<commit_message>
worked on documentation Umsetzung Testplan Probleme
</commit_message>
<xml_diff>
--- a/doc/Projektdokumentation_Sportferien.docx
+++ b/doc/Projektdokumentation_Sportferien.docx
@@ -1152,7 +1152,8 @@
             </w:tabs>
             <w:rPr>
               <w:rFonts w:eastAsiaTheme="minorEastAsia"/>
-              <w:lang w:eastAsia="en-CH"/>
+              <w:noProof/>
+              <w:lang w:val="en-CH" w:eastAsia="en-CH"/>
             </w:rPr>
           </w:pPr>
           <w:r>
@@ -1164,50 +1165,58 @@
           <w:r>
             <w:fldChar w:fldCharType="separate"/>
           </w:r>
-          <w:hyperlink w:anchor="_Toc221777644" w:history="1">
+          <w:hyperlink w:anchor="_Toc221865017" w:history="1">
             <w:r>
               <w:rPr>
                 <w:rStyle w:val="Hyperlink"/>
+                <w:noProof/>
               </w:rPr>
               <w:t>Änderungstabelle</w:t>
             </w:r>
             <w:r>
               <w:rPr>
+                <w:noProof/>
                 <w:webHidden/>
               </w:rPr>
               <w:tab/>
             </w:r>
             <w:r>
               <w:rPr>
+                <w:noProof/>
                 <w:webHidden/>
               </w:rPr>
               <w:fldChar w:fldCharType="begin"/>
             </w:r>
             <w:r>
               <w:rPr>
-                <w:webHidden/>
-              </w:rPr>
-              <w:instrText xml:space="preserve"> PAGEREF _Toc221777644 \h </w:instrText>
-            </w:r>
-            <w:r>
-              <w:rPr>
-                <w:webHidden/>
-              </w:rPr>
-            </w:r>
-            <w:r>
-              <w:rPr>
+                <w:noProof/>
+                <w:webHidden/>
+              </w:rPr>
+              <w:instrText xml:space="preserve"> PAGEREF _Toc221865017 \h </w:instrText>
+            </w:r>
+            <w:r>
+              <w:rPr>
+                <w:noProof/>
+                <w:webHidden/>
+              </w:rPr>
+            </w:r>
+            <w:r>
+              <w:rPr>
+                <w:noProof/>
                 <w:webHidden/>
               </w:rPr>
               <w:fldChar w:fldCharType="separate"/>
             </w:r>
             <w:r>
               <w:rPr>
-                <w:webHidden/>
-              </w:rPr>
-              <w:t>2</w:t>
-            </w:r>
-            <w:r>
-              <w:rPr>
+                <w:noProof/>
+                <w:webHidden/>
+              </w:rPr>
+              <w:t>3</w:t>
+            </w:r>
+            <w:r>
+              <w:rPr>
+                <w:noProof/>
                 <w:webHidden/>
               </w:rPr>
               <w:fldChar w:fldCharType="end"/>
@@ -1222,53 +1231,62 @@
             </w:tabs>
             <w:rPr>
               <w:rFonts w:eastAsiaTheme="minorEastAsia"/>
-              <w:lang w:eastAsia="en-CH"/>
+              <w:noProof/>
+              <w:lang w:val="en-CH" w:eastAsia="en-CH"/>
             </w:rPr>
           </w:pPr>
-          <w:hyperlink w:anchor="_Toc221777645" w:history="1">
+          <w:hyperlink w:anchor="_Toc221865018" w:history="1">
             <w:r>
               <w:rPr>
                 <w:rStyle w:val="Hyperlink"/>
+                <w:noProof/>
               </w:rPr>
               <w:t>Notenübersicht</w:t>
             </w:r>
             <w:r>
               <w:rPr>
+                <w:noProof/>
                 <w:webHidden/>
               </w:rPr>
               <w:tab/>
             </w:r>
             <w:r>
               <w:rPr>
+                <w:noProof/>
                 <w:webHidden/>
               </w:rPr>
               <w:fldChar w:fldCharType="begin"/>
             </w:r>
             <w:r>
               <w:rPr>
-                <w:webHidden/>
-              </w:rPr>
-              <w:instrText xml:space="preserve"> PAGEREF _Toc221777645 \h </w:instrText>
-            </w:r>
-            <w:r>
-              <w:rPr>
-                <w:webHidden/>
-              </w:rPr>
-            </w:r>
-            <w:r>
-              <w:rPr>
+                <w:noProof/>
+                <w:webHidden/>
+              </w:rPr>
+              <w:instrText xml:space="preserve"> PAGEREF _Toc221865018 \h </w:instrText>
+            </w:r>
+            <w:r>
+              <w:rPr>
+                <w:noProof/>
+                <w:webHidden/>
+              </w:rPr>
+            </w:r>
+            <w:r>
+              <w:rPr>
+                <w:noProof/>
                 <w:webHidden/>
               </w:rPr>
               <w:fldChar w:fldCharType="separate"/>
             </w:r>
             <w:r>
               <w:rPr>
-                <w:webHidden/>
-              </w:rPr>
-              <w:t>3</w:t>
-            </w:r>
-            <w:r>
-              <w:rPr>
+                <w:noProof/>
+                <w:webHidden/>
+              </w:rPr>
+              <w:t>4</w:t>
+            </w:r>
+            <w:r>
+              <w:rPr>
+                <w:noProof/>
                 <w:webHidden/>
               </w:rPr>
               <w:fldChar w:fldCharType="end"/>
@@ -1283,53 +1301,62 @@
             </w:tabs>
             <w:rPr>
               <w:rFonts w:eastAsiaTheme="minorEastAsia"/>
-              <w:lang w:eastAsia="en-CH"/>
+              <w:noProof/>
+              <w:lang w:val="en-CH" w:eastAsia="en-CH"/>
             </w:rPr>
           </w:pPr>
-          <w:hyperlink w:anchor="_Toc221777646" w:history="1">
+          <w:hyperlink w:anchor="_Toc221865019" w:history="1">
             <w:r>
               <w:rPr>
                 <w:rStyle w:val="Hyperlink"/>
+                <w:noProof/>
               </w:rPr>
               <w:t>Motivation</w:t>
             </w:r>
             <w:r>
               <w:rPr>
+                <w:noProof/>
                 <w:webHidden/>
               </w:rPr>
               <w:tab/>
             </w:r>
             <w:r>
               <w:rPr>
+                <w:noProof/>
                 <w:webHidden/>
               </w:rPr>
               <w:fldChar w:fldCharType="begin"/>
             </w:r>
             <w:r>
               <w:rPr>
-                <w:webHidden/>
-              </w:rPr>
-              <w:instrText xml:space="preserve"> PAGEREF _Toc221777646 \h </w:instrText>
-            </w:r>
-            <w:r>
-              <w:rPr>
-                <w:webHidden/>
-              </w:rPr>
-            </w:r>
-            <w:r>
-              <w:rPr>
+                <w:noProof/>
+                <w:webHidden/>
+              </w:rPr>
+              <w:instrText xml:space="preserve"> PAGEREF _Toc221865019 \h </w:instrText>
+            </w:r>
+            <w:r>
+              <w:rPr>
+                <w:noProof/>
+                <w:webHidden/>
+              </w:rPr>
+            </w:r>
+            <w:r>
+              <w:rPr>
+                <w:noProof/>
                 <w:webHidden/>
               </w:rPr>
               <w:fldChar w:fldCharType="separate"/>
             </w:r>
             <w:r>
               <w:rPr>
-                <w:webHidden/>
-              </w:rPr>
-              <w:t>3</w:t>
-            </w:r>
-            <w:r>
-              <w:rPr>
+                <w:noProof/>
+                <w:webHidden/>
+              </w:rPr>
+              <w:t>4</w:t>
+            </w:r>
+            <w:r>
+              <w:rPr>
+                <w:noProof/>
                 <w:webHidden/>
               </w:rPr>
               <w:fldChar w:fldCharType="end"/>
@@ -1344,53 +1371,62 @@
             </w:tabs>
             <w:rPr>
               <w:rFonts w:eastAsiaTheme="minorEastAsia"/>
-              <w:lang w:eastAsia="en-CH"/>
+              <w:noProof/>
+              <w:lang w:val="en-CH" w:eastAsia="en-CH"/>
             </w:rPr>
           </w:pPr>
-          <w:hyperlink w:anchor="_Toc221777647" w:history="1">
+          <w:hyperlink w:anchor="_Toc221865020" w:history="1">
             <w:r>
               <w:rPr>
                 <w:rStyle w:val="Hyperlink"/>
+                <w:noProof/>
               </w:rPr>
               <w:t>Information</w:t>
             </w:r>
             <w:r>
               <w:rPr>
+                <w:noProof/>
                 <w:webHidden/>
               </w:rPr>
               <w:tab/>
             </w:r>
             <w:r>
               <w:rPr>
+                <w:noProof/>
                 <w:webHidden/>
               </w:rPr>
               <w:fldChar w:fldCharType="begin"/>
             </w:r>
             <w:r>
               <w:rPr>
-                <w:webHidden/>
-              </w:rPr>
-              <w:instrText xml:space="preserve"> PAGEREF _Toc221777647 \h </w:instrText>
-            </w:r>
-            <w:r>
-              <w:rPr>
-                <w:webHidden/>
-              </w:rPr>
-            </w:r>
-            <w:r>
-              <w:rPr>
+                <w:noProof/>
+                <w:webHidden/>
+              </w:rPr>
+              <w:instrText xml:space="preserve"> PAGEREF _Toc221865020 \h </w:instrText>
+            </w:r>
+            <w:r>
+              <w:rPr>
+                <w:noProof/>
+                <w:webHidden/>
+              </w:rPr>
+            </w:r>
+            <w:r>
+              <w:rPr>
+                <w:noProof/>
                 <w:webHidden/>
               </w:rPr>
               <w:fldChar w:fldCharType="separate"/>
             </w:r>
             <w:r>
               <w:rPr>
-                <w:webHidden/>
-              </w:rPr>
-              <w:t>3</w:t>
-            </w:r>
-            <w:r>
-              <w:rPr>
+                <w:noProof/>
+                <w:webHidden/>
+              </w:rPr>
+              <w:t>4</w:t>
+            </w:r>
+            <w:r>
+              <w:rPr>
+                <w:noProof/>
                 <w:webHidden/>
               </w:rPr>
               <w:fldChar w:fldCharType="end"/>
@@ -1405,53 +1441,62 @@
             </w:tabs>
             <w:rPr>
               <w:rFonts w:eastAsiaTheme="minorEastAsia"/>
-              <w:lang w:eastAsia="en-CH"/>
+              <w:noProof/>
+              <w:lang w:val="en-CH" w:eastAsia="en-CH"/>
             </w:rPr>
           </w:pPr>
-          <w:hyperlink w:anchor="_Toc221777648" w:history="1">
+          <w:hyperlink w:anchor="_Toc221865021" w:history="1">
             <w:r>
               <w:rPr>
                 <w:rStyle w:val="Hyperlink"/>
+                <w:noProof/>
               </w:rPr>
               <w:t>Thema des Projekts:</w:t>
             </w:r>
             <w:r>
               <w:rPr>
+                <w:noProof/>
                 <w:webHidden/>
               </w:rPr>
               <w:tab/>
             </w:r>
             <w:r>
               <w:rPr>
+                <w:noProof/>
                 <w:webHidden/>
               </w:rPr>
               <w:fldChar w:fldCharType="begin"/>
             </w:r>
             <w:r>
               <w:rPr>
-                <w:webHidden/>
-              </w:rPr>
-              <w:instrText xml:space="preserve"> PAGEREF _Toc221777648 \h </w:instrText>
-            </w:r>
-            <w:r>
-              <w:rPr>
-                <w:webHidden/>
-              </w:rPr>
-            </w:r>
-            <w:r>
-              <w:rPr>
+                <w:noProof/>
+                <w:webHidden/>
+              </w:rPr>
+              <w:instrText xml:space="preserve"> PAGEREF _Toc221865021 \h </w:instrText>
+            </w:r>
+            <w:r>
+              <w:rPr>
+                <w:noProof/>
+                <w:webHidden/>
+              </w:rPr>
+            </w:r>
+            <w:r>
+              <w:rPr>
+                <w:noProof/>
                 <w:webHidden/>
               </w:rPr>
               <w:fldChar w:fldCharType="separate"/>
             </w:r>
             <w:r>
               <w:rPr>
-                <w:webHidden/>
-              </w:rPr>
-              <w:t>3</w:t>
-            </w:r>
-            <w:r>
-              <w:rPr>
+                <w:noProof/>
+                <w:webHidden/>
+              </w:rPr>
+              <w:t>4</w:t>
+            </w:r>
+            <w:r>
+              <w:rPr>
+                <w:noProof/>
                 <w:webHidden/>
               </w:rPr>
               <w:fldChar w:fldCharType="end"/>
@@ -1466,53 +1511,202 @@
             </w:tabs>
             <w:rPr>
               <w:rFonts w:eastAsiaTheme="minorEastAsia"/>
-              <w:lang w:eastAsia="en-CH"/>
+              <w:noProof/>
+              <w:lang w:val="en-CH" w:eastAsia="en-CH"/>
             </w:rPr>
           </w:pPr>
-          <w:hyperlink w:anchor="_Toc221777649" w:history="1">
+          <w:hyperlink w:anchor="_Toc221865022" w:history="1">
             <w:r>
               <w:rPr>
                 <w:rStyle w:val="Hyperlink"/>
+                <w:noProof/>
               </w:rPr>
               <w:t>Ziel des Projekts:</w:t>
             </w:r>
             <w:r>
               <w:rPr>
+                <w:noProof/>
                 <w:webHidden/>
               </w:rPr>
               <w:tab/>
             </w:r>
             <w:r>
               <w:rPr>
+                <w:noProof/>
                 <w:webHidden/>
               </w:rPr>
               <w:fldChar w:fldCharType="begin"/>
             </w:r>
             <w:r>
               <w:rPr>
-                <w:webHidden/>
-              </w:rPr>
-              <w:instrText xml:space="preserve"> PAGEREF _Toc221777649 \h </w:instrText>
-            </w:r>
-            <w:r>
-              <w:rPr>
-                <w:webHidden/>
-              </w:rPr>
-            </w:r>
-            <w:r>
-              <w:rPr>
+                <w:noProof/>
+                <w:webHidden/>
+              </w:rPr>
+              <w:instrText xml:space="preserve"> PAGEREF _Toc221865022 \h </w:instrText>
+            </w:r>
+            <w:r>
+              <w:rPr>
+                <w:noProof/>
+                <w:webHidden/>
+              </w:rPr>
+            </w:r>
+            <w:r>
+              <w:rPr>
+                <w:noProof/>
                 <w:webHidden/>
               </w:rPr>
               <w:fldChar w:fldCharType="separate"/>
             </w:r>
             <w:r>
               <w:rPr>
-                <w:webHidden/>
-              </w:rPr>
-              <w:t>3</w:t>
-            </w:r>
-            <w:r>
-              <w:rPr>
+                <w:noProof/>
+                <w:webHidden/>
+              </w:rPr>
+              <w:t>4</w:t>
+            </w:r>
+            <w:r>
+              <w:rPr>
+                <w:noProof/>
+                <w:webHidden/>
+              </w:rPr>
+              <w:fldChar w:fldCharType="end"/>
+            </w:r>
+          </w:hyperlink>
+        </w:p>
+        <w:p>
+          <w:pPr>
+            <w:pStyle w:val="TOC3"/>
+            <w:tabs>
+              <w:tab w:val="right" w:leader="dot" w:pos="9016"/>
+            </w:tabs>
+            <w:rPr>
+              <w:rFonts w:eastAsiaTheme="minorEastAsia"/>
+              <w:noProof/>
+              <w:lang w:val="en-CH" w:eastAsia="en-CH"/>
+            </w:rPr>
+          </w:pPr>
+          <w:hyperlink w:anchor="_Toc221865023" w:history="1">
+            <w:r>
+              <w:rPr>
+                <w:rStyle w:val="Hyperlink"/>
+                <w:noProof/>
+              </w:rPr>
+              <w:t>Geplante Funktionen</w:t>
+            </w:r>
+            <w:r>
+              <w:rPr>
+                <w:noProof/>
+                <w:webHidden/>
+              </w:rPr>
+              <w:tab/>
+            </w:r>
+            <w:r>
+              <w:rPr>
+                <w:noProof/>
+                <w:webHidden/>
+              </w:rPr>
+              <w:fldChar w:fldCharType="begin"/>
+            </w:r>
+            <w:r>
+              <w:rPr>
+                <w:noProof/>
+                <w:webHidden/>
+              </w:rPr>
+              <w:instrText xml:space="preserve"> PAGEREF _Toc221865023 \h </w:instrText>
+            </w:r>
+            <w:r>
+              <w:rPr>
+                <w:noProof/>
+                <w:webHidden/>
+              </w:rPr>
+            </w:r>
+            <w:r>
+              <w:rPr>
+                <w:noProof/>
+                <w:webHidden/>
+              </w:rPr>
+              <w:fldChar w:fldCharType="separate"/>
+            </w:r>
+            <w:r>
+              <w:rPr>
+                <w:noProof/>
+                <w:webHidden/>
+              </w:rPr>
+              <w:t>4</w:t>
+            </w:r>
+            <w:r>
+              <w:rPr>
+                <w:noProof/>
+                <w:webHidden/>
+              </w:rPr>
+              <w:fldChar w:fldCharType="end"/>
+            </w:r>
+          </w:hyperlink>
+        </w:p>
+        <w:p>
+          <w:pPr>
+            <w:pStyle w:val="TOC3"/>
+            <w:tabs>
+              <w:tab w:val="right" w:leader="dot" w:pos="9016"/>
+            </w:tabs>
+            <w:rPr>
+              <w:rFonts w:eastAsiaTheme="minorEastAsia"/>
+              <w:noProof/>
+              <w:lang w:val="en-CH" w:eastAsia="en-CH"/>
+            </w:rPr>
+          </w:pPr>
+          <w:hyperlink w:anchor="_Toc221865024" w:history="1">
+            <w:r>
+              <w:rPr>
+                <w:rStyle w:val="Hyperlink"/>
+                <w:noProof/>
+              </w:rPr>
+              <w:t>Umsetzungsmöglichkeiten</w:t>
+            </w:r>
+            <w:r>
+              <w:rPr>
+                <w:noProof/>
+                <w:webHidden/>
+              </w:rPr>
+              <w:tab/>
+            </w:r>
+            <w:r>
+              <w:rPr>
+                <w:noProof/>
+                <w:webHidden/>
+              </w:rPr>
+              <w:fldChar w:fldCharType="begin"/>
+            </w:r>
+            <w:r>
+              <w:rPr>
+                <w:noProof/>
+                <w:webHidden/>
+              </w:rPr>
+              <w:instrText xml:space="preserve"> PAGEREF _Toc221865024 \h </w:instrText>
+            </w:r>
+            <w:r>
+              <w:rPr>
+                <w:noProof/>
+                <w:webHidden/>
+              </w:rPr>
+            </w:r>
+            <w:r>
+              <w:rPr>
+                <w:noProof/>
+                <w:webHidden/>
+              </w:rPr>
+              <w:fldChar w:fldCharType="separate"/>
+            </w:r>
+            <w:r>
+              <w:rPr>
+                <w:noProof/>
+                <w:webHidden/>
+              </w:rPr>
+              <w:t>4</w:t>
+            </w:r>
+            <w:r>
+              <w:rPr>
+                <w:noProof/>
                 <w:webHidden/>
               </w:rPr>
               <w:fldChar w:fldCharType="end"/>
@@ -1527,53 +1721,62 @@
             </w:tabs>
             <w:rPr>
               <w:rFonts w:eastAsiaTheme="minorEastAsia"/>
-              <w:lang w:eastAsia="en-CH"/>
+              <w:noProof/>
+              <w:lang w:val="en-CH" w:eastAsia="en-CH"/>
             </w:rPr>
           </w:pPr>
-          <w:hyperlink w:anchor="_Toc221777650" w:history="1">
+          <w:hyperlink w:anchor="_Toc221865025" w:history="1">
             <w:r>
               <w:rPr>
                 <w:rStyle w:val="Hyperlink"/>
+                <w:noProof/>
               </w:rPr>
               <w:t>Planung/Entscheidung</w:t>
             </w:r>
             <w:r>
               <w:rPr>
+                <w:noProof/>
                 <w:webHidden/>
               </w:rPr>
               <w:tab/>
             </w:r>
             <w:r>
               <w:rPr>
+                <w:noProof/>
                 <w:webHidden/>
               </w:rPr>
               <w:fldChar w:fldCharType="begin"/>
             </w:r>
             <w:r>
               <w:rPr>
-                <w:webHidden/>
-              </w:rPr>
-              <w:instrText xml:space="preserve"> PAGEREF _Toc221777650 \h </w:instrText>
-            </w:r>
-            <w:r>
-              <w:rPr>
-                <w:webHidden/>
-              </w:rPr>
-            </w:r>
-            <w:r>
-              <w:rPr>
+                <w:noProof/>
+                <w:webHidden/>
+              </w:rPr>
+              <w:instrText xml:space="preserve"> PAGEREF _Toc221865025 \h </w:instrText>
+            </w:r>
+            <w:r>
+              <w:rPr>
+                <w:noProof/>
+                <w:webHidden/>
+              </w:rPr>
+            </w:r>
+            <w:r>
+              <w:rPr>
+                <w:noProof/>
                 <w:webHidden/>
               </w:rPr>
               <w:fldChar w:fldCharType="separate"/>
             </w:r>
             <w:r>
               <w:rPr>
-                <w:webHidden/>
-              </w:rPr>
-              <w:t>3</w:t>
-            </w:r>
-            <w:r>
-              <w:rPr>
+                <w:noProof/>
+                <w:webHidden/>
+              </w:rPr>
+              <w:t>4</w:t>
+            </w:r>
+            <w:r>
+              <w:rPr>
+                <w:noProof/>
                 <w:webHidden/>
               </w:rPr>
               <w:fldChar w:fldCharType="end"/>
@@ -1588,53 +1791,412 @@
             </w:tabs>
             <w:rPr>
               <w:rFonts w:eastAsiaTheme="minorEastAsia"/>
-              <w:lang w:eastAsia="en-CH"/>
+              <w:noProof/>
+              <w:lang w:val="en-CH" w:eastAsia="en-CH"/>
             </w:rPr>
           </w:pPr>
-          <w:hyperlink w:anchor="_Toc221777651" w:history="1">
+          <w:hyperlink w:anchor="_Toc221865026" w:history="1">
             <w:r>
               <w:rPr>
                 <w:rStyle w:val="Hyperlink"/>
+                <w:noProof/>
               </w:rPr>
               <w:t>Projektdokumentation</w:t>
             </w:r>
             <w:r>
               <w:rPr>
+                <w:noProof/>
                 <w:webHidden/>
               </w:rPr>
               <w:tab/>
             </w:r>
             <w:r>
               <w:rPr>
+                <w:noProof/>
                 <w:webHidden/>
               </w:rPr>
               <w:fldChar w:fldCharType="begin"/>
             </w:r>
             <w:r>
               <w:rPr>
-                <w:webHidden/>
-              </w:rPr>
-              <w:instrText xml:space="preserve"> PAGEREF _Toc221777651 \h </w:instrText>
-            </w:r>
-            <w:r>
-              <w:rPr>
-                <w:webHidden/>
-              </w:rPr>
-            </w:r>
-            <w:r>
-              <w:rPr>
+                <w:noProof/>
+                <w:webHidden/>
+              </w:rPr>
+              <w:instrText xml:space="preserve"> PAGEREF _Toc221865026 \h </w:instrText>
+            </w:r>
+            <w:r>
+              <w:rPr>
+                <w:noProof/>
+                <w:webHidden/>
+              </w:rPr>
+            </w:r>
+            <w:r>
+              <w:rPr>
+                <w:noProof/>
                 <w:webHidden/>
               </w:rPr>
               <w:fldChar w:fldCharType="separate"/>
             </w:r>
             <w:r>
               <w:rPr>
-                <w:webHidden/>
-              </w:rPr>
-              <w:t>3</w:t>
-            </w:r>
-            <w:r>
-              <w:rPr>
+                <w:noProof/>
+                <w:webHidden/>
+              </w:rPr>
+              <w:t>5</w:t>
+            </w:r>
+            <w:r>
+              <w:rPr>
+                <w:noProof/>
+                <w:webHidden/>
+              </w:rPr>
+              <w:fldChar w:fldCharType="end"/>
+            </w:r>
+          </w:hyperlink>
+        </w:p>
+        <w:p>
+          <w:pPr>
+            <w:pStyle w:val="TOC3"/>
+            <w:tabs>
+              <w:tab w:val="right" w:leader="dot" w:pos="9016"/>
+            </w:tabs>
+            <w:rPr>
+              <w:rFonts w:eastAsiaTheme="minorEastAsia"/>
+              <w:noProof/>
+              <w:lang w:val="en-CH" w:eastAsia="en-CH"/>
+            </w:rPr>
+          </w:pPr>
+          <w:hyperlink w:anchor="_Toc221865027" w:history="1">
+            <w:r>
+              <w:rPr>
+                <w:rStyle w:val="Hyperlink"/>
+                <w:noProof/>
+              </w:rPr>
+              <w:t>Meilenstein 1: Projektsetup</w:t>
+            </w:r>
+            <w:r>
+              <w:rPr>
+                <w:noProof/>
+                <w:webHidden/>
+              </w:rPr>
+              <w:tab/>
+            </w:r>
+            <w:r>
+              <w:rPr>
+                <w:noProof/>
+                <w:webHidden/>
+              </w:rPr>
+              <w:fldChar w:fldCharType="begin"/>
+            </w:r>
+            <w:r>
+              <w:rPr>
+                <w:noProof/>
+                <w:webHidden/>
+              </w:rPr>
+              <w:instrText xml:space="preserve"> PAGEREF _Toc221865027 \h </w:instrText>
+            </w:r>
+            <w:r>
+              <w:rPr>
+                <w:noProof/>
+                <w:webHidden/>
+              </w:rPr>
+            </w:r>
+            <w:r>
+              <w:rPr>
+                <w:noProof/>
+                <w:webHidden/>
+              </w:rPr>
+              <w:fldChar w:fldCharType="separate"/>
+            </w:r>
+            <w:r>
+              <w:rPr>
+                <w:noProof/>
+                <w:webHidden/>
+              </w:rPr>
+              <w:t>5</w:t>
+            </w:r>
+            <w:r>
+              <w:rPr>
+                <w:noProof/>
+                <w:webHidden/>
+              </w:rPr>
+              <w:fldChar w:fldCharType="end"/>
+            </w:r>
+          </w:hyperlink>
+        </w:p>
+        <w:p>
+          <w:pPr>
+            <w:pStyle w:val="TOC3"/>
+            <w:tabs>
+              <w:tab w:val="right" w:leader="dot" w:pos="9016"/>
+            </w:tabs>
+            <w:rPr>
+              <w:rFonts w:eastAsiaTheme="minorEastAsia"/>
+              <w:noProof/>
+              <w:lang w:val="en-CH" w:eastAsia="en-CH"/>
+            </w:rPr>
+          </w:pPr>
+          <w:hyperlink w:anchor="_Toc221865028" w:history="1">
+            <w:r>
+              <w:rPr>
+                <w:rStyle w:val="Hyperlink"/>
+                <w:noProof/>
+              </w:rPr>
+              <w:t>Meilenstein 2: Grundlagen aneignen</w:t>
+            </w:r>
+            <w:r>
+              <w:rPr>
+                <w:noProof/>
+                <w:webHidden/>
+              </w:rPr>
+              <w:tab/>
+            </w:r>
+            <w:r>
+              <w:rPr>
+                <w:noProof/>
+                <w:webHidden/>
+              </w:rPr>
+              <w:fldChar w:fldCharType="begin"/>
+            </w:r>
+            <w:r>
+              <w:rPr>
+                <w:noProof/>
+                <w:webHidden/>
+              </w:rPr>
+              <w:instrText xml:space="preserve"> PAGEREF _Toc221865028 \h </w:instrText>
+            </w:r>
+            <w:r>
+              <w:rPr>
+                <w:noProof/>
+                <w:webHidden/>
+              </w:rPr>
+            </w:r>
+            <w:r>
+              <w:rPr>
+                <w:noProof/>
+                <w:webHidden/>
+              </w:rPr>
+              <w:fldChar w:fldCharType="separate"/>
+            </w:r>
+            <w:r>
+              <w:rPr>
+                <w:noProof/>
+                <w:webHidden/>
+              </w:rPr>
+              <w:t>5</w:t>
+            </w:r>
+            <w:r>
+              <w:rPr>
+                <w:noProof/>
+                <w:webHidden/>
+              </w:rPr>
+              <w:fldChar w:fldCharType="end"/>
+            </w:r>
+          </w:hyperlink>
+        </w:p>
+        <w:p>
+          <w:pPr>
+            <w:pStyle w:val="TOC3"/>
+            <w:tabs>
+              <w:tab w:val="right" w:leader="dot" w:pos="9016"/>
+            </w:tabs>
+            <w:rPr>
+              <w:rFonts w:eastAsiaTheme="minorEastAsia"/>
+              <w:noProof/>
+              <w:lang w:val="en-CH" w:eastAsia="en-CH"/>
+            </w:rPr>
+          </w:pPr>
+          <w:hyperlink w:anchor="_Toc221865029" w:history="1">
+            <w:r>
+              <w:rPr>
+                <w:rStyle w:val="Hyperlink"/>
+                <w:noProof/>
+              </w:rPr>
+              <w:t>Meilenstein 3: Java backend erstellen</w:t>
+            </w:r>
+            <w:r>
+              <w:rPr>
+                <w:noProof/>
+                <w:webHidden/>
+              </w:rPr>
+              <w:tab/>
+            </w:r>
+            <w:r>
+              <w:rPr>
+                <w:noProof/>
+                <w:webHidden/>
+              </w:rPr>
+              <w:fldChar w:fldCharType="begin"/>
+            </w:r>
+            <w:r>
+              <w:rPr>
+                <w:noProof/>
+                <w:webHidden/>
+              </w:rPr>
+              <w:instrText xml:space="preserve"> PAGEREF _Toc221865029 \h </w:instrText>
+            </w:r>
+            <w:r>
+              <w:rPr>
+                <w:noProof/>
+                <w:webHidden/>
+              </w:rPr>
+            </w:r>
+            <w:r>
+              <w:rPr>
+                <w:noProof/>
+                <w:webHidden/>
+              </w:rPr>
+              <w:fldChar w:fldCharType="separate"/>
+            </w:r>
+            <w:r>
+              <w:rPr>
+                <w:noProof/>
+                <w:webHidden/>
+              </w:rPr>
+              <w:t>5</w:t>
+            </w:r>
+            <w:r>
+              <w:rPr>
+                <w:noProof/>
+                <w:webHidden/>
+              </w:rPr>
+              <w:fldChar w:fldCharType="end"/>
+            </w:r>
+          </w:hyperlink>
+        </w:p>
+        <w:p>
+          <w:pPr>
+            <w:pStyle w:val="TOC3"/>
+            <w:tabs>
+              <w:tab w:val="right" w:leader="dot" w:pos="9016"/>
+            </w:tabs>
+            <w:rPr>
+              <w:rFonts w:eastAsiaTheme="minorEastAsia"/>
+              <w:noProof/>
+              <w:lang w:val="en-CH" w:eastAsia="en-CH"/>
+            </w:rPr>
+          </w:pPr>
+          <w:hyperlink w:anchor="_Toc221865030" w:history="1">
+            <w:r>
+              <w:rPr>
+                <w:rStyle w:val="Hyperlink"/>
+                <w:noProof/>
+              </w:rPr>
+              <w:t>Meilenstein 4: Konsole und backend verbinden</w:t>
+            </w:r>
+            <w:r>
+              <w:rPr>
+                <w:noProof/>
+                <w:webHidden/>
+              </w:rPr>
+              <w:tab/>
+            </w:r>
+            <w:r>
+              <w:rPr>
+                <w:noProof/>
+                <w:webHidden/>
+              </w:rPr>
+              <w:fldChar w:fldCharType="begin"/>
+            </w:r>
+            <w:r>
+              <w:rPr>
+                <w:noProof/>
+                <w:webHidden/>
+              </w:rPr>
+              <w:instrText xml:space="preserve"> PAGEREF _Toc221865030 \h </w:instrText>
+            </w:r>
+            <w:r>
+              <w:rPr>
+                <w:noProof/>
+                <w:webHidden/>
+              </w:rPr>
+            </w:r>
+            <w:r>
+              <w:rPr>
+                <w:noProof/>
+                <w:webHidden/>
+              </w:rPr>
+              <w:fldChar w:fldCharType="separate"/>
+            </w:r>
+            <w:r>
+              <w:rPr>
+                <w:noProof/>
+                <w:webHidden/>
+              </w:rPr>
+              <w:t>5</w:t>
+            </w:r>
+            <w:r>
+              <w:rPr>
+                <w:noProof/>
+                <w:webHidden/>
+              </w:rPr>
+              <w:fldChar w:fldCharType="end"/>
+            </w:r>
+          </w:hyperlink>
+        </w:p>
+        <w:p>
+          <w:pPr>
+            <w:pStyle w:val="TOC3"/>
+            <w:tabs>
+              <w:tab w:val="right" w:leader="dot" w:pos="9016"/>
+            </w:tabs>
+            <w:rPr>
+              <w:rFonts w:eastAsiaTheme="minorEastAsia"/>
+              <w:noProof/>
+              <w:lang w:val="en-CH" w:eastAsia="en-CH"/>
+            </w:rPr>
+          </w:pPr>
+          <w:hyperlink w:anchor="_Toc221865031" w:history="1">
+            <w:r>
+              <w:rPr>
+                <w:rStyle w:val="Hyperlink"/>
+                <w:noProof/>
+              </w:rPr>
+              <w:t>Meilenstein 5: Tests, Dokumentation und Präsentation</w:t>
+            </w:r>
+            <w:r>
+              <w:rPr>
+                <w:noProof/>
+                <w:webHidden/>
+              </w:rPr>
+              <w:tab/>
+            </w:r>
+            <w:r>
+              <w:rPr>
+                <w:noProof/>
+                <w:webHidden/>
+              </w:rPr>
+              <w:fldChar w:fldCharType="begin"/>
+            </w:r>
+            <w:r>
+              <w:rPr>
+                <w:noProof/>
+                <w:webHidden/>
+              </w:rPr>
+              <w:instrText xml:space="preserve"> PAGEREF _Toc221865031 \h </w:instrText>
+            </w:r>
+            <w:r>
+              <w:rPr>
+                <w:noProof/>
+                <w:webHidden/>
+              </w:rPr>
+            </w:r>
+            <w:r>
+              <w:rPr>
+                <w:noProof/>
+                <w:webHidden/>
+              </w:rPr>
+              <w:fldChar w:fldCharType="separate"/>
+            </w:r>
+            <w:r>
+              <w:rPr>
+                <w:noProof/>
+                <w:webHidden/>
+              </w:rPr>
+              <w:t>5</w:t>
+            </w:r>
+            <w:r>
+              <w:rPr>
+                <w:noProof/>
                 <w:webHidden/>
               </w:rPr>
               <w:fldChar w:fldCharType="end"/>
@@ -1649,53 +2211,62 @@
             </w:tabs>
             <w:rPr>
               <w:rFonts w:eastAsiaTheme="minorEastAsia"/>
-              <w:lang w:eastAsia="en-CH"/>
+              <w:noProof/>
+              <w:lang w:val="en-CH" w:eastAsia="en-CH"/>
             </w:rPr>
           </w:pPr>
-          <w:hyperlink w:anchor="_Toc221777652" w:history="1">
+          <w:hyperlink w:anchor="_Toc221865032" w:history="1">
             <w:r>
               <w:rPr>
                 <w:rStyle w:val="Hyperlink"/>
+                <w:noProof/>
               </w:rPr>
               <w:t>Umsetzung</w:t>
             </w:r>
             <w:r>
               <w:rPr>
+                <w:noProof/>
                 <w:webHidden/>
               </w:rPr>
               <w:tab/>
             </w:r>
             <w:r>
               <w:rPr>
+                <w:noProof/>
                 <w:webHidden/>
               </w:rPr>
               <w:fldChar w:fldCharType="begin"/>
             </w:r>
             <w:r>
               <w:rPr>
-                <w:webHidden/>
-              </w:rPr>
-              <w:instrText xml:space="preserve"> PAGEREF _Toc221777652 \h </w:instrText>
-            </w:r>
-            <w:r>
-              <w:rPr>
-                <w:webHidden/>
-              </w:rPr>
-            </w:r>
-            <w:r>
-              <w:rPr>
+                <w:noProof/>
+                <w:webHidden/>
+              </w:rPr>
+              <w:instrText xml:space="preserve"> PAGEREF _Toc221865032 \h </w:instrText>
+            </w:r>
+            <w:r>
+              <w:rPr>
+                <w:noProof/>
+                <w:webHidden/>
+              </w:rPr>
+            </w:r>
+            <w:r>
+              <w:rPr>
+                <w:noProof/>
                 <w:webHidden/>
               </w:rPr>
               <w:fldChar w:fldCharType="separate"/>
             </w:r>
             <w:r>
               <w:rPr>
-                <w:webHidden/>
-              </w:rPr>
-              <w:t>3</w:t>
-            </w:r>
-            <w:r>
-              <w:rPr>
+                <w:noProof/>
+                <w:webHidden/>
+              </w:rPr>
+              <w:t>5</w:t>
+            </w:r>
+            <w:r>
+              <w:rPr>
+                <w:noProof/>
                 <w:webHidden/>
               </w:rPr>
               <w:fldChar w:fldCharType="end"/>
@@ -1710,53 +2281,62 @@
             </w:tabs>
             <w:rPr>
               <w:rFonts w:eastAsiaTheme="minorEastAsia"/>
-              <w:lang w:eastAsia="en-CH"/>
+              <w:noProof/>
+              <w:lang w:val="en-CH" w:eastAsia="en-CH"/>
             </w:rPr>
           </w:pPr>
-          <w:hyperlink w:anchor="_Toc221777653" w:history="1">
+          <w:hyperlink w:anchor="_Toc221865033" w:history="1">
             <w:r>
               <w:rPr>
                 <w:rStyle w:val="Hyperlink"/>
+                <w:noProof/>
               </w:rPr>
               <w:t>Testplan</w:t>
             </w:r>
             <w:r>
               <w:rPr>
+                <w:noProof/>
                 <w:webHidden/>
               </w:rPr>
               <w:tab/>
             </w:r>
             <w:r>
               <w:rPr>
+                <w:noProof/>
                 <w:webHidden/>
               </w:rPr>
               <w:fldChar w:fldCharType="begin"/>
             </w:r>
             <w:r>
               <w:rPr>
-                <w:webHidden/>
-              </w:rPr>
-              <w:instrText xml:space="preserve"> PAGEREF _Toc221777653 \h </w:instrText>
-            </w:r>
-            <w:r>
-              <w:rPr>
-                <w:webHidden/>
-              </w:rPr>
-            </w:r>
-            <w:r>
-              <w:rPr>
+                <w:noProof/>
+                <w:webHidden/>
+              </w:rPr>
+              <w:instrText xml:space="preserve"> PAGEREF _Toc221865033 \h </w:instrText>
+            </w:r>
+            <w:r>
+              <w:rPr>
+                <w:noProof/>
+                <w:webHidden/>
+              </w:rPr>
+            </w:r>
+            <w:r>
+              <w:rPr>
+                <w:noProof/>
                 <w:webHidden/>
               </w:rPr>
               <w:fldChar w:fldCharType="separate"/>
             </w:r>
             <w:r>
               <w:rPr>
-                <w:webHidden/>
-              </w:rPr>
-              <w:t>3</w:t>
-            </w:r>
-            <w:r>
-              <w:rPr>
+                <w:noProof/>
+                <w:webHidden/>
+              </w:rPr>
+              <w:t>6</w:t>
+            </w:r>
+            <w:r>
+              <w:rPr>
+                <w:noProof/>
                 <w:webHidden/>
               </w:rPr>
               <w:fldChar w:fldCharType="end"/>
@@ -1771,53 +2351,62 @@
             </w:tabs>
             <w:rPr>
               <w:rFonts w:eastAsiaTheme="minorEastAsia"/>
-              <w:lang w:eastAsia="en-CH"/>
+              <w:noProof/>
+              <w:lang w:val="en-CH" w:eastAsia="en-CH"/>
             </w:rPr>
           </w:pPr>
-          <w:hyperlink w:anchor="_Toc221777654" w:history="1">
+          <w:hyperlink w:anchor="_Toc221865034" w:history="1">
             <w:r>
               <w:rPr>
                 <w:rStyle w:val="Hyperlink"/>
+                <w:noProof/>
               </w:rPr>
               <w:t>Probleme</w:t>
             </w:r>
             <w:r>
               <w:rPr>
+                <w:noProof/>
                 <w:webHidden/>
               </w:rPr>
               <w:tab/>
             </w:r>
             <w:r>
               <w:rPr>
+                <w:noProof/>
                 <w:webHidden/>
               </w:rPr>
               <w:fldChar w:fldCharType="begin"/>
             </w:r>
             <w:r>
               <w:rPr>
-                <w:webHidden/>
-              </w:rPr>
-              <w:instrText xml:space="preserve"> PAGEREF _Toc221777654 \h </w:instrText>
-            </w:r>
-            <w:r>
-              <w:rPr>
-                <w:webHidden/>
-              </w:rPr>
-            </w:r>
-            <w:r>
-              <w:rPr>
+                <w:noProof/>
+                <w:webHidden/>
+              </w:rPr>
+              <w:instrText xml:space="preserve"> PAGEREF _Toc221865034 \h </w:instrText>
+            </w:r>
+            <w:r>
+              <w:rPr>
+                <w:noProof/>
+                <w:webHidden/>
+              </w:rPr>
+            </w:r>
+            <w:r>
+              <w:rPr>
+                <w:noProof/>
                 <w:webHidden/>
               </w:rPr>
               <w:fldChar w:fldCharType="separate"/>
             </w:r>
             <w:r>
               <w:rPr>
-                <w:webHidden/>
-              </w:rPr>
-              <w:t>3</w:t>
-            </w:r>
-            <w:r>
-              <w:rPr>
+                <w:noProof/>
+                <w:webHidden/>
+              </w:rPr>
+              <w:t>6</w:t>
+            </w:r>
+            <w:r>
+              <w:rPr>
+                <w:noProof/>
                 <w:webHidden/>
               </w:rPr>
               <w:fldChar w:fldCharType="end"/>
@@ -1832,53 +2421,62 @@
             </w:tabs>
             <w:rPr>
               <w:rFonts w:eastAsiaTheme="minorEastAsia"/>
-              <w:lang w:eastAsia="en-CH"/>
+              <w:noProof/>
+              <w:lang w:val="en-CH" w:eastAsia="en-CH"/>
             </w:rPr>
           </w:pPr>
-          <w:hyperlink w:anchor="_Toc221777655" w:history="1">
+          <w:hyperlink w:anchor="_Toc221865035" w:history="1">
             <w:r>
               <w:rPr>
                 <w:rStyle w:val="Hyperlink"/>
+                <w:noProof/>
               </w:rPr>
               <w:t>Tagesreflexionen</w:t>
             </w:r>
             <w:r>
               <w:rPr>
+                <w:noProof/>
                 <w:webHidden/>
               </w:rPr>
               <w:tab/>
             </w:r>
             <w:r>
               <w:rPr>
+                <w:noProof/>
                 <w:webHidden/>
               </w:rPr>
               <w:fldChar w:fldCharType="begin"/>
             </w:r>
             <w:r>
               <w:rPr>
-                <w:webHidden/>
-              </w:rPr>
-              <w:instrText xml:space="preserve"> PAGEREF _Toc221777655 \h </w:instrText>
-            </w:r>
-            <w:r>
-              <w:rPr>
-                <w:webHidden/>
-              </w:rPr>
-            </w:r>
-            <w:r>
-              <w:rPr>
+                <w:noProof/>
+                <w:webHidden/>
+              </w:rPr>
+              <w:instrText xml:space="preserve"> PAGEREF _Toc221865035 \h </w:instrText>
+            </w:r>
+            <w:r>
+              <w:rPr>
+                <w:noProof/>
+                <w:webHidden/>
+              </w:rPr>
+            </w:r>
+            <w:r>
+              <w:rPr>
+                <w:noProof/>
                 <w:webHidden/>
               </w:rPr>
               <w:fldChar w:fldCharType="separate"/>
             </w:r>
             <w:r>
               <w:rPr>
-                <w:webHidden/>
-              </w:rPr>
-              <w:t>3</w:t>
-            </w:r>
-            <w:r>
-              <w:rPr>
+                <w:noProof/>
+                <w:webHidden/>
+              </w:rPr>
+              <w:t>6</w:t>
+            </w:r>
+            <w:r>
+              <w:rPr>
+                <w:noProof/>
                 <w:webHidden/>
               </w:rPr>
               <w:fldChar w:fldCharType="end"/>
@@ -1893,53 +2491,62 @@
             </w:tabs>
             <w:rPr>
               <w:rFonts w:eastAsiaTheme="minorEastAsia"/>
-              <w:lang w:eastAsia="en-CH"/>
+              <w:noProof/>
+              <w:lang w:val="en-CH" w:eastAsia="en-CH"/>
             </w:rPr>
           </w:pPr>
-          <w:hyperlink w:anchor="_Toc221777656" w:history="1">
+          <w:hyperlink w:anchor="_Toc221865036" w:history="1">
             <w:r>
               <w:rPr>
                 <w:rStyle w:val="Hyperlink"/>
+                <w:noProof/>
               </w:rPr>
               <w:t>1. Tag (02.02.2026)</w:t>
             </w:r>
             <w:r>
               <w:rPr>
+                <w:noProof/>
                 <w:webHidden/>
               </w:rPr>
               <w:tab/>
             </w:r>
             <w:r>
               <w:rPr>
+                <w:noProof/>
                 <w:webHidden/>
               </w:rPr>
               <w:fldChar w:fldCharType="begin"/>
             </w:r>
             <w:r>
               <w:rPr>
-                <w:webHidden/>
-              </w:rPr>
-              <w:instrText xml:space="preserve"> PAGEREF _Toc221777656 \h </w:instrText>
-            </w:r>
-            <w:r>
-              <w:rPr>
-                <w:webHidden/>
-              </w:rPr>
-            </w:r>
-            <w:r>
-              <w:rPr>
+                <w:noProof/>
+                <w:webHidden/>
+              </w:rPr>
+              <w:instrText xml:space="preserve"> PAGEREF _Toc221865036 \h </w:instrText>
+            </w:r>
+            <w:r>
+              <w:rPr>
+                <w:noProof/>
+                <w:webHidden/>
+              </w:rPr>
+            </w:r>
+            <w:r>
+              <w:rPr>
+                <w:noProof/>
                 <w:webHidden/>
               </w:rPr>
               <w:fldChar w:fldCharType="separate"/>
             </w:r>
             <w:r>
               <w:rPr>
-                <w:webHidden/>
-              </w:rPr>
-              <w:t>3</w:t>
-            </w:r>
-            <w:r>
-              <w:rPr>
+                <w:noProof/>
+                <w:webHidden/>
+              </w:rPr>
+              <w:t>6</w:t>
+            </w:r>
+            <w:r>
+              <w:rPr>
+                <w:noProof/>
                 <w:webHidden/>
               </w:rPr>
               <w:fldChar w:fldCharType="end"/>
@@ -1954,53 +2561,62 @@
             </w:tabs>
             <w:rPr>
               <w:rFonts w:eastAsiaTheme="minorEastAsia"/>
-              <w:lang w:eastAsia="en-CH"/>
+              <w:noProof/>
+              <w:lang w:val="en-CH" w:eastAsia="en-CH"/>
             </w:rPr>
           </w:pPr>
-          <w:hyperlink w:anchor="_Toc221777657" w:history="1">
+          <w:hyperlink w:anchor="_Toc221865037" w:history="1">
             <w:r>
               <w:rPr>
                 <w:rStyle w:val="Hyperlink"/>
+                <w:noProof/>
               </w:rPr>
               <w:t>2. Tag (03.02.2026)</w:t>
             </w:r>
             <w:r>
               <w:rPr>
+                <w:noProof/>
                 <w:webHidden/>
               </w:rPr>
               <w:tab/>
             </w:r>
             <w:r>
               <w:rPr>
+                <w:noProof/>
                 <w:webHidden/>
               </w:rPr>
               <w:fldChar w:fldCharType="begin"/>
             </w:r>
             <w:r>
               <w:rPr>
-                <w:webHidden/>
-              </w:rPr>
-              <w:instrText xml:space="preserve"> PAGEREF _Toc221777657 \h </w:instrText>
-            </w:r>
-            <w:r>
-              <w:rPr>
-                <w:webHidden/>
-              </w:rPr>
-            </w:r>
-            <w:r>
-              <w:rPr>
+                <w:noProof/>
+                <w:webHidden/>
+              </w:rPr>
+              <w:instrText xml:space="preserve"> PAGEREF _Toc221865037 \h </w:instrText>
+            </w:r>
+            <w:r>
+              <w:rPr>
+                <w:noProof/>
+                <w:webHidden/>
+              </w:rPr>
+            </w:r>
+            <w:r>
+              <w:rPr>
+                <w:noProof/>
                 <w:webHidden/>
               </w:rPr>
               <w:fldChar w:fldCharType="separate"/>
             </w:r>
             <w:r>
               <w:rPr>
-                <w:webHidden/>
-              </w:rPr>
-              <w:t>4</w:t>
-            </w:r>
-            <w:r>
-              <w:rPr>
+                <w:noProof/>
+                <w:webHidden/>
+              </w:rPr>
+              <w:t>6</w:t>
+            </w:r>
+            <w:r>
+              <w:rPr>
+                <w:noProof/>
                 <w:webHidden/>
               </w:rPr>
               <w:fldChar w:fldCharType="end"/>
@@ -2015,53 +2631,62 @@
             </w:tabs>
             <w:rPr>
               <w:rFonts w:eastAsiaTheme="minorEastAsia"/>
-              <w:lang w:eastAsia="en-CH"/>
+              <w:noProof/>
+              <w:lang w:val="en-CH" w:eastAsia="en-CH"/>
             </w:rPr>
           </w:pPr>
-          <w:hyperlink w:anchor="_Toc221777658" w:history="1">
+          <w:hyperlink w:anchor="_Toc221865038" w:history="1">
             <w:r>
               <w:rPr>
                 <w:rStyle w:val="Hyperlink"/>
+                <w:noProof/>
               </w:rPr>
               <w:t>3. Tag (04.02.2026)</w:t>
             </w:r>
             <w:r>
               <w:rPr>
+                <w:noProof/>
                 <w:webHidden/>
               </w:rPr>
               <w:tab/>
             </w:r>
             <w:r>
               <w:rPr>
+                <w:noProof/>
                 <w:webHidden/>
               </w:rPr>
               <w:fldChar w:fldCharType="begin"/>
             </w:r>
             <w:r>
               <w:rPr>
-                <w:webHidden/>
-              </w:rPr>
-              <w:instrText xml:space="preserve"> PAGEREF _Toc221777658 \h </w:instrText>
-            </w:r>
-            <w:r>
-              <w:rPr>
-                <w:webHidden/>
-              </w:rPr>
-            </w:r>
-            <w:r>
-              <w:rPr>
+                <w:noProof/>
+                <w:webHidden/>
+              </w:rPr>
+              <w:instrText xml:space="preserve"> PAGEREF _Toc221865038 \h </w:instrText>
+            </w:r>
+            <w:r>
+              <w:rPr>
+                <w:noProof/>
+                <w:webHidden/>
+              </w:rPr>
+            </w:r>
+            <w:r>
+              <w:rPr>
+                <w:noProof/>
                 <w:webHidden/>
               </w:rPr>
               <w:fldChar w:fldCharType="separate"/>
             </w:r>
             <w:r>
               <w:rPr>
-                <w:webHidden/>
-              </w:rPr>
-              <w:t>4</w:t>
-            </w:r>
-            <w:r>
-              <w:rPr>
+                <w:noProof/>
+                <w:webHidden/>
+              </w:rPr>
+              <w:t>6</w:t>
+            </w:r>
+            <w:r>
+              <w:rPr>
+                <w:noProof/>
                 <w:webHidden/>
               </w:rPr>
               <w:fldChar w:fldCharType="end"/>
@@ -2076,53 +2701,62 @@
             </w:tabs>
             <w:rPr>
               <w:rFonts w:eastAsiaTheme="minorEastAsia"/>
-              <w:lang w:eastAsia="en-CH"/>
+              <w:noProof/>
+              <w:lang w:val="en-CH" w:eastAsia="en-CH"/>
             </w:rPr>
           </w:pPr>
-          <w:hyperlink w:anchor="_Toc221777659" w:history="1">
+          <w:hyperlink w:anchor="_Toc221865039" w:history="1">
             <w:r>
               <w:rPr>
                 <w:rStyle w:val="Hyperlink"/>
+                <w:noProof/>
               </w:rPr>
               <w:t>4. Tag (05.02.2026)</w:t>
             </w:r>
             <w:r>
               <w:rPr>
+                <w:noProof/>
                 <w:webHidden/>
               </w:rPr>
               <w:tab/>
             </w:r>
             <w:r>
               <w:rPr>
+                <w:noProof/>
                 <w:webHidden/>
               </w:rPr>
               <w:fldChar w:fldCharType="begin"/>
             </w:r>
             <w:r>
               <w:rPr>
-                <w:webHidden/>
-              </w:rPr>
-              <w:instrText xml:space="preserve"> PAGEREF _Toc221777659 \h </w:instrText>
-            </w:r>
-            <w:r>
-              <w:rPr>
-                <w:webHidden/>
-              </w:rPr>
-            </w:r>
-            <w:r>
-              <w:rPr>
+                <w:noProof/>
+                <w:webHidden/>
+              </w:rPr>
+              <w:instrText xml:space="preserve"> PAGEREF _Toc221865039 \h </w:instrText>
+            </w:r>
+            <w:r>
+              <w:rPr>
+                <w:noProof/>
+                <w:webHidden/>
+              </w:rPr>
+            </w:r>
+            <w:r>
+              <w:rPr>
+                <w:noProof/>
                 <w:webHidden/>
               </w:rPr>
               <w:fldChar w:fldCharType="separate"/>
             </w:r>
             <w:r>
               <w:rPr>
-                <w:webHidden/>
-              </w:rPr>
-              <w:t>4</w:t>
-            </w:r>
-            <w:r>
-              <w:rPr>
+                <w:noProof/>
+                <w:webHidden/>
+              </w:rPr>
+              <w:t>6</w:t>
+            </w:r>
+            <w:r>
+              <w:rPr>
+                <w:noProof/>
                 <w:webHidden/>
               </w:rPr>
               <w:fldChar w:fldCharType="end"/>
@@ -2137,53 +2771,272 @@
             </w:tabs>
             <w:rPr>
               <w:rFonts w:eastAsiaTheme="minorEastAsia"/>
-              <w:lang w:eastAsia="en-CH"/>
+              <w:noProof/>
+              <w:lang w:val="en-CH" w:eastAsia="en-CH"/>
             </w:rPr>
           </w:pPr>
-          <w:hyperlink w:anchor="_Toc221777660" w:history="1">
+          <w:hyperlink w:anchor="_Toc221865040" w:history="1">
             <w:r>
               <w:rPr>
                 <w:rStyle w:val="Hyperlink"/>
+                <w:noProof/>
               </w:rPr>
               <w:t>5. Tag (05.02.2026)</w:t>
             </w:r>
             <w:r>
               <w:rPr>
+                <w:noProof/>
                 <w:webHidden/>
               </w:rPr>
               <w:tab/>
             </w:r>
             <w:r>
               <w:rPr>
+                <w:noProof/>
                 <w:webHidden/>
               </w:rPr>
               <w:fldChar w:fldCharType="begin"/>
             </w:r>
             <w:r>
               <w:rPr>
-                <w:webHidden/>
-              </w:rPr>
-              <w:instrText xml:space="preserve"> PAGEREF _Toc221777660 \h </w:instrText>
-            </w:r>
-            <w:r>
-              <w:rPr>
-                <w:webHidden/>
-              </w:rPr>
-            </w:r>
-            <w:r>
-              <w:rPr>
+                <w:noProof/>
+                <w:webHidden/>
+              </w:rPr>
+              <w:instrText xml:space="preserve"> PAGEREF _Toc221865040 \h </w:instrText>
+            </w:r>
+            <w:r>
+              <w:rPr>
+                <w:noProof/>
+                <w:webHidden/>
+              </w:rPr>
+            </w:r>
+            <w:r>
+              <w:rPr>
+                <w:noProof/>
                 <w:webHidden/>
               </w:rPr>
               <w:fldChar w:fldCharType="separate"/>
             </w:r>
             <w:r>
               <w:rPr>
-                <w:webHidden/>
-              </w:rPr>
-              <w:t>4</w:t>
-            </w:r>
-            <w:r>
-              <w:rPr>
+                <w:noProof/>
+                <w:webHidden/>
+              </w:rPr>
+              <w:t>7</w:t>
+            </w:r>
+            <w:r>
+              <w:rPr>
+                <w:noProof/>
+                <w:webHidden/>
+              </w:rPr>
+              <w:fldChar w:fldCharType="end"/>
+            </w:r>
+          </w:hyperlink>
+        </w:p>
+        <w:p>
+          <w:pPr>
+            <w:pStyle w:val="TOC3"/>
+            <w:tabs>
+              <w:tab w:val="right" w:leader="dot" w:pos="9016"/>
+            </w:tabs>
+            <w:rPr>
+              <w:rFonts w:eastAsiaTheme="minorEastAsia"/>
+              <w:noProof/>
+              <w:lang w:val="en-CH" w:eastAsia="en-CH"/>
+            </w:rPr>
+          </w:pPr>
+          <w:hyperlink w:anchor="_Toc221865041" w:history="1">
+            <w:r>
+              <w:rPr>
+                <w:rStyle w:val="Hyperlink"/>
+                <w:noProof/>
+              </w:rPr>
+              <w:t>6. Tag (12.02.2026)</w:t>
+            </w:r>
+            <w:r>
+              <w:rPr>
+                <w:noProof/>
+                <w:webHidden/>
+              </w:rPr>
+              <w:tab/>
+            </w:r>
+            <w:r>
+              <w:rPr>
+                <w:noProof/>
+                <w:webHidden/>
+              </w:rPr>
+              <w:fldChar w:fldCharType="begin"/>
+            </w:r>
+            <w:r>
+              <w:rPr>
+                <w:noProof/>
+                <w:webHidden/>
+              </w:rPr>
+              <w:instrText xml:space="preserve"> PAGEREF _Toc221865041 \h </w:instrText>
+            </w:r>
+            <w:r>
+              <w:rPr>
+                <w:noProof/>
+                <w:webHidden/>
+              </w:rPr>
+            </w:r>
+            <w:r>
+              <w:rPr>
+                <w:noProof/>
+                <w:webHidden/>
+              </w:rPr>
+              <w:fldChar w:fldCharType="separate"/>
+            </w:r>
+            <w:r>
+              <w:rPr>
+                <w:noProof/>
+                <w:webHidden/>
+              </w:rPr>
+              <w:t>7</w:t>
+            </w:r>
+            <w:r>
+              <w:rPr>
+                <w:noProof/>
+                <w:webHidden/>
+              </w:rPr>
+              <w:fldChar w:fldCharType="end"/>
+            </w:r>
+          </w:hyperlink>
+        </w:p>
+        <w:p>
+          <w:pPr>
+            <w:pStyle w:val="TOC3"/>
+            <w:tabs>
+              <w:tab w:val="right" w:leader="dot" w:pos="9016"/>
+            </w:tabs>
+            <w:rPr>
+              <w:rFonts w:eastAsiaTheme="minorEastAsia"/>
+              <w:noProof/>
+              <w:lang w:val="en-CH" w:eastAsia="en-CH"/>
+            </w:rPr>
+          </w:pPr>
+          <w:hyperlink w:anchor="_Toc221865042" w:history="1">
+            <w:r>
+              <w:rPr>
+                <w:rStyle w:val="Hyperlink"/>
+                <w:noProof/>
+              </w:rPr>
+              <w:t>7.Tag (13.02.2026)</w:t>
+            </w:r>
+            <w:r>
+              <w:rPr>
+                <w:noProof/>
+                <w:webHidden/>
+              </w:rPr>
+              <w:tab/>
+            </w:r>
+            <w:r>
+              <w:rPr>
+                <w:noProof/>
+                <w:webHidden/>
+              </w:rPr>
+              <w:fldChar w:fldCharType="begin"/>
+            </w:r>
+            <w:r>
+              <w:rPr>
+                <w:noProof/>
+                <w:webHidden/>
+              </w:rPr>
+              <w:instrText xml:space="preserve"> PAGEREF _Toc221865042 \h </w:instrText>
+            </w:r>
+            <w:r>
+              <w:rPr>
+                <w:noProof/>
+                <w:webHidden/>
+              </w:rPr>
+            </w:r>
+            <w:r>
+              <w:rPr>
+                <w:noProof/>
+                <w:webHidden/>
+              </w:rPr>
+              <w:fldChar w:fldCharType="separate"/>
+            </w:r>
+            <w:r>
+              <w:rPr>
+                <w:noProof/>
+                <w:webHidden/>
+              </w:rPr>
+              <w:t>7</w:t>
+            </w:r>
+            <w:r>
+              <w:rPr>
+                <w:noProof/>
+                <w:webHidden/>
+              </w:rPr>
+              <w:fldChar w:fldCharType="end"/>
+            </w:r>
+          </w:hyperlink>
+        </w:p>
+        <w:p>
+          <w:pPr>
+            <w:pStyle w:val="TOC3"/>
+            <w:tabs>
+              <w:tab w:val="right" w:leader="dot" w:pos="9016"/>
+            </w:tabs>
+            <w:rPr>
+              <w:rFonts w:eastAsiaTheme="minorEastAsia"/>
+              <w:noProof/>
+              <w:lang w:val="en-CH" w:eastAsia="en-CH"/>
+            </w:rPr>
+          </w:pPr>
+          <w:hyperlink w:anchor="_Toc221865043" w:history="1">
+            <w:r>
+              <w:rPr>
+                <w:rStyle w:val="Hyperlink"/>
+                <w:noProof/>
+              </w:rPr>
+              <w:t>8. Tag (16.02.2026)</w:t>
+            </w:r>
+            <w:r>
+              <w:rPr>
+                <w:noProof/>
+                <w:webHidden/>
+              </w:rPr>
+              <w:tab/>
+            </w:r>
+            <w:r>
+              <w:rPr>
+                <w:noProof/>
+                <w:webHidden/>
+              </w:rPr>
+              <w:fldChar w:fldCharType="begin"/>
+            </w:r>
+            <w:r>
+              <w:rPr>
+                <w:noProof/>
+                <w:webHidden/>
+              </w:rPr>
+              <w:instrText xml:space="preserve"> PAGEREF _Toc221865043 \h </w:instrText>
+            </w:r>
+            <w:r>
+              <w:rPr>
+                <w:noProof/>
+                <w:webHidden/>
+              </w:rPr>
+            </w:r>
+            <w:r>
+              <w:rPr>
+                <w:noProof/>
+                <w:webHidden/>
+              </w:rPr>
+              <w:fldChar w:fldCharType="separate"/>
+            </w:r>
+            <w:r>
+              <w:rPr>
+                <w:noProof/>
+                <w:webHidden/>
+              </w:rPr>
+              <w:t>7</w:t>
+            </w:r>
+            <w:r>
+              <w:rPr>
+                <w:noProof/>
                 <w:webHidden/>
               </w:rPr>
               <w:fldChar w:fldCharType="end"/>
@@ -2198,53 +3051,62 @@
             </w:tabs>
             <w:rPr>
               <w:rFonts w:eastAsiaTheme="minorEastAsia"/>
-              <w:lang w:eastAsia="en-CH"/>
+              <w:noProof/>
+              <w:lang w:val="en-CH" w:eastAsia="en-CH"/>
             </w:rPr>
           </w:pPr>
-          <w:hyperlink w:anchor="_Toc221777661" w:history="1">
+          <w:hyperlink w:anchor="_Toc221865044" w:history="1">
             <w:r>
               <w:rPr>
                 <w:rStyle w:val="Hyperlink"/>
+                <w:noProof/>
               </w:rPr>
               <w:t>Fazit</w:t>
             </w:r>
             <w:r>
               <w:rPr>
+                <w:noProof/>
                 <w:webHidden/>
               </w:rPr>
               <w:tab/>
             </w:r>
             <w:r>
               <w:rPr>
+                <w:noProof/>
                 <w:webHidden/>
               </w:rPr>
               <w:fldChar w:fldCharType="begin"/>
             </w:r>
             <w:r>
               <w:rPr>
-                <w:webHidden/>
-              </w:rPr>
-              <w:instrText xml:space="preserve"> PAGEREF _Toc221777661 \h </w:instrText>
-            </w:r>
-            <w:r>
-              <w:rPr>
-                <w:webHidden/>
-              </w:rPr>
-            </w:r>
-            <w:r>
-              <w:rPr>
+                <w:noProof/>
+                <w:webHidden/>
+              </w:rPr>
+              <w:instrText xml:space="preserve"> PAGEREF _Toc221865044 \h </w:instrText>
+            </w:r>
+            <w:r>
+              <w:rPr>
+                <w:noProof/>
+                <w:webHidden/>
+              </w:rPr>
+            </w:r>
+            <w:r>
+              <w:rPr>
+                <w:noProof/>
                 <w:webHidden/>
               </w:rPr>
               <w:fldChar w:fldCharType="separate"/>
             </w:r>
             <w:r>
               <w:rPr>
-                <w:webHidden/>
-              </w:rPr>
-              <w:t>4</w:t>
-            </w:r>
-            <w:r>
-              <w:rPr>
+                <w:noProof/>
+                <w:webHidden/>
+              </w:rPr>
+              <w:t>7</w:t>
+            </w:r>
+            <w:r>
+              <w:rPr>
+                <w:noProof/>
                 <w:webHidden/>
               </w:rPr>
               <w:fldChar w:fldCharType="end"/>
@@ -2259,53 +3121,62 @@
             </w:tabs>
             <w:rPr>
               <w:rFonts w:eastAsiaTheme="minorEastAsia"/>
-              <w:lang w:eastAsia="en-CH"/>
+              <w:noProof/>
+              <w:lang w:val="en-CH" w:eastAsia="en-CH"/>
             </w:rPr>
           </w:pPr>
-          <w:hyperlink w:anchor="_Toc221777662" w:history="1">
+          <w:hyperlink w:anchor="_Toc221865045" w:history="1">
             <w:r>
               <w:rPr>
                 <w:rStyle w:val="Hyperlink"/>
+                <w:noProof/>
               </w:rPr>
               <w:t>Vollständiges Quellenverzeichnis</w:t>
             </w:r>
             <w:r>
               <w:rPr>
+                <w:noProof/>
                 <w:webHidden/>
               </w:rPr>
               <w:tab/>
             </w:r>
             <w:r>
               <w:rPr>
+                <w:noProof/>
                 <w:webHidden/>
               </w:rPr>
               <w:fldChar w:fldCharType="begin"/>
             </w:r>
             <w:r>
               <w:rPr>
-                <w:webHidden/>
-              </w:rPr>
-              <w:instrText xml:space="preserve"> PAGEREF _Toc221777662 \h </w:instrText>
-            </w:r>
-            <w:r>
-              <w:rPr>
-                <w:webHidden/>
-              </w:rPr>
-            </w:r>
-            <w:r>
-              <w:rPr>
+                <w:noProof/>
+                <w:webHidden/>
+              </w:rPr>
+              <w:instrText xml:space="preserve"> PAGEREF _Toc221865045 \h </w:instrText>
+            </w:r>
+            <w:r>
+              <w:rPr>
+                <w:noProof/>
+                <w:webHidden/>
+              </w:rPr>
+            </w:r>
+            <w:r>
+              <w:rPr>
+                <w:noProof/>
                 <w:webHidden/>
               </w:rPr>
               <w:fldChar w:fldCharType="separate"/>
             </w:r>
             <w:r>
               <w:rPr>
-                <w:webHidden/>
-              </w:rPr>
-              <w:t>4</w:t>
-            </w:r>
-            <w:r>
-              <w:rPr>
+                <w:noProof/>
+                <w:webHidden/>
+              </w:rPr>
+              <w:t>7</w:t>
+            </w:r>
+            <w:r>
+              <w:rPr>
+                <w:noProof/>
                 <w:webHidden/>
               </w:rPr>
               <w:fldChar w:fldCharType="end"/>
@@ -2320,53 +3191,62 @@
             </w:tabs>
             <w:rPr>
               <w:rFonts w:eastAsiaTheme="minorEastAsia"/>
-              <w:lang w:eastAsia="en-CH"/>
+              <w:noProof/>
+              <w:lang w:val="en-CH" w:eastAsia="en-CH"/>
             </w:rPr>
           </w:pPr>
-          <w:hyperlink w:anchor="_Toc221777663" w:history="1">
+          <w:hyperlink w:anchor="_Toc221865046" w:history="1">
             <w:r>
               <w:rPr>
                 <w:rStyle w:val="Hyperlink"/>
+                <w:noProof/>
               </w:rPr>
               <w:t>Anhang</w:t>
             </w:r>
             <w:r>
               <w:rPr>
+                <w:noProof/>
                 <w:webHidden/>
               </w:rPr>
               <w:tab/>
             </w:r>
             <w:r>
               <w:rPr>
+                <w:noProof/>
                 <w:webHidden/>
               </w:rPr>
               <w:fldChar w:fldCharType="begin"/>
             </w:r>
             <w:r>
               <w:rPr>
-                <w:webHidden/>
-              </w:rPr>
-              <w:instrText xml:space="preserve"> PAGEREF _Toc221777663 \h </w:instrText>
-            </w:r>
-            <w:r>
-              <w:rPr>
-                <w:webHidden/>
-              </w:rPr>
-            </w:r>
-            <w:r>
-              <w:rPr>
+                <w:noProof/>
+                <w:webHidden/>
+              </w:rPr>
+              <w:instrText xml:space="preserve"> PAGEREF _Toc221865046 \h </w:instrText>
+            </w:r>
+            <w:r>
+              <w:rPr>
+                <w:noProof/>
+                <w:webHidden/>
+              </w:rPr>
+            </w:r>
+            <w:r>
+              <w:rPr>
+                <w:noProof/>
                 <w:webHidden/>
               </w:rPr>
               <w:fldChar w:fldCharType="separate"/>
             </w:r>
             <w:r>
               <w:rPr>
-                <w:webHidden/>
-              </w:rPr>
-              <w:t>5</w:t>
-            </w:r>
-            <w:r>
-              <w:rPr>
+                <w:noProof/>
+                <w:webHidden/>
+              </w:rPr>
+              <w:t>7</w:t>
+            </w:r>
+            <w:r>
+              <w:rPr>
+                <w:noProof/>
                 <w:webHidden/>
               </w:rPr>
               <w:fldChar w:fldCharType="end"/>
@@ -2386,6 +3266,7 @@
     </w:sdt>
     <w:p>
       <w:r>
+        <w:lastRenderedPageBreak/>
         <w:br w:type="page"/>
       </w:r>
     </w:p>
@@ -2393,7 +3274,7 @@
       <w:pPr>
         <w:pStyle w:val="Heading1"/>
       </w:pPr>
-      <w:bookmarkStart w:id="0" w:name="_Toc221777644"/>
+      <w:bookmarkStart w:id="0" w:name="_Toc221865017"/>
       <w:r>
         <w:lastRenderedPageBreak/>
         <w:t>Änderungstabelle</w:t>
@@ -2788,6 +3669,106 @@
               <w:t xml:space="preserve"> gemacht</w:t>
             </w:r>
           </w:p>
+          <w:p>
+            <w:pPr>
+              <w:pStyle w:val="ListParagraph"/>
+              <w:numPr>
+                <w:ilvl w:val="0"/>
+                <w:numId w:val="10"/>
+              </w:numPr>
+            </w:pPr>
+            <w:r>
+              <w:t>Umsetzung angefangen</w:t>
+            </w:r>
+          </w:p>
+        </w:tc>
+      </w:tr>
+      <w:tr>
+        <w:trPr>
+          <w:trHeight w:val="694"/>
+        </w:trPr>
+        <w:tc>
+          <w:tcPr>
+            <w:tcW w:w="1314" w:type="dxa"/>
+          </w:tcPr>
+          <w:p>
+            <w:r>
+              <w:t>4.0</w:t>
+            </w:r>
+          </w:p>
+        </w:tc>
+        <w:tc>
+          <w:tcPr>
+            <w:tcW w:w="2351" w:type="dxa"/>
+          </w:tcPr>
+          <w:p>
+            <w:r>
+              <w:t>13.02.2026</w:t>
+            </w:r>
+          </w:p>
+        </w:tc>
+        <w:tc>
+          <w:tcPr>
+            <w:tcW w:w="975" w:type="dxa"/>
+          </w:tcPr>
+          <w:p>
+            <w:r>
+              <w:t>Rico</w:t>
+            </w:r>
+          </w:p>
+        </w:tc>
+        <w:tc>
+          <w:tcPr>
+            <w:tcW w:w="4879" w:type="dxa"/>
+          </w:tcPr>
+          <w:p>
+            <w:pPr>
+              <w:pStyle w:val="ListParagraph"/>
+              <w:numPr>
+                <w:ilvl w:val="0"/>
+                <w:numId w:val="12"/>
+              </w:numPr>
+            </w:pPr>
+            <w:r>
+              <w:t>Tag 6 geschrieben.</w:t>
+            </w:r>
+          </w:p>
+          <w:p>
+            <w:pPr>
+              <w:pStyle w:val="ListParagraph"/>
+              <w:numPr>
+                <w:ilvl w:val="0"/>
+                <w:numId w:val="12"/>
+              </w:numPr>
+            </w:pPr>
+            <w:r>
+              <w:t>Umsetzung fertiggestellt</w:t>
+            </w:r>
+          </w:p>
+          <w:p>
+            <w:pPr>
+              <w:pStyle w:val="ListParagraph"/>
+              <w:numPr>
+                <w:ilvl w:val="0"/>
+                <w:numId w:val="12"/>
+              </w:numPr>
+            </w:pPr>
+            <w:r>
+              <w:t>Testplan geschrieben und durchgeführt</w:t>
+            </w:r>
+          </w:p>
+          <w:p>
+            <w:pPr>
+              <w:pStyle w:val="ListParagraph"/>
+              <w:numPr>
+                <w:ilvl w:val="0"/>
+                <w:numId w:val="12"/>
+              </w:numPr>
+            </w:pPr>
+            <w:r>
+              <w:t>Probleme aufgezeigt</w:t>
+            </w:r>
+          </w:p>
         </w:tc>
       </w:tr>
     </w:tbl>
@@ -2809,7 +3790,7 @@
       <w:pPr>
         <w:pStyle w:val="Heading1"/>
       </w:pPr>
-      <w:bookmarkStart w:id="1" w:name="_Toc221777645"/>
+      <w:bookmarkStart w:id="1" w:name="_Toc221865018"/>
       <w:r>
         <w:lastRenderedPageBreak/>
         <w:t>Notenübersicht</w:t>
@@ -2820,7 +3801,7 @@
       <w:pPr>
         <w:pStyle w:val="Heading2"/>
       </w:pPr>
-      <w:bookmarkStart w:id="2" w:name="_Toc221777646"/>
+      <w:bookmarkStart w:id="2" w:name="_Toc221865019"/>
       <w:r>
         <w:t>Motivation</w:t>
       </w:r>
@@ -2838,7 +3819,7 @@
       <w:pPr>
         <w:pStyle w:val="Heading2"/>
       </w:pPr>
-      <w:bookmarkStart w:id="3" w:name="_Toc221777647"/>
+      <w:bookmarkStart w:id="3" w:name="_Toc221865020"/>
       <w:r>
         <w:t>Information</w:t>
       </w:r>
@@ -2848,7 +3829,7 @@
       <w:pPr>
         <w:pStyle w:val="Heading3"/>
       </w:pPr>
-      <w:bookmarkStart w:id="4" w:name="_Toc221777648"/>
+      <w:bookmarkStart w:id="4" w:name="_Toc221865021"/>
       <w:r>
         <w:t>Thema des Projekts:</w:t>
       </w:r>
@@ -2863,7 +3844,7 @@
       <w:pPr>
         <w:pStyle w:val="Heading3"/>
       </w:pPr>
-      <w:bookmarkStart w:id="5" w:name="_Toc221777649"/>
+      <w:bookmarkStart w:id="5" w:name="_Toc221865022"/>
       <w:r>
         <w:t>Ziel des Projekts:</w:t>
       </w:r>
@@ -2896,9 +3877,11 @@
       <w:pPr>
         <w:pStyle w:val="Heading3"/>
       </w:pPr>
+      <w:bookmarkStart w:id="6" w:name="_Toc221865023"/>
       <w:r>
         <w:t>Geplante Funktionen</w:t>
       </w:r>
+      <w:bookmarkEnd w:id="6"/>
     </w:p>
     <w:p>
       <w:pPr>
@@ -2976,9 +3959,11 @@
       <w:pPr>
         <w:pStyle w:val="Heading3"/>
       </w:pPr>
+      <w:bookmarkStart w:id="7" w:name="_Toc221865024"/>
       <w:r>
         <w:t>Umsetzungsmöglichkeiten</w:t>
       </w:r>
+      <w:bookmarkEnd w:id="7"/>
     </w:p>
     <w:p>
       <w:r>
@@ -2989,11 +3974,11 @@
       <w:pPr>
         <w:pStyle w:val="Heading2"/>
       </w:pPr>
-      <w:bookmarkStart w:id="6" w:name="_Toc221777650"/>
+      <w:bookmarkStart w:id="8" w:name="_Toc221865025"/>
       <w:r>
         <w:t>Planung/Entscheidung</w:t>
       </w:r>
-      <w:bookmarkEnd w:id="6"/>
+      <w:bookmarkEnd w:id="8"/>
     </w:p>
     <w:p>
       <w:r>
@@ -3010,14 +3995,19 @@
       </w:r>
     </w:p>
     <w:p>
+      <w:r>
+        <w:t xml:space="preserve">Ich hatte zuerst vier Klassen eingeplant. Erstmal die Main, dann die Grade, School und Subject klasse. Die Klasse Grade habe ich dann jedoch weggelassen, da eine eigene Klasse dafür etwas überflüssig war. </w:t>
+      </w:r>
+    </w:p>
+    <w:p>
       <w:pPr>
         <w:pStyle w:val="Heading2"/>
       </w:pPr>
-      <w:bookmarkStart w:id="7" w:name="_Toc221777651"/>
+      <w:bookmarkStart w:id="9" w:name="_Toc221865026"/>
       <w:r>
         <w:t>Projektdokumentation</w:t>
       </w:r>
-      <w:bookmarkEnd w:id="7"/>
+      <w:bookmarkEnd w:id="9"/>
     </w:p>
     <w:p>
       <w:r>
@@ -3031,6 +4021,7 @@
           <w:rStyle w:val="Heading3Char"/>
         </w:rPr>
       </w:pPr>
+      <w:bookmarkStart w:id="10" w:name="_Toc221865027"/>
       <w:r>
         <w:rPr>
           <w:rStyle w:val="Heading3Char"/>
@@ -3055,6 +4046,7 @@
         </w:rPr>
         <w:t>p</w:t>
       </w:r>
+      <w:bookmarkEnd w:id="10"/>
     </w:p>
     <w:p>
       <w:r>
@@ -3064,19 +4056,27 @@
         <w:t xml:space="preserve"> die README.md Datei zu vervollständigen, alle Milestones und Issues zu definieren und die Projektbewilligung zu bekommen. </w:t>
       </w:r>
       <w:r>
-        <w:t>Dies will ich am zweitenTag fertig haben.</w:t>
+        <w:t xml:space="preserve">Dies will ich am </w:t>
+      </w:r>
+      <w:r>
+        <w:t>zweiten Tag</w:t>
+      </w:r>
+      <w:r>
+        <w:t xml:space="preserve"> fertig haben.</w:t>
       </w:r>
     </w:p>
     <w:p>
       <w:pPr>
         <w:pStyle w:val="Heading3"/>
       </w:pPr>
+      <w:bookmarkStart w:id="11" w:name="_Toc221865028"/>
       <w:r>
         <w:t xml:space="preserve">Meilenstein 2: </w:t>
       </w:r>
       <w:r>
         <w:t>Grundlagen aneignen</w:t>
       </w:r>
+      <w:bookmarkEnd w:id="11"/>
     </w:p>
     <w:p>
       <w:r>
@@ -3087,6 +4087,7 @@
       <w:pPr>
         <w:pStyle w:val="Heading3"/>
       </w:pPr>
+      <w:bookmarkStart w:id="12" w:name="_Toc221865029"/>
       <w:r>
         <w:t xml:space="preserve">Meilenstein 3: </w:t>
       </w:r>
@@ -3099,6 +4100,7 @@
       <w:r>
         <w:t xml:space="preserve"> erstellen</w:t>
       </w:r>
+      <w:bookmarkEnd w:id="12"/>
     </w:p>
     <w:p>
       <w:r>
@@ -3109,6 +4111,7 @@
       <w:pPr>
         <w:pStyle w:val="Heading3"/>
       </w:pPr>
+      <w:bookmarkStart w:id="13" w:name="_Toc221865030"/>
       <w:r>
         <w:t>Meilenstein 4:</w:t>
       </w:r>
@@ -3124,6 +4127,7 @@
       <w:r>
         <w:t xml:space="preserve"> verbinden</w:t>
       </w:r>
+      <w:bookmarkEnd w:id="13"/>
     </w:p>
     <w:p>
       <w:r>
@@ -3134,12 +4138,14 @@
       <w:pPr>
         <w:pStyle w:val="Heading3"/>
       </w:pPr>
+      <w:bookmarkStart w:id="14" w:name="_Toc221865031"/>
       <w:r>
         <w:t xml:space="preserve">Meilenstein 5: </w:t>
       </w:r>
       <w:r>
         <w:t>Tests, Dokumentation und Präsentation</w:t>
       </w:r>
+      <w:bookmarkEnd w:id="14"/>
     </w:p>
     <w:p>
       <w:r>
@@ -3150,91 +4156,183 @@
       <w:pPr>
         <w:pStyle w:val="Heading2"/>
       </w:pPr>
-      <w:bookmarkStart w:id="8" w:name="_Toc221777652"/>
+      <w:bookmarkStart w:id="15" w:name="_Toc221865032"/>
       <w:r>
         <w:t>Umsetzung</w:t>
       </w:r>
-      <w:bookmarkEnd w:id="8"/>
-    </w:p>
-    <w:p/>
+      <w:bookmarkEnd w:id="15"/>
+    </w:p>
+    <w:p>
+      <w:r>
+        <w:t>Die Umsetzung wurde mit der Programmiersprache Java gemacht.</w:t>
+      </w:r>
+      <w:r>
+        <w:t xml:space="preserve"> Damit ich Java nicht lokal herunterladen muss habe ich die IDE IntelliJ heruntergeladen. Ein weiterer Grund war auch, dass IntelliJ für Java gemacht ist und viele Funktionen hat, die praktisch für </w:t>
+      </w:r>
+      <w:r>
+        <w:lastRenderedPageBreak/>
+        <w:t xml:space="preserve">Java sind. Nachdem ich die Programmierumgebung hatte, habe ich zuerst auf W3schools die Grundlagen erlernt. </w:t>
+      </w:r>
+    </w:p>
+    <w:p>
+      <w:r>
+        <w:t xml:space="preserve">Danach habe ich mit dem Backend begonnen. Dazu habe ich die Klasse </w:t>
+      </w:r>
+      <w:r>
+        <w:t xml:space="preserve">Main, Grade, Subject und School erstellt. Am ende habe ich die Klasse Grade aus Überfluss weggelassen. </w:t>
+      </w:r>
+      <w:r>
+        <w:t xml:space="preserve">Hier habe ich wirklich verstanden, wie die Klassen und Objekte, die man erstellet, fungieren und miteinander arbeiten. Dies hat mich beeindruckt, da ich zuvor noch nie auf so eine Art programmiert hatte. Mittlerweile konnte ich eine Schule erstellen, dann Fächer hinzufügen und zu den Fächern Noten eintragen. Nun </w:t>
+      </w:r>
+      <w:r>
+        <w:t>fehlt nur noch der Gesamtdurchschnitt, der Schule und der Durchschnitt pro Fach. Dies war relativ einfach</w:t>
+      </w:r>
+      <w:r>
+        <w:t xml:space="preserve">. </w:t>
+      </w:r>
+    </w:p>
+    <w:p>
+      <w:r>
+        <w:t>Als das Backend fertig war, konnte ich zur Konsolen-Bedienung weitergehen. Dazu habe ich die Java-Klasse Scanner benutzt, um den Input des Users in der Konsole zu speichern und weiterzuverwenden. Ich habe viel mit System.out.println() gearbeitet, um zum Beispiel das Menü anzuzeigen. Die Auswahl habe ich durch eingaben von Zahlen simpel gehalten.</w:t>
+      </w:r>
+    </w:p>
     <w:p>
       <w:pPr>
         <w:pStyle w:val="Heading2"/>
       </w:pPr>
-      <w:bookmarkStart w:id="9" w:name="_Toc221777653"/>
+      <w:bookmarkStart w:id="16" w:name="_Toc221865033"/>
       <w:r>
         <w:t>Testplan</w:t>
       </w:r>
-      <w:bookmarkEnd w:id="9"/>
-    </w:p>
-    <w:p/>
+      <w:bookmarkEnd w:id="16"/>
+    </w:p>
+    <w:p>
+      <w:r>
+        <w:t>Die Funktion des Programmes werde ich manuell in der Konsole testen. Dabei werde ich folgende Test durchführen, um zu sehen, ob das Programm reibungslos funktioniert:</w:t>
+      </w:r>
+    </w:p>
+    <w:p>
+      <w:pPr>
+        <w:pStyle w:val="ListParagraph"/>
+        <w:numPr>
+          <w:ilvl w:val="0"/>
+          <w:numId w:val="13"/>
+        </w:numPr>
+      </w:pPr>
+      <w:r>
+        <w:t>Hinzufügen von Fächern</w:t>
+      </w:r>
+    </w:p>
+    <w:p>
+      <w:pPr>
+        <w:pStyle w:val="ListParagraph"/>
+        <w:numPr>
+          <w:ilvl w:val="0"/>
+          <w:numId w:val="13"/>
+        </w:numPr>
+      </w:pPr>
+      <w:r>
+        <w:t>Hinzufügen von Noten zu Fächern</w:t>
+      </w:r>
+    </w:p>
+    <w:p>
+      <w:pPr>
+        <w:pStyle w:val="ListParagraph"/>
+        <w:numPr>
+          <w:ilvl w:val="0"/>
+          <w:numId w:val="13"/>
+        </w:numPr>
+      </w:pPr>
+      <w:r>
+        <w:t>Überprüfen der Durchschnittberechnung pro Fach</w:t>
+      </w:r>
+    </w:p>
+    <w:p>
+      <w:pPr>
+        <w:pStyle w:val="ListParagraph"/>
+        <w:numPr>
+          <w:ilvl w:val="0"/>
+          <w:numId w:val="13"/>
+        </w:numPr>
+      </w:pPr>
+      <w:r>
+        <w:t xml:space="preserve">Überprüfen </w:t>
+      </w:r>
+      <w:r>
+        <w:t>des Gesamtdurchschnitts der Schule</w:t>
+      </w:r>
+    </w:p>
     <w:p>
       <w:pPr>
         <w:pStyle w:val="Heading2"/>
       </w:pPr>
-      <w:bookmarkStart w:id="10" w:name="_Toc221777654"/>
+      <w:bookmarkStart w:id="17" w:name="_Toc221865034"/>
+      <w:r>
+        <w:t>Probleme</w:t>
+      </w:r>
+      <w:bookmarkEnd w:id="17"/>
+    </w:p>
+    <w:p>
+      <w:r>
+        <w:t>Zu beginn hatte ich Schwierigkeiten, die objektorientierte Struktur zu verstehen. Insbesondere den Unterschied zwischen Objekten und einfachen Datentypen, wie Strings. Ausserdem traten Fehler auf, wenn ich falsche Datentypen verwendete, wie Strings statt Subject. Wenn ich auf Probleme gestossen bin, habe ich zuerst bei W3schools und danach im Internet nachgesehen, bevor ich mich an KI oder an den Coach richtete, was selten, bis gar nicht vorkam.</w:t>
+      </w:r>
+    </w:p>
+    <w:p>
+      <w:pPr>
+        <w:pStyle w:val="Heading2"/>
+      </w:pPr>
+      <w:bookmarkStart w:id="18" w:name="_Toc221865035"/>
+      <w:r>
+        <w:t>Tagesreflexionen</w:t>
+      </w:r>
+      <w:bookmarkEnd w:id="18"/>
+    </w:p>
+    <w:p>
+      <w:pPr>
+        <w:pStyle w:val="Heading3"/>
+      </w:pPr>
+      <w:bookmarkStart w:id="19" w:name="_Toc221865036"/>
+      <w:r>
+        <w:t>1. Tag (02.02.2026)</w:t>
+      </w:r>
+      <w:bookmarkEnd w:id="19"/>
+    </w:p>
+    <w:p>
+      <w:r>
+        <w:t>Am ersten Tag konnte ich leider nicht mit dem Projekt beginnen, da es mir nicht gut ging.</w:t>
+      </w:r>
+    </w:p>
+    <w:p>
+      <w:pPr>
+        <w:pStyle w:val="Heading3"/>
+      </w:pPr>
+      <w:bookmarkStart w:id="20" w:name="_Toc221865037"/>
       <w:r>
         <w:lastRenderedPageBreak/>
-        <w:t>Probleme</w:t>
-      </w:r>
-      <w:bookmarkEnd w:id="10"/>
-    </w:p>
-    <w:p/>
-    <w:p>
-      <w:pPr>
-        <w:pStyle w:val="Heading2"/>
-      </w:pPr>
-      <w:bookmarkStart w:id="11" w:name="_Toc221777655"/>
-      <w:r>
-        <w:t>Tagesreflexionen</w:t>
-      </w:r>
-      <w:bookmarkEnd w:id="11"/>
+        <w:t>2. Tag (03.0</w:t>
+      </w:r>
+      <w:r>
+        <w:t>2</w:t>
+      </w:r>
+      <w:r>
+        <w:t>.2026)</w:t>
+      </w:r>
+      <w:bookmarkEnd w:id="20"/>
+    </w:p>
+    <w:p>
+      <w:r>
+        <w:t>Nun konnte ich endlich mit meinem Projekt beginnen. Die Projektidee hatte ich schnell, da ich mir zuvor schon Gedanken gemacht hatte. Die Issues haben mich jedoch viel Zeit gekostet, weil ich aus der Idee einen genauen Plan erstellen musste. Mithilfe des vorgefertigten KI-Promptes konnte ich diese dennoch sauber aufbauen. Insgesamt hat mich der Tag gut vorangebracht und ich konnte mir viele Issues setzen.</w:t>
+      </w:r>
     </w:p>
     <w:p>
       <w:pPr>
         <w:pStyle w:val="Heading3"/>
       </w:pPr>
-      <w:bookmarkStart w:id="12" w:name="_Toc221777656"/>
-      <w:r>
-        <w:t>1. Tag (02.02.2026)</w:t>
-      </w:r>
-      <w:bookmarkEnd w:id="12"/>
-    </w:p>
-    <w:p>
-      <w:r>
-        <w:t>Am ersten Tag konnte ich leider nicht mit dem Projekt beginnen, da es mir nicht gut ging.</w:t>
-      </w:r>
-    </w:p>
-    <w:p>
-      <w:pPr>
-        <w:pStyle w:val="Heading3"/>
-      </w:pPr>
-      <w:bookmarkStart w:id="13" w:name="_Toc221777657"/>
-      <w:r>
-        <w:t>2. Tag (03.0</w:t>
-      </w:r>
-      <w:r>
-        <w:t>2</w:t>
-      </w:r>
-      <w:r>
-        <w:t>.2026)</w:t>
-      </w:r>
-      <w:bookmarkEnd w:id="13"/>
-    </w:p>
-    <w:p>
-      <w:r>
-        <w:t>Nun konnte ich endlich mit meinem Projekt beginnen. Die Projektidee hatte ich schnell, da ich mir zuvor schon Gedanken gemacht hatte. Die Issues haben mich jedoch viel Zeit gekostet, weil ich aus der Idee einen genauen Plan erstellen musste. Mithilfe des vorgefertigten KI-Promptes konnte ich diese dennoch sauber aufbauen. Insgesamt hat mich der Tag gut vorangebracht und ich konnte mir viele Issues setzen.</w:t>
-      </w:r>
-    </w:p>
-    <w:p>
-      <w:pPr>
-        <w:pStyle w:val="Heading3"/>
-      </w:pPr>
-      <w:bookmarkStart w:id="14" w:name="_Toc221777658"/>
+      <w:bookmarkStart w:id="21" w:name="_Toc221865038"/>
       <w:r>
         <w:t>3. Tag (04.02.2026)</w:t>
       </w:r>
-      <w:bookmarkEnd w:id="14"/>
+      <w:bookmarkEnd w:id="21"/>
     </w:p>
     <w:p>
       <w:r>
@@ -3260,11 +4358,11 @@
       <w:pPr>
         <w:pStyle w:val="Heading3"/>
       </w:pPr>
-      <w:bookmarkStart w:id="15" w:name="_Toc221777659"/>
+      <w:bookmarkStart w:id="22" w:name="_Toc221865039"/>
       <w:r>
         <w:t>4. Tag (05.02.2026)</w:t>
       </w:r>
-      <w:bookmarkEnd w:id="15"/>
+      <w:bookmarkEnd w:id="22"/>
     </w:p>
     <w:p>
       <w:r>
@@ -3275,17 +4373,64 @@
       <w:pPr>
         <w:pStyle w:val="Heading3"/>
       </w:pPr>
-      <w:bookmarkStart w:id="16" w:name="_Toc221777660"/>
+      <w:bookmarkStart w:id="23" w:name="_Toc221865040"/>
       <w:r>
         <w:t>5. Tag (05.02.2026)</w:t>
       </w:r>
-      <w:bookmarkEnd w:id="16"/>
+      <w:bookmarkEnd w:id="23"/>
     </w:p>
     <w:p>
       <w:r>
         <w:t>Heute habe ich es geschafft, die Klassen und Methoden fertigzubringen. Ich kann nun Schulen, Fächer und Noten erstellen und einander zuteilen. Ausserdem kann ich mit Methoden die Durchschnitte berechnen. Als Nächstes muss ich diese Prozesse in der Konsole ausführen können, da ich im Moment noch alles ins Main.java schreiben muss. Heute habe ich ausserdem begonnen, grosse Fortschritte in der Dokumentation zu machen. Im Moment bin ich sehr zufrieden, wie ich vorankomme.</w:t>
       </w:r>
     </w:p>
+    <w:p>
+      <w:pPr>
+        <w:pStyle w:val="Heading3"/>
+        <w:rPr>
+          <w:rFonts w:eastAsiaTheme="minorHAnsi"/>
+        </w:rPr>
+      </w:pPr>
+      <w:bookmarkStart w:id="24" w:name="_Toc221865041"/>
+      <w:r>
+        <w:rPr>
+          <w:rFonts w:eastAsiaTheme="minorHAnsi"/>
+        </w:rPr>
+        <w:t>6. Tag (12.02.2026)</w:t>
+      </w:r>
+      <w:bookmarkEnd w:id="24"/>
+    </w:p>
+    <w:p>
+      <w:r>
+        <w:t xml:space="preserve">An diesem Tag wurde das Projekt praktisch anwendbar, da man durch die Konsole nun Fächer erstellen und Noten hinzufügen kann. </w:t>
+      </w:r>
+      <w:r>
+        <w:t>Dafür habe ich die Java-Klasse Scanner benutzt, die ich in zuvor bei w3schools gelernt hatte. Dadurch kam ich ohne grosse Schwierigkeiten ans Ende des Meilensteins und hatte ein funktionierendes Konsolen-Programm.</w:t>
+      </w:r>
+    </w:p>
+    <w:p>
+      <w:pPr>
+        <w:pStyle w:val="Heading3"/>
+      </w:pPr>
+      <w:bookmarkStart w:id="25" w:name="_Toc221865042"/>
+      <w:r>
+        <w:lastRenderedPageBreak/>
+        <w:t>7.Tag (13.02.2026)</w:t>
+      </w:r>
+      <w:bookmarkEnd w:id="25"/>
+    </w:p>
+    <w:p/>
+    <w:p>
+      <w:pPr>
+        <w:pStyle w:val="Heading3"/>
+      </w:pPr>
+      <w:bookmarkStart w:id="26" w:name="_Toc221865043"/>
+      <w:r>
+        <w:t>8. Tag (16.02.2026)</w:t>
+      </w:r>
+      <w:bookmarkEnd w:id="26"/>
+    </w:p>
+    <w:p/>
     <w:p>
       <w:pPr>
         <w:pStyle w:val="Heading2"/>
@@ -3293,23 +4438,22 @@
           <w:tab w:val="left" w:pos="6728"/>
         </w:tabs>
       </w:pPr>
-      <w:bookmarkStart w:id="17" w:name="_Toc221777661"/>
-      <w:r>
-        <w:lastRenderedPageBreak/>
+      <w:bookmarkStart w:id="27" w:name="_Toc221865044"/>
+      <w:r>
         <w:t>Fazit</w:t>
       </w:r>
-      <w:bookmarkEnd w:id="17"/>
+      <w:bookmarkEnd w:id="27"/>
     </w:p>
     <w:p/>
     <w:p>
       <w:pPr>
         <w:pStyle w:val="Heading2"/>
       </w:pPr>
-      <w:bookmarkStart w:id="18" w:name="_Toc221777662"/>
+      <w:bookmarkStart w:id="28" w:name="_Toc221865045"/>
       <w:r>
         <w:t>Vollständiges Quellenverzeichnis</w:t>
       </w:r>
-      <w:bookmarkEnd w:id="18"/>
+      <w:bookmarkEnd w:id="28"/>
     </w:p>
     <w:p>
       <w:hyperlink r:id="rId9" w:history="1">
@@ -3362,20 +4506,30 @@
       </w:hyperlink>
     </w:p>
     <w:p>
+      <w:hyperlink r:id="rId14" w:history="1">
+        <w:r>
+          <w:rPr>
+            <w:rStyle w:val="Hyperlink"/>
+          </w:rPr>
+          <w:t>https://chatgpt.com/</w:t>
+        </w:r>
+      </w:hyperlink>
+    </w:p>
+    <w:p>
       <w:pPr>
         <w:pStyle w:val="Heading2"/>
       </w:pPr>
-      <w:bookmarkStart w:id="19" w:name="_Toc221777663"/>
+      <w:bookmarkStart w:id="29" w:name="_Toc221865046"/>
       <w:r>
         <w:t>Anhang</w:t>
       </w:r>
-      <w:bookmarkEnd w:id="19"/>
+      <w:bookmarkEnd w:id="29"/>
     </w:p>
     <w:p/>
     <w:sectPr>
-      <w:headerReference w:type="default" r:id="rId14"/>
-      <w:footerReference w:type="default" r:id="rId15"/>
-      <w:footerReference w:type="first" r:id="rId16"/>
+      <w:headerReference w:type="default" r:id="rId15"/>
+      <w:footerReference w:type="default" r:id="rId16"/>
+      <w:footerReference w:type="first" r:id="rId17"/>
       <w:pgSz w:w="11906" w:h="16838"/>
       <w:pgMar w:top="1440" w:right="1440" w:bottom="1440" w:left="1440" w:header="708" w:footer="708" w:gutter="0"/>
       <w:pgNumType w:start="0"/>
@@ -4497,6 +5651,92 @@
     </w:lvl>
   </w:abstractNum>
   <w:abstractNum w:abstractNumId="10" w15:restartNumberingAfterBreak="0">
+    <w:nsid w:val="64641FB7"/>
+    <w:multiLevelType w:val="hybridMultilevel"/>
+    <w:tmpl w:val="89924A08"/>
+    <w:lvl w:ilvl="0" w:tplc="FFFFFFFF">
+      <w:start w:val="1"/>
+      <w:numFmt w:val="decimal"/>
+      <w:lvlText w:val="%1."/>
+      <w:lvlJc w:val="left"/>
+      <w:pPr>
+        <w:ind w:left="720" w:hanging="360"/>
+      </w:pPr>
+    </w:lvl>
+    <w:lvl w:ilvl="1" w:tplc="FFFFFFFF" w:tentative="1">
+      <w:start w:val="1"/>
+      <w:numFmt w:val="lowerLetter"/>
+      <w:lvlText w:val="%2."/>
+      <w:lvlJc w:val="left"/>
+      <w:pPr>
+        <w:ind w:left="1440" w:hanging="360"/>
+      </w:pPr>
+    </w:lvl>
+    <w:lvl w:ilvl="2" w:tplc="FFFFFFFF" w:tentative="1">
+      <w:start w:val="1"/>
+      <w:numFmt w:val="lowerRoman"/>
+      <w:lvlText w:val="%3."/>
+      <w:lvlJc w:val="right"/>
+      <w:pPr>
+        <w:ind w:left="2160" w:hanging="180"/>
+      </w:pPr>
+    </w:lvl>
+    <w:lvl w:ilvl="3" w:tplc="FFFFFFFF" w:tentative="1">
+      <w:start w:val="1"/>
+      <w:numFmt w:val="decimal"/>
+      <w:lvlText w:val="%4."/>
+      <w:lvlJc w:val="left"/>
+      <w:pPr>
+        <w:ind w:left="2880" w:hanging="360"/>
+      </w:pPr>
+    </w:lvl>
+    <w:lvl w:ilvl="4" w:tplc="FFFFFFFF" w:tentative="1">
+      <w:start w:val="1"/>
+      <w:numFmt w:val="lowerLetter"/>
+      <w:lvlText w:val="%5."/>
+      <w:lvlJc w:val="left"/>
+      <w:pPr>
+        <w:ind w:left="3600" w:hanging="360"/>
+      </w:pPr>
+    </w:lvl>
+    <w:lvl w:ilvl="5" w:tplc="FFFFFFFF" w:tentative="1">
+      <w:start w:val="1"/>
+      <w:numFmt w:val="lowerRoman"/>
+      <w:lvlText w:val="%6."/>
+      <w:lvlJc w:val="right"/>
+      <w:pPr>
+        <w:ind w:left="4320" w:hanging="180"/>
+      </w:pPr>
+    </w:lvl>
+    <w:lvl w:ilvl="6" w:tplc="FFFFFFFF" w:tentative="1">
+      <w:start w:val="1"/>
+      <w:numFmt w:val="decimal"/>
+      <w:lvlText w:val="%7."/>
+      <w:lvlJc w:val="left"/>
+      <w:pPr>
+        <w:ind w:left="5040" w:hanging="360"/>
+      </w:pPr>
+    </w:lvl>
+    <w:lvl w:ilvl="7" w:tplc="FFFFFFFF" w:tentative="1">
+      <w:start w:val="1"/>
+      <w:numFmt w:val="lowerLetter"/>
+      <w:lvlText w:val="%8."/>
+      <w:lvlJc w:val="left"/>
+      <w:pPr>
+        <w:ind w:left="5760" w:hanging="360"/>
+      </w:pPr>
+    </w:lvl>
+    <w:lvl w:ilvl="8" w:tplc="FFFFFFFF" w:tentative="1">
+      <w:start w:val="1"/>
+      <w:numFmt w:val="lowerRoman"/>
+      <w:lvlText w:val="%9."/>
+      <w:lvlJc w:val="right"/>
+      <w:pPr>
+        <w:ind w:left="6480" w:hanging="180"/>
+      </w:pPr>
+    </w:lvl>
+  </w:abstractNum>
+  <w:abstractNum w:abstractNumId="11" w15:restartNumberingAfterBreak="0">
     <w:nsid w:val="6CB640D0"/>
     <w:multiLevelType w:val="multilevel"/>
     <w:tmpl w:val="80A84790"/>
@@ -4643,6 +5883,92 @@
         <w:rFonts w:ascii="Symbol" w:hAnsi="Symbol" w:hint="default"/>
         <w:sz w:val="20"/>
       </w:rPr>
+    </w:lvl>
+  </w:abstractNum>
+  <w:abstractNum w:abstractNumId="12" w15:restartNumberingAfterBreak="0">
+    <w:nsid w:val="6D5E7C91"/>
+    <w:multiLevelType w:val="hybridMultilevel"/>
+    <w:tmpl w:val="89924A08"/>
+    <w:lvl w:ilvl="0" w:tplc="2000000F">
+      <w:start w:val="1"/>
+      <w:numFmt w:val="decimal"/>
+      <w:lvlText w:val="%1."/>
+      <w:lvlJc w:val="left"/>
+      <w:pPr>
+        <w:ind w:left="720" w:hanging="360"/>
+      </w:pPr>
+    </w:lvl>
+    <w:lvl w:ilvl="1" w:tplc="20000019" w:tentative="1">
+      <w:start w:val="1"/>
+      <w:numFmt w:val="lowerLetter"/>
+      <w:lvlText w:val="%2."/>
+      <w:lvlJc w:val="left"/>
+      <w:pPr>
+        <w:ind w:left="1440" w:hanging="360"/>
+      </w:pPr>
+    </w:lvl>
+    <w:lvl w:ilvl="2" w:tplc="2000001B" w:tentative="1">
+      <w:start w:val="1"/>
+      <w:numFmt w:val="lowerRoman"/>
+      <w:lvlText w:val="%3."/>
+      <w:lvlJc w:val="right"/>
+      <w:pPr>
+        <w:ind w:left="2160" w:hanging="180"/>
+      </w:pPr>
+    </w:lvl>
+    <w:lvl w:ilvl="3" w:tplc="2000000F" w:tentative="1">
+      <w:start w:val="1"/>
+      <w:numFmt w:val="decimal"/>
+      <w:lvlText w:val="%4."/>
+      <w:lvlJc w:val="left"/>
+      <w:pPr>
+        <w:ind w:left="2880" w:hanging="360"/>
+      </w:pPr>
+    </w:lvl>
+    <w:lvl w:ilvl="4" w:tplc="20000019" w:tentative="1">
+      <w:start w:val="1"/>
+      <w:numFmt w:val="lowerLetter"/>
+      <w:lvlText w:val="%5."/>
+      <w:lvlJc w:val="left"/>
+      <w:pPr>
+        <w:ind w:left="3600" w:hanging="360"/>
+      </w:pPr>
+    </w:lvl>
+    <w:lvl w:ilvl="5" w:tplc="2000001B" w:tentative="1">
+      <w:start w:val="1"/>
+      <w:numFmt w:val="lowerRoman"/>
+      <w:lvlText w:val="%6."/>
+      <w:lvlJc w:val="right"/>
+      <w:pPr>
+        <w:ind w:left="4320" w:hanging="180"/>
+      </w:pPr>
+    </w:lvl>
+    <w:lvl w:ilvl="6" w:tplc="2000000F" w:tentative="1">
+      <w:start w:val="1"/>
+      <w:numFmt w:val="decimal"/>
+      <w:lvlText w:val="%7."/>
+      <w:lvlJc w:val="left"/>
+      <w:pPr>
+        <w:ind w:left="5040" w:hanging="360"/>
+      </w:pPr>
+    </w:lvl>
+    <w:lvl w:ilvl="7" w:tplc="20000019" w:tentative="1">
+      <w:start w:val="1"/>
+      <w:numFmt w:val="lowerLetter"/>
+      <w:lvlText w:val="%8."/>
+      <w:lvlJc w:val="left"/>
+      <w:pPr>
+        <w:ind w:left="5760" w:hanging="360"/>
+      </w:pPr>
+    </w:lvl>
+    <w:lvl w:ilvl="8" w:tplc="2000001B" w:tentative="1">
+      <w:start w:val="1"/>
+      <w:numFmt w:val="lowerRoman"/>
+      <w:lvlText w:val="%9."/>
+      <w:lvlJc w:val="right"/>
+      <w:pPr>
+        <w:ind w:left="6480" w:hanging="180"/>
+      </w:pPr>
     </w:lvl>
   </w:abstractNum>
   <w:num w:numId="1" w16cid:durableId="1060330372">
@@ -4664,7 +5990,7 @@
     <w:abstractNumId w:val="7"/>
   </w:num>
   <w:num w:numId="7" w16cid:durableId="2072389254">
-    <w:abstractNumId w:val="10"/>
+    <w:abstractNumId w:val="11"/>
   </w:num>
   <w:num w:numId="8" w16cid:durableId="710306405">
     <w:abstractNumId w:val="4"/>
@@ -4677,6 +6003,12 @@
   </w:num>
   <w:num w:numId="11" w16cid:durableId="1799910108">
     <w:abstractNumId w:val="3"/>
+  </w:num>
+  <w:num w:numId="12" w16cid:durableId="1012881636">
+    <w:abstractNumId w:val="12"/>
+  </w:num>
+  <w:num w:numId="13" w16cid:durableId="1718384845">
+    <w:abstractNumId w:val="10"/>
   </w:num>
 </w:numbering>
 </file>

</xml_diff>

<commit_message>
add fazit and day 8
</commit_message>
<xml_diff>
--- a/doc/Projektdokumentation_Sportferien.docx
+++ b/doc/Projektdokumentation_Sportferien.docx
@@ -1152,8 +1152,7 @@
             </w:tabs>
             <w:rPr>
               <w:rFonts w:eastAsiaTheme="minorEastAsia"/>
-              <w:noProof/>
-              <w:lang w:val="en-CH" w:eastAsia="en-CH"/>
+              <w:lang w:eastAsia="en-CH"/>
             </w:rPr>
           </w:pPr>
           <w:r>
@@ -1165,58 +1164,50 @@
           <w:r>
             <w:fldChar w:fldCharType="separate"/>
           </w:r>
-          <w:hyperlink w:anchor="_Toc221865017" w:history="1">
+          <w:hyperlink w:anchor="_Toc221875369" w:history="1">
             <w:r>
               <w:rPr>
                 <w:rStyle w:val="Hyperlink"/>
-                <w:noProof/>
               </w:rPr>
               <w:t>Änderungstabelle</w:t>
             </w:r>
             <w:r>
               <w:rPr>
-                <w:noProof/>
                 <w:webHidden/>
               </w:rPr>
               <w:tab/>
             </w:r>
             <w:r>
               <w:rPr>
-                <w:noProof/>
                 <w:webHidden/>
               </w:rPr>
               <w:fldChar w:fldCharType="begin"/>
             </w:r>
             <w:r>
               <w:rPr>
-                <w:noProof/>
-                <w:webHidden/>
-              </w:rPr>
-              <w:instrText xml:space="preserve"> PAGEREF _Toc221865017 \h </w:instrText>
-            </w:r>
-            <w:r>
-              <w:rPr>
-                <w:noProof/>
-                <w:webHidden/>
-              </w:rPr>
-            </w:r>
-            <w:r>
-              <w:rPr>
-                <w:noProof/>
+                <w:webHidden/>
+              </w:rPr>
+              <w:instrText xml:space="preserve"> PAGEREF _Toc221875369 \h </w:instrText>
+            </w:r>
+            <w:r>
+              <w:rPr>
+                <w:webHidden/>
+              </w:rPr>
+            </w:r>
+            <w:r>
+              <w:rPr>
                 <w:webHidden/>
               </w:rPr>
               <w:fldChar w:fldCharType="separate"/>
             </w:r>
             <w:r>
               <w:rPr>
-                <w:noProof/>
                 <w:webHidden/>
               </w:rPr>
               <w:t>3</w:t>
             </w:r>
             <w:r>
               <w:rPr>
-                <w:noProof/>
                 <w:webHidden/>
               </w:rPr>
               <w:fldChar w:fldCharType="end"/>
@@ -1231,62 +1222,53 @@
             </w:tabs>
             <w:rPr>
               <w:rFonts w:eastAsiaTheme="minorEastAsia"/>
-              <w:noProof/>
-              <w:lang w:val="en-CH" w:eastAsia="en-CH"/>
+              <w:lang w:eastAsia="en-CH"/>
             </w:rPr>
           </w:pPr>
-          <w:hyperlink w:anchor="_Toc221865018" w:history="1">
+          <w:hyperlink w:anchor="_Toc221875370" w:history="1">
             <w:r>
               <w:rPr>
                 <w:rStyle w:val="Hyperlink"/>
-                <w:noProof/>
               </w:rPr>
               <w:t>Notenübersicht</w:t>
             </w:r>
             <w:r>
               <w:rPr>
-                <w:noProof/>
                 <w:webHidden/>
               </w:rPr>
               <w:tab/>
             </w:r>
             <w:r>
               <w:rPr>
-                <w:noProof/>
                 <w:webHidden/>
               </w:rPr>
               <w:fldChar w:fldCharType="begin"/>
             </w:r>
             <w:r>
               <w:rPr>
-                <w:noProof/>
-                <w:webHidden/>
-              </w:rPr>
-              <w:instrText xml:space="preserve"> PAGEREF _Toc221865018 \h </w:instrText>
-            </w:r>
-            <w:r>
-              <w:rPr>
-                <w:noProof/>
-                <w:webHidden/>
-              </w:rPr>
-            </w:r>
-            <w:r>
-              <w:rPr>
-                <w:noProof/>
+                <w:webHidden/>
+              </w:rPr>
+              <w:instrText xml:space="preserve"> PAGEREF _Toc221875370 \h </w:instrText>
+            </w:r>
+            <w:r>
+              <w:rPr>
+                <w:webHidden/>
+              </w:rPr>
+            </w:r>
+            <w:r>
+              <w:rPr>
                 <w:webHidden/>
               </w:rPr>
               <w:fldChar w:fldCharType="separate"/>
             </w:r>
             <w:r>
               <w:rPr>
-                <w:noProof/>
                 <w:webHidden/>
               </w:rPr>
               <w:t>4</w:t>
             </w:r>
             <w:r>
               <w:rPr>
-                <w:noProof/>
                 <w:webHidden/>
               </w:rPr>
               <w:fldChar w:fldCharType="end"/>
@@ -1301,62 +1283,53 @@
             </w:tabs>
             <w:rPr>
               <w:rFonts w:eastAsiaTheme="minorEastAsia"/>
-              <w:noProof/>
-              <w:lang w:val="en-CH" w:eastAsia="en-CH"/>
+              <w:lang w:eastAsia="en-CH"/>
             </w:rPr>
           </w:pPr>
-          <w:hyperlink w:anchor="_Toc221865019" w:history="1">
+          <w:hyperlink w:anchor="_Toc221875371" w:history="1">
             <w:r>
               <w:rPr>
                 <w:rStyle w:val="Hyperlink"/>
-                <w:noProof/>
               </w:rPr>
               <w:t>Motivation</w:t>
             </w:r>
             <w:r>
               <w:rPr>
-                <w:noProof/>
                 <w:webHidden/>
               </w:rPr>
               <w:tab/>
             </w:r>
             <w:r>
               <w:rPr>
-                <w:noProof/>
                 <w:webHidden/>
               </w:rPr>
               <w:fldChar w:fldCharType="begin"/>
             </w:r>
             <w:r>
               <w:rPr>
-                <w:noProof/>
-                <w:webHidden/>
-              </w:rPr>
-              <w:instrText xml:space="preserve"> PAGEREF _Toc221865019 \h </w:instrText>
-            </w:r>
-            <w:r>
-              <w:rPr>
-                <w:noProof/>
-                <w:webHidden/>
-              </w:rPr>
-            </w:r>
-            <w:r>
-              <w:rPr>
-                <w:noProof/>
+                <w:webHidden/>
+              </w:rPr>
+              <w:instrText xml:space="preserve"> PAGEREF _Toc221875371 \h </w:instrText>
+            </w:r>
+            <w:r>
+              <w:rPr>
+                <w:webHidden/>
+              </w:rPr>
+            </w:r>
+            <w:r>
+              <w:rPr>
                 <w:webHidden/>
               </w:rPr>
               <w:fldChar w:fldCharType="separate"/>
             </w:r>
             <w:r>
               <w:rPr>
-                <w:noProof/>
                 <w:webHidden/>
               </w:rPr>
               <w:t>4</w:t>
             </w:r>
             <w:r>
               <w:rPr>
-                <w:noProof/>
                 <w:webHidden/>
               </w:rPr>
               <w:fldChar w:fldCharType="end"/>
@@ -1371,62 +1344,53 @@
             </w:tabs>
             <w:rPr>
               <w:rFonts w:eastAsiaTheme="minorEastAsia"/>
-              <w:noProof/>
-              <w:lang w:val="en-CH" w:eastAsia="en-CH"/>
+              <w:lang w:eastAsia="en-CH"/>
             </w:rPr>
           </w:pPr>
-          <w:hyperlink w:anchor="_Toc221865020" w:history="1">
+          <w:hyperlink w:anchor="_Toc221875372" w:history="1">
             <w:r>
               <w:rPr>
                 <w:rStyle w:val="Hyperlink"/>
-                <w:noProof/>
               </w:rPr>
               <w:t>Information</w:t>
             </w:r>
             <w:r>
               <w:rPr>
-                <w:noProof/>
                 <w:webHidden/>
               </w:rPr>
               <w:tab/>
             </w:r>
             <w:r>
               <w:rPr>
-                <w:noProof/>
                 <w:webHidden/>
               </w:rPr>
               <w:fldChar w:fldCharType="begin"/>
             </w:r>
             <w:r>
               <w:rPr>
-                <w:noProof/>
-                <w:webHidden/>
-              </w:rPr>
-              <w:instrText xml:space="preserve"> PAGEREF _Toc221865020 \h </w:instrText>
-            </w:r>
-            <w:r>
-              <w:rPr>
-                <w:noProof/>
-                <w:webHidden/>
-              </w:rPr>
-            </w:r>
-            <w:r>
-              <w:rPr>
-                <w:noProof/>
+                <w:webHidden/>
+              </w:rPr>
+              <w:instrText xml:space="preserve"> PAGEREF _Toc221875372 \h </w:instrText>
+            </w:r>
+            <w:r>
+              <w:rPr>
+                <w:webHidden/>
+              </w:rPr>
+            </w:r>
+            <w:r>
+              <w:rPr>
                 <w:webHidden/>
               </w:rPr>
               <w:fldChar w:fldCharType="separate"/>
             </w:r>
             <w:r>
               <w:rPr>
-                <w:noProof/>
                 <w:webHidden/>
               </w:rPr>
               <w:t>4</w:t>
             </w:r>
             <w:r>
               <w:rPr>
-                <w:noProof/>
                 <w:webHidden/>
               </w:rPr>
               <w:fldChar w:fldCharType="end"/>
@@ -1441,62 +1405,53 @@
             </w:tabs>
             <w:rPr>
               <w:rFonts w:eastAsiaTheme="minorEastAsia"/>
-              <w:noProof/>
-              <w:lang w:val="en-CH" w:eastAsia="en-CH"/>
+              <w:lang w:eastAsia="en-CH"/>
             </w:rPr>
           </w:pPr>
-          <w:hyperlink w:anchor="_Toc221865021" w:history="1">
+          <w:hyperlink w:anchor="_Toc221875373" w:history="1">
             <w:r>
               <w:rPr>
                 <w:rStyle w:val="Hyperlink"/>
-                <w:noProof/>
               </w:rPr>
               <w:t>Thema des Projekts:</w:t>
             </w:r>
             <w:r>
               <w:rPr>
-                <w:noProof/>
                 <w:webHidden/>
               </w:rPr>
               <w:tab/>
             </w:r>
             <w:r>
               <w:rPr>
-                <w:noProof/>
                 <w:webHidden/>
               </w:rPr>
               <w:fldChar w:fldCharType="begin"/>
             </w:r>
             <w:r>
               <w:rPr>
-                <w:noProof/>
-                <w:webHidden/>
-              </w:rPr>
-              <w:instrText xml:space="preserve"> PAGEREF _Toc221865021 \h </w:instrText>
-            </w:r>
-            <w:r>
-              <w:rPr>
-                <w:noProof/>
-                <w:webHidden/>
-              </w:rPr>
-            </w:r>
-            <w:r>
-              <w:rPr>
-                <w:noProof/>
+                <w:webHidden/>
+              </w:rPr>
+              <w:instrText xml:space="preserve"> PAGEREF _Toc221875373 \h </w:instrText>
+            </w:r>
+            <w:r>
+              <w:rPr>
+                <w:webHidden/>
+              </w:rPr>
+            </w:r>
+            <w:r>
+              <w:rPr>
                 <w:webHidden/>
               </w:rPr>
               <w:fldChar w:fldCharType="separate"/>
             </w:r>
             <w:r>
               <w:rPr>
-                <w:noProof/>
                 <w:webHidden/>
               </w:rPr>
               <w:t>4</w:t>
             </w:r>
             <w:r>
               <w:rPr>
-                <w:noProof/>
                 <w:webHidden/>
               </w:rPr>
               <w:fldChar w:fldCharType="end"/>
@@ -1511,62 +1466,53 @@
             </w:tabs>
             <w:rPr>
               <w:rFonts w:eastAsiaTheme="minorEastAsia"/>
-              <w:noProof/>
-              <w:lang w:val="en-CH" w:eastAsia="en-CH"/>
+              <w:lang w:eastAsia="en-CH"/>
             </w:rPr>
           </w:pPr>
-          <w:hyperlink w:anchor="_Toc221865022" w:history="1">
+          <w:hyperlink w:anchor="_Toc221875374" w:history="1">
             <w:r>
               <w:rPr>
                 <w:rStyle w:val="Hyperlink"/>
-                <w:noProof/>
               </w:rPr>
               <w:t>Ziel des Projekts:</w:t>
             </w:r>
             <w:r>
               <w:rPr>
-                <w:noProof/>
                 <w:webHidden/>
               </w:rPr>
               <w:tab/>
             </w:r>
             <w:r>
               <w:rPr>
-                <w:noProof/>
                 <w:webHidden/>
               </w:rPr>
               <w:fldChar w:fldCharType="begin"/>
             </w:r>
             <w:r>
               <w:rPr>
-                <w:noProof/>
-                <w:webHidden/>
-              </w:rPr>
-              <w:instrText xml:space="preserve"> PAGEREF _Toc221865022 \h </w:instrText>
-            </w:r>
-            <w:r>
-              <w:rPr>
-                <w:noProof/>
-                <w:webHidden/>
-              </w:rPr>
-            </w:r>
-            <w:r>
-              <w:rPr>
-                <w:noProof/>
+                <w:webHidden/>
+              </w:rPr>
+              <w:instrText xml:space="preserve"> PAGEREF _Toc221875374 \h </w:instrText>
+            </w:r>
+            <w:r>
+              <w:rPr>
+                <w:webHidden/>
+              </w:rPr>
+            </w:r>
+            <w:r>
+              <w:rPr>
                 <w:webHidden/>
               </w:rPr>
               <w:fldChar w:fldCharType="separate"/>
             </w:r>
             <w:r>
               <w:rPr>
-                <w:noProof/>
                 <w:webHidden/>
               </w:rPr>
               <w:t>4</w:t>
             </w:r>
             <w:r>
               <w:rPr>
-                <w:noProof/>
                 <w:webHidden/>
               </w:rPr>
               <w:fldChar w:fldCharType="end"/>
@@ -1581,62 +1527,53 @@
             </w:tabs>
             <w:rPr>
               <w:rFonts w:eastAsiaTheme="minorEastAsia"/>
-              <w:noProof/>
-              <w:lang w:val="en-CH" w:eastAsia="en-CH"/>
+              <w:lang w:eastAsia="en-CH"/>
             </w:rPr>
           </w:pPr>
-          <w:hyperlink w:anchor="_Toc221865023" w:history="1">
+          <w:hyperlink w:anchor="_Toc221875375" w:history="1">
             <w:r>
               <w:rPr>
                 <w:rStyle w:val="Hyperlink"/>
-                <w:noProof/>
               </w:rPr>
               <w:t>Geplante Funktionen</w:t>
             </w:r>
             <w:r>
               <w:rPr>
-                <w:noProof/>
                 <w:webHidden/>
               </w:rPr>
               <w:tab/>
             </w:r>
             <w:r>
               <w:rPr>
-                <w:noProof/>
                 <w:webHidden/>
               </w:rPr>
               <w:fldChar w:fldCharType="begin"/>
             </w:r>
             <w:r>
               <w:rPr>
-                <w:noProof/>
-                <w:webHidden/>
-              </w:rPr>
-              <w:instrText xml:space="preserve"> PAGEREF _Toc221865023 \h </w:instrText>
-            </w:r>
-            <w:r>
-              <w:rPr>
-                <w:noProof/>
-                <w:webHidden/>
-              </w:rPr>
-            </w:r>
-            <w:r>
-              <w:rPr>
-                <w:noProof/>
+                <w:webHidden/>
+              </w:rPr>
+              <w:instrText xml:space="preserve"> PAGEREF _Toc221875375 \h </w:instrText>
+            </w:r>
+            <w:r>
+              <w:rPr>
+                <w:webHidden/>
+              </w:rPr>
+            </w:r>
+            <w:r>
+              <w:rPr>
                 <w:webHidden/>
               </w:rPr>
               <w:fldChar w:fldCharType="separate"/>
             </w:r>
             <w:r>
               <w:rPr>
-                <w:noProof/>
                 <w:webHidden/>
               </w:rPr>
               <w:t>4</w:t>
             </w:r>
             <w:r>
               <w:rPr>
-                <w:noProof/>
                 <w:webHidden/>
               </w:rPr>
               <w:fldChar w:fldCharType="end"/>
@@ -1651,62 +1588,53 @@
             </w:tabs>
             <w:rPr>
               <w:rFonts w:eastAsiaTheme="minorEastAsia"/>
-              <w:noProof/>
-              <w:lang w:val="en-CH" w:eastAsia="en-CH"/>
+              <w:lang w:eastAsia="en-CH"/>
             </w:rPr>
           </w:pPr>
-          <w:hyperlink w:anchor="_Toc221865024" w:history="1">
+          <w:hyperlink w:anchor="_Toc221875376" w:history="1">
             <w:r>
               <w:rPr>
                 <w:rStyle w:val="Hyperlink"/>
-                <w:noProof/>
               </w:rPr>
               <w:t>Umsetzungsmöglichkeiten</w:t>
             </w:r>
             <w:r>
               <w:rPr>
-                <w:noProof/>
                 <w:webHidden/>
               </w:rPr>
               <w:tab/>
             </w:r>
             <w:r>
               <w:rPr>
-                <w:noProof/>
                 <w:webHidden/>
               </w:rPr>
               <w:fldChar w:fldCharType="begin"/>
             </w:r>
             <w:r>
               <w:rPr>
-                <w:noProof/>
-                <w:webHidden/>
-              </w:rPr>
-              <w:instrText xml:space="preserve"> PAGEREF _Toc221865024 \h </w:instrText>
-            </w:r>
-            <w:r>
-              <w:rPr>
-                <w:noProof/>
-                <w:webHidden/>
-              </w:rPr>
-            </w:r>
-            <w:r>
-              <w:rPr>
-                <w:noProof/>
+                <w:webHidden/>
+              </w:rPr>
+              <w:instrText xml:space="preserve"> PAGEREF _Toc221875376 \h </w:instrText>
+            </w:r>
+            <w:r>
+              <w:rPr>
+                <w:webHidden/>
+              </w:rPr>
+            </w:r>
+            <w:r>
+              <w:rPr>
                 <w:webHidden/>
               </w:rPr>
               <w:fldChar w:fldCharType="separate"/>
             </w:r>
             <w:r>
               <w:rPr>
-                <w:noProof/>
                 <w:webHidden/>
               </w:rPr>
               <w:t>4</w:t>
             </w:r>
             <w:r>
               <w:rPr>
-                <w:noProof/>
                 <w:webHidden/>
               </w:rPr>
               <w:fldChar w:fldCharType="end"/>
@@ -1721,62 +1649,53 @@
             </w:tabs>
             <w:rPr>
               <w:rFonts w:eastAsiaTheme="minorEastAsia"/>
-              <w:noProof/>
-              <w:lang w:val="en-CH" w:eastAsia="en-CH"/>
+              <w:lang w:eastAsia="en-CH"/>
             </w:rPr>
           </w:pPr>
-          <w:hyperlink w:anchor="_Toc221865025" w:history="1">
+          <w:hyperlink w:anchor="_Toc221875377" w:history="1">
             <w:r>
               <w:rPr>
                 <w:rStyle w:val="Hyperlink"/>
-                <w:noProof/>
               </w:rPr>
               <w:t>Planung/Entscheidung</w:t>
             </w:r>
             <w:r>
               <w:rPr>
-                <w:noProof/>
                 <w:webHidden/>
               </w:rPr>
               <w:tab/>
             </w:r>
             <w:r>
               <w:rPr>
-                <w:noProof/>
                 <w:webHidden/>
               </w:rPr>
               <w:fldChar w:fldCharType="begin"/>
             </w:r>
             <w:r>
               <w:rPr>
-                <w:noProof/>
-                <w:webHidden/>
-              </w:rPr>
-              <w:instrText xml:space="preserve"> PAGEREF _Toc221865025 \h </w:instrText>
-            </w:r>
-            <w:r>
-              <w:rPr>
-                <w:noProof/>
-                <w:webHidden/>
-              </w:rPr>
-            </w:r>
-            <w:r>
-              <w:rPr>
-                <w:noProof/>
+                <w:webHidden/>
+              </w:rPr>
+              <w:instrText xml:space="preserve"> PAGEREF _Toc221875377 \h </w:instrText>
+            </w:r>
+            <w:r>
+              <w:rPr>
+                <w:webHidden/>
+              </w:rPr>
+            </w:r>
+            <w:r>
+              <w:rPr>
                 <w:webHidden/>
               </w:rPr>
               <w:fldChar w:fldCharType="separate"/>
             </w:r>
             <w:r>
               <w:rPr>
-                <w:noProof/>
                 <w:webHidden/>
               </w:rPr>
               <w:t>4</w:t>
             </w:r>
             <w:r>
               <w:rPr>
-                <w:noProof/>
                 <w:webHidden/>
               </w:rPr>
               <w:fldChar w:fldCharType="end"/>
@@ -1791,62 +1710,53 @@
             </w:tabs>
             <w:rPr>
               <w:rFonts w:eastAsiaTheme="minorEastAsia"/>
-              <w:noProof/>
-              <w:lang w:val="en-CH" w:eastAsia="en-CH"/>
+              <w:lang w:eastAsia="en-CH"/>
             </w:rPr>
           </w:pPr>
-          <w:hyperlink w:anchor="_Toc221865026" w:history="1">
+          <w:hyperlink w:anchor="_Toc221875378" w:history="1">
             <w:r>
               <w:rPr>
                 <w:rStyle w:val="Hyperlink"/>
-                <w:noProof/>
               </w:rPr>
               <w:t>Projektdokumentation</w:t>
             </w:r>
             <w:r>
               <w:rPr>
-                <w:noProof/>
                 <w:webHidden/>
               </w:rPr>
               <w:tab/>
             </w:r>
             <w:r>
               <w:rPr>
-                <w:noProof/>
                 <w:webHidden/>
               </w:rPr>
               <w:fldChar w:fldCharType="begin"/>
             </w:r>
             <w:r>
               <w:rPr>
-                <w:noProof/>
-                <w:webHidden/>
-              </w:rPr>
-              <w:instrText xml:space="preserve"> PAGEREF _Toc221865026 \h </w:instrText>
-            </w:r>
-            <w:r>
-              <w:rPr>
-                <w:noProof/>
-                <w:webHidden/>
-              </w:rPr>
-            </w:r>
-            <w:r>
-              <w:rPr>
-                <w:noProof/>
+                <w:webHidden/>
+              </w:rPr>
+              <w:instrText xml:space="preserve"> PAGEREF _Toc221875378 \h </w:instrText>
+            </w:r>
+            <w:r>
+              <w:rPr>
+                <w:webHidden/>
+              </w:rPr>
+            </w:r>
+            <w:r>
+              <w:rPr>
                 <w:webHidden/>
               </w:rPr>
               <w:fldChar w:fldCharType="separate"/>
             </w:r>
             <w:r>
               <w:rPr>
-                <w:noProof/>
                 <w:webHidden/>
               </w:rPr>
               <w:t>5</w:t>
             </w:r>
             <w:r>
               <w:rPr>
-                <w:noProof/>
                 <w:webHidden/>
               </w:rPr>
               <w:fldChar w:fldCharType="end"/>
@@ -1861,62 +1771,53 @@
             </w:tabs>
             <w:rPr>
               <w:rFonts w:eastAsiaTheme="minorEastAsia"/>
-              <w:noProof/>
-              <w:lang w:val="en-CH" w:eastAsia="en-CH"/>
+              <w:lang w:eastAsia="en-CH"/>
             </w:rPr>
           </w:pPr>
-          <w:hyperlink w:anchor="_Toc221865027" w:history="1">
+          <w:hyperlink w:anchor="_Toc221875379" w:history="1">
             <w:r>
               <w:rPr>
                 <w:rStyle w:val="Hyperlink"/>
-                <w:noProof/>
               </w:rPr>
               <w:t>Meilenstein 1: Projektsetup</w:t>
             </w:r>
             <w:r>
               <w:rPr>
-                <w:noProof/>
                 <w:webHidden/>
               </w:rPr>
               <w:tab/>
             </w:r>
             <w:r>
               <w:rPr>
-                <w:noProof/>
                 <w:webHidden/>
               </w:rPr>
               <w:fldChar w:fldCharType="begin"/>
             </w:r>
             <w:r>
               <w:rPr>
-                <w:noProof/>
-                <w:webHidden/>
-              </w:rPr>
-              <w:instrText xml:space="preserve"> PAGEREF _Toc221865027 \h </w:instrText>
-            </w:r>
-            <w:r>
-              <w:rPr>
-                <w:noProof/>
-                <w:webHidden/>
-              </w:rPr>
-            </w:r>
-            <w:r>
-              <w:rPr>
-                <w:noProof/>
+                <w:webHidden/>
+              </w:rPr>
+              <w:instrText xml:space="preserve"> PAGEREF _Toc221875379 \h </w:instrText>
+            </w:r>
+            <w:r>
+              <w:rPr>
+                <w:webHidden/>
+              </w:rPr>
+            </w:r>
+            <w:r>
+              <w:rPr>
                 <w:webHidden/>
               </w:rPr>
               <w:fldChar w:fldCharType="separate"/>
             </w:r>
             <w:r>
               <w:rPr>
-                <w:noProof/>
                 <w:webHidden/>
               </w:rPr>
               <w:t>5</w:t>
             </w:r>
             <w:r>
               <w:rPr>
-                <w:noProof/>
                 <w:webHidden/>
               </w:rPr>
               <w:fldChar w:fldCharType="end"/>
@@ -1931,62 +1832,53 @@
             </w:tabs>
             <w:rPr>
               <w:rFonts w:eastAsiaTheme="minorEastAsia"/>
-              <w:noProof/>
-              <w:lang w:val="en-CH" w:eastAsia="en-CH"/>
+              <w:lang w:eastAsia="en-CH"/>
             </w:rPr>
           </w:pPr>
-          <w:hyperlink w:anchor="_Toc221865028" w:history="1">
+          <w:hyperlink w:anchor="_Toc221875380" w:history="1">
             <w:r>
               <w:rPr>
                 <w:rStyle w:val="Hyperlink"/>
-                <w:noProof/>
               </w:rPr>
               <w:t>Meilenstein 2: Grundlagen aneignen</w:t>
             </w:r>
             <w:r>
               <w:rPr>
-                <w:noProof/>
                 <w:webHidden/>
               </w:rPr>
               <w:tab/>
             </w:r>
             <w:r>
               <w:rPr>
-                <w:noProof/>
                 <w:webHidden/>
               </w:rPr>
               <w:fldChar w:fldCharType="begin"/>
             </w:r>
             <w:r>
               <w:rPr>
-                <w:noProof/>
-                <w:webHidden/>
-              </w:rPr>
-              <w:instrText xml:space="preserve"> PAGEREF _Toc221865028 \h </w:instrText>
-            </w:r>
-            <w:r>
-              <w:rPr>
-                <w:noProof/>
-                <w:webHidden/>
-              </w:rPr>
-            </w:r>
-            <w:r>
-              <w:rPr>
-                <w:noProof/>
+                <w:webHidden/>
+              </w:rPr>
+              <w:instrText xml:space="preserve"> PAGEREF _Toc221875380 \h </w:instrText>
+            </w:r>
+            <w:r>
+              <w:rPr>
+                <w:webHidden/>
+              </w:rPr>
+            </w:r>
+            <w:r>
+              <w:rPr>
                 <w:webHidden/>
               </w:rPr>
               <w:fldChar w:fldCharType="separate"/>
             </w:r>
             <w:r>
               <w:rPr>
-                <w:noProof/>
                 <w:webHidden/>
               </w:rPr>
               <w:t>5</w:t>
             </w:r>
             <w:r>
               <w:rPr>
-                <w:noProof/>
                 <w:webHidden/>
               </w:rPr>
               <w:fldChar w:fldCharType="end"/>
@@ -2001,62 +1893,53 @@
             </w:tabs>
             <w:rPr>
               <w:rFonts w:eastAsiaTheme="minorEastAsia"/>
-              <w:noProof/>
-              <w:lang w:val="en-CH" w:eastAsia="en-CH"/>
+              <w:lang w:eastAsia="en-CH"/>
             </w:rPr>
           </w:pPr>
-          <w:hyperlink w:anchor="_Toc221865029" w:history="1">
+          <w:hyperlink w:anchor="_Toc221875381" w:history="1">
             <w:r>
               <w:rPr>
                 <w:rStyle w:val="Hyperlink"/>
-                <w:noProof/>
               </w:rPr>
               <w:t>Meilenstein 3: Java backend erstellen</w:t>
             </w:r>
             <w:r>
               <w:rPr>
-                <w:noProof/>
                 <w:webHidden/>
               </w:rPr>
               <w:tab/>
             </w:r>
             <w:r>
               <w:rPr>
-                <w:noProof/>
                 <w:webHidden/>
               </w:rPr>
               <w:fldChar w:fldCharType="begin"/>
             </w:r>
             <w:r>
               <w:rPr>
-                <w:noProof/>
-                <w:webHidden/>
-              </w:rPr>
-              <w:instrText xml:space="preserve"> PAGEREF _Toc221865029 \h </w:instrText>
-            </w:r>
-            <w:r>
-              <w:rPr>
-                <w:noProof/>
-                <w:webHidden/>
-              </w:rPr>
-            </w:r>
-            <w:r>
-              <w:rPr>
-                <w:noProof/>
+                <w:webHidden/>
+              </w:rPr>
+              <w:instrText xml:space="preserve"> PAGEREF _Toc221875381 \h </w:instrText>
+            </w:r>
+            <w:r>
+              <w:rPr>
+                <w:webHidden/>
+              </w:rPr>
+            </w:r>
+            <w:r>
+              <w:rPr>
                 <w:webHidden/>
               </w:rPr>
               <w:fldChar w:fldCharType="separate"/>
             </w:r>
             <w:r>
               <w:rPr>
-                <w:noProof/>
                 <w:webHidden/>
               </w:rPr>
               <w:t>5</w:t>
             </w:r>
             <w:r>
               <w:rPr>
-                <w:noProof/>
                 <w:webHidden/>
               </w:rPr>
               <w:fldChar w:fldCharType="end"/>
@@ -2071,62 +1954,53 @@
             </w:tabs>
             <w:rPr>
               <w:rFonts w:eastAsiaTheme="minorEastAsia"/>
-              <w:noProof/>
-              <w:lang w:val="en-CH" w:eastAsia="en-CH"/>
+              <w:lang w:eastAsia="en-CH"/>
             </w:rPr>
           </w:pPr>
-          <w:hyperlink w:anchor="_Toc221865030" w:history="1">
+          <w:hyperlink w:anchor="_Toc221875382" w:history="1">
             <w:r>
               <w:rPr>
                 <w:rStyle w:val="Hyperlink"/>
-                <w:noProof/>
               </w:rPr>
               <w:t>Meilenstein 4: Konsole und backend verbinden</w:t>
             </w:r>
             <w:r>
               <w:rPr>
-                <w:noProof/>
                 <w:webHidden/>
               </w:rPr>
               <w:tab/>
             </w:r>
             <w:r>
               <w:rPr>
-                <w:noProof/>
                 <w:webHidden/>
               </w:rPr>
               <w:fldChar w:fldCharType="begin"/>
             </w:r>
             <w:r>
               <w:rPr>
-                <w:noProof/>
-                <w:webHidden/>
-              </w:rPr>
-              <w:instrText xml:space="preserve"> PAGEREF _Toc221865030 \h </w:instrText>
-            </w:r>
-            <w:r>
-              <w:rPr>
-                <w:noProof/>
-                <w:webHidden/>
-              </w:rPr>
-            </w:r>
-            <w:r>
-              <w:rPr>
-                <w:noProof/>
+                <w:webHidden/>
+              </w:rPr>
+              <w:instrText xml:space="preserve"> PAGEREF _Toc221875382 \h </w:instrText>
+            </w:r>
+            <w:r>
+              <w:rPr>
+                <w:webHidden/>
+              </w:rPr>
+            </w:r>
+            <w:r>
+              <w:rPr>
                 <w:webHidden/>
               </w:rPr>
               <w:fldChar w:fldCharType="separate"/>
             </w:r>
             <w:r>
               <w:rPr>
-                <w:noProof/>
                 <w:webHidden/>
               </w:rPr>
               <w:t>5</w:t>
             </w:r>
             <w:r>
               <w:rPr>
-                <w:noProof/>
                 <w:webHidden/>
               </w:rPr>
               <w:fldChar w:fldCharType="end"/>
@@ -2141,62 +2015,53 @@
             </w:tabs>
             <w:rPr>
               <w:rFonts w:eastAsiaTheme="minorEastAsia"/>
-              <w:noProof/>
-              <w:lang w:val="en-CH" w:eastAsia="en-CH"/>
+              <w:lang w:eastAsia="en-CH"/>
             </w:rPr>
           </w:pPr>
-          <w:hyperlink w:anchor="_Toc221865031" w:history="1">
+          <w:hyperlink w:anchor="_Toc221875383" w:history="1">
             <w:r>
               <w:rPr>
                 <w:rStyle w:val="Hyperlink"/>
-                <w:noProof/>
               </w:rPr>
               <w:t>Meilenstein 5: Tests, Dokumentation und Präsentation</w:t>
             </w:r>
             <w:r>
               <w:rPr>
-                <w:noProof/>
                 <w:webHidden/>
               </w:rPr>
               <w:tab/>
             </w:r>
             <w:r>
               <w:rPr>
-                <w:noProof/>
                 <w:webHidden/>
               </w:rPr>
               <w:fldChar w:fldCharType="begin"/>
             </w:r>
             <w:r>
               <w:rPr>
-                <w:noProof/>
-                <w:webHidden/>
-              </w:rPr>
-              <w:instrText xml:space="preserve"> PAGEREF _Toc221865031 \h </w:instrText>
-            </w:r>
-            <w:r>
-              <w:rPr>
-                <w:noProof/>
-                <w:webHidden/>
-              </w:rPr>
-            </w:r>
-            <w:r>
-              <w:rPr>
-                <w:noProof/>
+                <w:webHidden/>
+              </w:rPr>
+              <w:instrText xml:space="preserve"> PAGEREF _Toc221875383 \h </w:instrText>
+            </w:r>
+            <w:r>
+              <w:rPr>
+                <w:webHidden/>
+              </w:rPr>
+            </w:r>
+            <w:r>
+              <w:rPr>
                 <w:webHidden/>
               </w:rPr>
               <w:fldChar w:fldCharType="separate"/>
             </w:r>
             <w:r>
               <w:rPr>
-                <w:noProof/>
                 <w:webHidden/>
               </w:rPr>
               <w:t>5</w:t>
             </w:r>
             <w:r>
               <w:rPr>
-                <w:noProof/>
                 <w:webHidden/>
               </w:rPr>
               <w:fldChar w:fldCharType="end"/>
@@ -2211,62 +2076,53 @@
             </w:tabs>
             <w:rPr>
               <w:rFonts w:eastAsiaTheme="minorEastAsia"/>
-              <w:noProof/>
-              <w:lang w:val="en-CH" w:eastAsia="en-CH"/>
+              <w:lang w:eastAsia="en-CH"/>
             </w:rPr>
           </w:pPr>
-          <w:hyperlink w:anchor="_Toc221865032" w:history="1">
+          <w:hyperlink w:anchor="_Toc221875384" w:history="1">
             <w:r>
               <w:rPr>
                 <w:rStyle w:val="Hyperlink"/>
-                <w:noProof/>
               </w:rPr>
               <w:t>Umsetzung</w:t>
             </w:r>
             <w:r>
               <w:rPr>
-                <w:noProof/>
                 <w:webHidden/>
               </w:rPr>
               <w:tab/>
             </w:r>
             <w:r>
               <w:rPr>
-                <w:noProof/>
                 <w:webHidden/>
               </w:rPr>
               <w:fldChar w:fldCharType="begin"/>
             </w:r>
             <w:r>
               <w:rPr>
-                <w:noProof/>
-                <w:webHidden/>
-              </w:rPr>
-              <w:instrText xml:space="preserve"> PAGEREF _Toc221865032 \h </w:instrText>
-            </w:r>
-            <w:r>
-              <w:rPr>
-                <w:noProof/>
-                <w:webHidden/>
-              </w:rPr>
-            </w:r>
-            <w:r>
-              <w:rPr>
-                <w:noProof/>
+                <w:webHidden/>
+              </w:rPr>
+              <w:instrText xml:space="preserve"> PAGEREF _Toc221875384 \h </w:instrText>
+            </w:r>
+            <w:r>
+              <w:rPr>
+                <w:webHidden/>
+              </w:rPr>
+            </w:r>
+            <w:r>
+              <w:rPr>
                 <w:webHidden/>
               </w:rPr>
               <w:fldChar w:fldCharType="separate"/>
             </w:r>
             <w:r>
               <w:rPr>
-                <w:noProof/>
                 <w:webHidden/>
               </w:rPr>
               <w:t>5</w:t>
             </w:r>
             <w:r>
               <w:rPr>
-                <w:noProof/>
                 <w:webHidden/>
               </w:rPr>
               <w:fldChar w:fldCharType="end"/>
@@ -2281,62 +2137,53 @@
             </w:tabs>
             <w:rPr>
               <w:rFonts w:eastAsiaTheme="minorEastAsia"/>
-              <w:noProof/>
-              <w:lang w:val="en-CH" w:eastAsia="en-CH"/>
+              <w:lang w:eastAsia="en-CH"/>
             </w:rPr>
           </w:pPr>
-          <w:hyperlink w:anchor="_Toc221865033" w:history="1">
+          <w:hyperlink w:anchor="_Toc221875385" w:history="1">
             <w:r>
               <w:rPr>
                 <w:rStyle w:val="Hyperlink"/>
-                <w:noProof/>
               </w:rPr>
               <w:t>Testplan</w:t>
             </w:r>
             <w:r>
               <w:rPr>
-                <w:noProof/>
                 <w:webHidden/>
               </w:rPr>
               <w:tab/>
             </w:r>
             <w:r>
               <w:rPr>
-                <w:noProof/>
                 <w:webHidden/>
               </w:rPr>
               <w:fldChar w:fldCharType="begin"/>
             </w:r>
             <w:r>
               <w:rPr>
-                <w:noProof/>
-                <w:webHidden/>
-              </w:rPr>
-              <w:instrText xml:space="preserve"> PAGEREF _Toc221865033 \h </w:instrText>
-            </w:r>
-            <w:r>
-              <w:rPr>
-                <w:noProof/>
-                <w:webHidden/>
-              </w:rPr>
-            </w:r>
-            <w:r>
-              <w:rPr>
-                <w:noProof/>
+                <w:webHidden/>
+              </w:rPr>
+              <w:instrText xml:space="preserve"> PAGEREF _Toc221875385 \h </w:instrText>
+            </w:r>
+            <w:r>
+              <w:rPr>
+                <w:webHidden/>
+              </w:rPr>
+            </w:r>
+            <w:r>
+              <w:rPr>
                 <w:webHidden/>
               </w:rPr>
               <w:fldChar w:fldCharType="separate"/>
             </w:r>
             <w:r>
               <w:rPr>
-                <w:noProof/>
                 <w:webHidden/>
               </w:rPr>
               <w:t>6</w:t>
             </w:r>
             <w:r>
               <w:rPr>
-                <w:noProof/>
                 <w:webHidden/>
               </w:rPr>
               <w:fldChar w:fldCharType="end"/>
@@ -2351,62 +2198,53 @@
             </w:tabs>
             <w:rPr>
               <w:rFonts w:eastAsiaTheme="minorEastAsia"/>
-              <w:noProof/>
-              <w:lang w:val="en-CH" w:eastAsia="en-CH"/>
+              <w:lang w:eastAsia="en-CH"/>
             </w:rPr>
           </w:pPr>
-          <w:hyperlink w:anchor="_Toc221865034" w:history="1">
+          <w:hyperlink w:anchor="_Toc221875386" w:history="1">
             <w:r>
               <w:rPr>
                 <w:rStyle w:val="Hyperlink"/>
-                <w:noProof/>
               </w:rPr>
               <w:t>Probleme</w:t>
             </w:r>
             <w:r>
               <w:rPr>
-                <w:noProof/>
                 <w:webHidden/>
               </w:rPr>
               <w:tab/>
             </w:r>
             <w:r>
               <w:rPr>
-                <w:noProof/>
                 <w:webHidden/>
               </w:rPr>
               <w:fldChar w:fldCharType="begin"/>
             </w:r>
             <w:r>
               <w:rPr>
-                <w:noProof/>
-                <w:webHidden/>
-              </w:rPr>
-              <w:instrText xml:space="preserve"> PAGEREF _Toc221865034 \h </w:instrText>
-            </w:r>
-            <w:r>
-              <w:rPr>
-                <w:noProof/>
-                <w:webHidden/>
-              </w:rPr>
-            </w:r>
-            <w:r>
-              <w:rPr>
-                <w:noProof/>
+                <w:webHidden/>
+              </w:rPr>
+              <w:instrText xml:space="preserve"> PAGEREF _Toc221875386 \h </w:instrText>
+            </w:r>
+            <w:r>
+              <w:rPr>
+                <w:webHidden/>
+              </w:rPr>
+            </w:r>
+            <w:r>
+              <w:rPr>
                 <w:webHidden/>
               </w:rPr>
               <w:fldChar w:fldCharType="separate"/>
             </w:r>
             <w:r>
               <w:rPr>
-                <w:noProof/>
                 <w:webHidden/>
               </w:rPr>
               <w:t>6</w:t>
             </w:r>
             <w:r>
               <w:rPr>
-                <w:noProof/>
                 <w:webHidden/>
               </w:rPr>
               <w:fldChar w:fldCharType="end"/>
@@ -2421,62 +2259,53 @@
             </w:tabs>
             <w:rPr>
               <w:rFonts w:eastAsiaTheme="minorEastAsia"/>
-              <w:noProof/>
-              <w:lang w:val="en-CH" w:eastAsia="en-CH"/>
+              <w:lang w:eastAsia="en-CH"/>
             </w:rPr>
           </w:pPr>
-          <w:hyperlink w:anchor="_Toc221865035" w:history="1">
+          <w:hyperlink w:anchor="_Toc221875387" w:history="1">
             <w:r>
               <w:rPr>
                 <w:rStyle w:val="Hyperlink"/>
-                <w:noProof/>
               </w:rPr>
               <w:t>Tagesreflexionen</w:t>
             </w:r>
             <w:r>
               <w:rPr>
-                <w:noProof/>
                 <w:webHidden/>
               </w:rPr>
               <w:tab/>
             </w:r>
             <w:r>
               <w:rPr>
-                <w:noProof/>
                 <w:webHidden/>
               </w:rPr>
               <w:fldChar w:fldCharType="begin"/>
             </w:r>
             <w:r>
               <w:rPr>
-                <w:noProof/>
-                <w:webHidden/>
-              </w:rPr>
-              <w:instrText xml:space="preserve"> PAGEREF _Toc221865035 \h </w:instrText>
-            </w:r>
-            <w:r>
-              <w:rPr>
-                <w:noProof/>
-                <w:webHidden/>
-              </w:rPr>
-            </w:r>
-            <w:r>
-              <w:rPr>
-                <w:noProof/>
+                <w:webHidden/>
+              </w:rPr>
+              <w:instrText xml:space="preserve"> PAGEREF _Toc221875387 \h </w:instrText>
+            </w:r>
+            <w:r>
+              <w:rPr>
+                <w:webHidden/>
+              </w:rPr>
+            </w:r>
+            <w:r>
+              <w:rPr>
                 <w:webHidden/>
               </w:rPr>
               <w:fldChar w:fldCharType="separate"/>
             </w:r>
             <w:r>
               <w:rPr>
-                <w:noProof/>
                 <w:webHidden/>
               </w:rPr>
               <w:t>6</w:t>
             </w:r>
             <w:r>
               <w:rPr>
-                <w:noProof/>
                 <w:webHidden/>
               </w:rPr>
               <w:fldChar w:fldCharType="end"/>
@@ -2491,62 +2320,53 @@
             </w:tabs>
             <w:rPr>
               <w:rFonts w:eastAsiaTheme="minorEastAsia"/>
-              <w:noProof/>
-              <w:lang w:val="en-CH" w:eastAsia="en-CH"/>
+              <w:lang w:eastAsia="en-CH"/>
             </w:rPr>
           </w:pPr>
-          <w:hyperlink w:anchor="_Toc221865036" w:history="1">
+          <w:hyperlink w:anchor="_Toc221875388" w:history="1">
             <w:r>
               <w:rPr>
                 <w:rStyle w:val="Hyperlink"/>
-                <w:noProof/>
               </w:rPr>
               <w:t>1. Tag (02.02.2026)</w:t>
             </w:r>
             <w:r>
               <w:rPr>
-                <w:noProof/>
                 <w:webHidden/>
               </w:rPr>
               <w:tab/>
             </w:r>
             <w:r>
               <w:rPr>
-                <w:noProof/>
                 <w:webHidden/>
               </w:rPr>
               <w:fldChar w:fldCharType="begin"/>
             </w:r>
             <w:r>
               <w:rPr>
-                <w:noProof/>
-                <w:webHidden/>
-              </w:rPr>
-              <w:instrText xml:space="preserve"> PAGEREF _Toc221865036 \h </w:instrText>
-            </w:r>
-            <w:r>
-              <w:rPr>
-                <w:noProof/>
-                <w:webHidden/>
-              </w:rPr>
-            </w:r>
-            <w:r>
-              <w:rPr>
-                <w:noProof/>
+                <w:webHidden/>
+              </w:rPr>
+              <w:instrText xml:space="preserve"> PAGEREF _Toc221875388 \h </w:instrText>
+            </w:r>
+            <w:r>
+              <w:rPr>
+                <w:webHidden/>
+              </w:rPr>
+            </w:r>
+            <w:r>
+              <w:rPr>
                 <w:webHidden/>
               </w:rPr>
               <w:fldChar w:fldCharType="separate"/>
             </w:r>
             <w:r>
               <w:rPr>
-                <w:noProof/>
                 <w:webHidden/>
               </w:rPr>
               <w:t>6</w:t>
             </w:r>
             <w:r>
               <w:rPr>
-                <w:noProof/>
                 <w:webHidden/>
               </w:rPr>
               <w:fldChar w:fldCharType="end"/>
@@ -2561,62 +2381,53 @@
             </w:tabs>
             <w:rPr>
               <w:rFonts w:eastAsiaTheme="minorEastAsia"/>
-              <w:noProof/>
-              <w:lang w:val="en-CH" w:eastAsia="en-CH"/>
+              <w:lang w:eastAsia="en-CH"/>
             </w:rPr>
           </w:pPr>
-          <w:hyperlink w:anchor="_Toc221865037" w:history="1">
+          <w:hyperlink w:anchor="_Toc221875389" w:history="1">
             <w:r>
               <w:rPr>
                 <w:rStyle w:val="Hyperlink"/>
-                <w:noProof/>
               </w:rPr>
               <w:t>2. Tag (03.02.2026)</w:t>
             </w:r>
             <w:r>
               <w:rPr>
-                <w:noProof/>
                 <w:webHidden/>
               </w:rPr>
               <w:tab/>
             </w:r>
             <w:r>
               <w:rPr>
-                <w:noProof/>
                 <w:webHidden/>
               </w:rPr>
               <w:fldChar w:fldCharType="begin"/>
             </w:r>
             <w:r>
               <w:rPr>
-                <w:noProof/>
-                <w:webHidden/>
-              </w:rPr>
-              <w:instrText xml:space="preserve"> PAGEREF _Toc221865037 \h </w:instrText>
-            </w:r>
-            <w:r>
-              <w:rPr>
-                <w:noProof/>
-                <w:webHidden/>
-              </w:rPr>
-            </w:r>
-            <w:r>
-              <w:rPr>
-                <w:noProof/>
+                <w:webHidden/>
+              </w:rPr>
+              <w:instrText xml:space="preserve"> PAGEREF _Toc221875389 \h </w:instrText>
+            </w:r>
+            <w:r>
+              <w:rPr>
+                <w:webHidden/>
+              </w:rPr>
+            </w:r>
+            <w:r>
+              <w:rPr>
                 <w:webHidden/>
               </w:rPr>
               <w:fldChar w:fldCharType="separate"/>
             </w:r>
             <w:r>
               <w:rPr>
-                <w:noProof/>
-                <w:webHidden/>
-              </w:rPr>
-              <w:t>6</w:t>
-            </w:r>
-            <w:r>
-              <w:rPr>
-                <w:noProof/>
+                <w:webHidden/>
+              </w:rPr>
+              <w:t>7</w:t>
+            </w:r>
+            <w:r>
+              <w:rPr>
                 <w:webHidden/>
               </w:rPr>
               <w:fldChar w:fldCharType="end"/>
@@ -2631,62 +2442,53 @@
             </w:tabs>
             <w:rPr>
               <w:rFonts w:eastAsiaTheme="minorEastAsia"/>
-              <w:noProof/>
-              <w:lang w:val="en-CH" w:eastAsia="en-CH"/>
+              <w:lang w:eastAsia="en-CH"/>
             </w:rPr>
           </w:pPr>
-          <w:hyperlink w:anchor="_Toc221865038" w:history="1">
+          <w:hyperlink w:anchor="_Toc221875390" w:history="1">
             <w:r>
               <w:rPr>
                 <w:rStyle w:val="Hyperlink"/>
-                <w:noProof/>
               </w:rPr>
               <w:t>3. Tag (04.02.2026)</w:t>
             </w:r>
             <w:r>
               <w:rPr>
-                <w:noProof/>
                 <w:webHidden/>
               </w:rPr>
               <w:tab/>
             </w:r>
             <w:r>
               <w:rPr>
-                <w:noProof/>
                 <w:webHidden/>
               </w:rPr>
               <w:fldChar w:fldCharType="begin"/>
             </w:r>
             <w:r>
               <w:rPr>
-                <w:noProof/>
-                <w:webHidden/>
-              </w:rPr>
-              <w:instrText xml:space="preserve"> PAGEREF _Toc221865038 \h </w:instrText>
-            </w:r>
-            <w:r>
-              <w:rPr>
-                <w:noProof/>
-                <w:webHidden/>
-              </w:rPr>
-            </w:r>
-            <w:r>
-              <w:rPr>
-                <w:noProof/>
+                <w:webHidden/>
+              </w:rPr>
+              <w:instrText xml:space="preserve"> PAGEREF _Toc221875390 \h </w:instrText>
+            </w:r>
+            <w:r>
+              <w:rPr>
+                <w:webHidden/>
+              </w:rPr>
+            </w:r>
+            <w:r>
+              <w:rPr>
                 <w:webHidden/>
               </w:rPr>
               <w:fldChar w:fldCharType="separate"/>
             </w:r>
             <w:r>
               <w:rPr>
-                <w:noProof/>
-                <w:webHidden/>
-              </w:rPr>
-              <w:t>6</w:t>
-            </w:r>
-            <w:r>
-              <w:rPr>
-                <w:noProof/>
+                <w:webHidden/>
+              </w:rPr>
+              <w:t>7</w:t>
+            </w:r>
+            <w:r>
+              <w:rPr>
                 <w:webHidden/>
               </w:rPr>
               <w:fldChar w:fldCharType="end"/>
@@ -2701,62 +2503,53 @@
             </w:tabs>
             <w:rPr>
               <w:rFonts w:eastAsiaTheme="minorEastAsia"/>
-              <w:noProof/>
-              <w:lang w:val="en-CH" w:eastAsia="en-CH"/>
+              <w:lang w:eastAsia="en-CH"/>
             </w:rPr>
           </w:pPr>
-          <w:hyperlink w:anchor="_Toc221865039" w:history="1">
+          <w:hyperlink w:anchor="_Toc221875391" w:history="1">
             <w:r>
               <w:rPr>
                 <w:rStyle w:val="Hyperlink"/>
-                <w:noProof/>
               </w:rPr>
               <w:t>4. Tag (05.02.2026)</w:t>
             </w:r>
             <w:r>
               <w:rPr>
-                <w:noProof/>
                 <w:webHidden/>
               </w:rPr>
               <w:tab/>
             </w:r>
             <w:r>
               <w:rPr>
-                <w:noProof/>
                 <w:webHidden/>
               </w:rPr>
               <w:fldChar w:fldCharType="begin"/>
             </w:r>
             <w:r>
               <w:rPr>
-                <w:noProof/>
-                <w:webHidden/>
-              </w:rPr>
-              <w:instrText xml:space="preserve"> PAGEREF _Toc221865039 \h </w:instrText>
-            </w:r>
-            <w:r>
-              <w:rPr>
-                <w:noProof/>
-                <w:webHidden/>
-              </w:rPr>
-            </w:r>
-            <w:r>
-              <w:rPr>
-                <w:noProof/>
+                <w:webHidden/>
+              </w:rPr>
+              <w:instrText xml:space="preserve"> PAGEREF _Toc221875391 \h </w:instrText>
+            </w:r>
+            <w:r>
+              <w:rPr>
+                <w:webHidden/>
+              </w:rPr>
+            </w:r>
+            <w:r>
+              <w:rPr>
                 <w:webHidden/>
               </w:rPr>
               <w:fldChar w:fldCharType="separate"/>
             </w:r>
             <w:r>
               <w:rPr>
-                <w:noProof/>
-                <w:webHidden/>
-              </w:rPr>
-              <w:t>6</w:t>
-            </w:r>
-            <w:r>
-              <w:rPr>
-                <w:noProof/>
+                <w:webHidden/>
+              </w:rPr>
+              <w:t>7</w:t>
+            </w:r>
+            <w:r>
+              <w:rPr>
                 <w:webHidden/>
               </w:rPr>
               <w:fldChar w:fldCharType="end"/>
@@ -2771,62 +2564,53 @@
             </w:tabs>
             <w:rPr>
               <w:rFonts w:eastAsiaTheme="minorEastAsia"/>
-              <w:noProof/>
-              <w:lang w:val="en-CH" w:eastAsia="en-CH"/>
+              <w:lang w:eastAsia="en-CH"/>
             </w:rPr>
           </w:pPr>
-          <w:hyperlink w:anchor="_Toc221865040" w:history="1">
+          <w:hyperlink w:anchor="_Toc221875392" w:history="1">
             <w:r>
               <w:rPr>
                 <w:rStyle w:val="Hyperlink"/>
-                <w:noProof/>
               </w:rPr>
               <w:t>5. Tag (05.02.2026)</w:t>
             </w:r>
             <w:r>
               <w:rPr>
-                <w:noProof/>
                 <w:webHidden/>
               </w:rPr>
               <w:tab/>
             </w:r>
             <w:r>
               <w:rPr>
-                <w:noProof/>
                 <w:webHidden/>
               </w:rPr>
               <w:fldChar w:fldCharType="begin"/>
             </w:r>
             <w:r>
               <w:rPr>
-                <w:noProof/>
-                <w:webHidden/>
-              </w:rPr>
-              <w:instrText xml:space="preserve"> PAGEREF _Toc221865040 \h </w:instrText>
-            </w:r>
-            <w:r>
-              <w:rPr>
-                <w:noProof/>
-                <w:webHidden/>
-              </w:rPr>
-            </w:r>
-            <w:r>
-              <w:rPr>
-                <w:noProof/>
+                <w:webHidden/>
+              </w:rPr>
+              <w:instrText xml:space="preserve"> PAGEREF _Toc221875392 \h </w:instrText>
+            </w:r>
+            <w:r>
+              <w:rPr>
+                <w:webHidden/>
+              </w:rPr>
+            </w:r>
+            <w:r>
+              <w:rPr>
                 <w:webHidden/>
               </w:rPr>
               <w:fldChar w:fldCharType="separate"/>
             </w:r>
             <w:r>
               <w:rPr>
-                <w:noProof/>
                 <w:webHidden/>
               </w:rPr>
               <w:t>7</w:t>
             </w:r>
             <w:r>
               <w:rPr>
-                <w:noProof/>
                 <w:webHidden/>
               </w:rPr>
               <w:fldChar w:fldCharType="end"/>
@@ -2841,62 +2625,53 @@
             </w:tabs>
             <w:rPr>
               <w:rFonts w:eastAsiaTheme="minorEastAsia"/>
-              <w:noProof/>
-              <w:lang w:val="en-CH" w:eastAsia="en-CH"/>
+              <w:lang w:eastAsia="en-CH"/>
             </w:rPr>
           </w:pPr>
-          <w:hyperlink w:anchor="_Toc221865041" w:history="1">
+          <w:hyperlink w:anchor="_Toc221875393" w:history="1">
             <w:r>
               <w:rPr>
                 <w:rStyle w:val="Hyperlink"/>
-                <w:noProof/>
               </w:rPr>
               <w:t>6. Tag (12.02.2026)</w:t>
             </w:r>
             <w:r>
               <w:rPr>
-                <w:noProof/>
                 <w:webHidden/>
               </w:rPr>
               <w:tab/>
             </w:r>
             <w:r>
               <w:rPr>
-                <w:noProof/>
                 <w:webHidden/>
               </w:rPr>
               <w:fldChar w:fldCharType="begin"/>
             </w:r>
             <w:r>
               <w:rPr>
-                <w:noProof/>
-                <w:webHidden/>
-              </w:rPr>
-              <w:instrText xml:space="preserve"> PAGEREF _Toc221865041 \h </w:instrText>
-            </w:r>
-            <w:r>
-              <w:rPr>
-                <w:noProof/>
-                <w:webHidden/>
-              </w:rPr>
-            </w:r>
-            <w:r>
-              <w:rPr>
-                <w:noProof/>
+                <w:webHidden/>
+              </w:rPr>
+              <w:instrText xml:space="preserve"> PAGEREF _Toc221875393 \h </w:instrText>
+            </w:r>
+            <w:r>
+              <w:rPr>
+                <w:webHidden/>
+              </w:rPr>
+            </w:r>
+            <w:r>
+              <w:rPr>
                 <w:webHidden/>
               </w:rPr>
               <w:fldChar w:fldCharType="separate"/>
             </w:r>
             <w:r>
               <w:rPr>
-                <w:noProof/>
                 <w:webHidden/>
               </w:rPr>
               <w:t>7</w:t>
             </w:r>
             <w:r>
               <w:rPr>
-                <w:noProof/>
                 <w:webHidden/>
               </w:rPr>
               <w:fldChar w:fldCharType="end"/>
@@ -2911,62 +2686,53 @@
             </w:tabs>
             <w:rPr>
               <w:rFonts w:eastAsiaTheme="minorEastAsia"/>
-              <w:noProof/>
-              <w:lang w:val="en-CH" w:eastAsia="en-CH"/>
+              <w:lang w:eastAsia="en-CH"/>
             </w:rPr>
           </w:pPr>
-          <w:hyperlink w:anchor="_Toc221865042" w:history="1">
+          <w:hyperlink w:anchor="_Toc221875394" w:history="1">
             <w:r>
               <w:rPr>
                 <w:rStyle w:val="Hyperlink"/>
-                <w:noProof/>
               </w:rPr>
               <w:t>7.Tag (13.02.2026)</w:t>
             </w:r>
             <w:r>
               <w:rPr>
-                <w:noProof/>
                 <w:webHidden/>
               </w:rPr>
               <w:tab/>
             </w:r>
             <w:r>
               <w:rPr>
-                <w:noProof/>
                 <w:webHidden/>
               </w:rPr>
               <w:fldChar w:fldCharType="begin"/>
             </w:r>
             <w:r>
               <w:rPr>
-                <w:noProof/>
-                <w:webHidden/>
-              </w:rPr>
-              <w:instrText xml:space="preserve"> PAGEREF _Toc221865042 \h </w:instrText>
-            </w:r>
-            <w:r>
-              <w:rPr>
-                <w:noProof/>
-                <w:webHidden/>
-              </w:rPr>
-            </w:r>
-            <w:r>
-              <w:rPr>
-                <w:noProof/>
+                <w:webHidden/>
+              </w:rPr>
+              <w:instrText xml:space="preserve"> PAGEREF _Toc221875394 \h </w:instrText>
+            </w:r>
+            <w:r>
+              <w:rPr>
+                <w:webHidden/>
+              </w:rPr>
+            </w:r>
+            <w:r>
+              <w:rPr>
                 <w:webHidden/>
               </w:rPr>
               <w:fldChar w:fldCharType="separate"/>
             </w:r>
             <w:r>
               <w:rPr>
-                <w:noProof/>
-                <w:webHidden/>
-              </w:rPr>
-              <w:t>7</w:t>
-            </w:r>
-            <w:r>
-              <w:rPr>
-                <w:noProof/>
+                <w:webHidden/>
+              </w:rPr>
+              <w:t>8</w:t>
+            </w:r>
+            <w:r>
+              <w:rPr>
                 <w:webHidden/>
               </w:rPr>
               <w:fldChar w:fldCharType="end"/>
@@ -2981,62 +2747,53 @@
             </w:tabs>
             <w:rPr>
               <w:rFonts w:eastAsiaTheme="minorEastAsia"/>
-              <w:noProof/>
-              <w:lang w:val="en-CH" w:eastAsia="en-CH"/>
+              <w:lang w:eastAsia="en-CH"/>
             </w:rPr>
           </w:pPr>
-          <w:hyperlink w:anchor="_Toc221865043" w:history="1">
+          <w:hyperlink w:anchor="_Toc221875395" w:history="1">
             <w:r>
               <w:rPr>
                 <w:rStyle w:val="Hyperlink"/>
-                <w:noProof/>
               </w:rPr>
               <w:t>8. Tag (16.02.2026)</w:t>
             </w:r>
             <w:r>
               <w:rPr>
-                <w:noProof/>
                 <w:webHidden/>
               </w:rPr>
               <w:tab/>
             </w:r>
             <w:r>
               <w:rPr>
-                <w:noProof/>
                 <w:webHidden/>
               </w:rPr>
               <w:fldChar w:fldCharType="begin"/>
             </w:r>
             <w:r>
               <w:rPr>
-                <w:noProof/>
-                <w:webHidden/>
-              </w:rPr>
-              <w:instrText xml:space="preserve"> PAGEREF _Toc221865043 \h </w:instrText>
-            </w:r>
-            <w:r>
-              <w:rPr>
-                <w:noProof/>
-                <w:webHidden/>
-              </w:rPr>
-            </w:r>
-            <w:r>
-              <w:rPr>
-                <w:noProof/>
+                <w:webHidden/>
+              </w:rPr>
+              <w:instrText xml:space="preserve"> PAGEREF _Toc221875395 \h </w:instrText>
+            </w:r>
+            <w:r>
+              <w:rPr>
+                <w:webHidden/>
+              </w:rPr>
+            </w:r>
+            <w:r>
+              <w:rPr>
                 <w:webHidden/>
               </w:rPr>
               <w:fldChar w:fldCharType="separate"/>
             </w:r>
             <w:r>
               <w:rPr>
-                <w:noProof/>
-                <w:webHidden/>
-              </w:rPr>
-              <w:t>7</w:t>
-            </w:r>
-            <w:r>
-              <w:rPr>
-                <w:noProof/>
+                <w:webHidden/>
+              </w:rPr>
+              <w:t>8</w:t>
+            </w:r>
+            <w:r>
+              <w:rPr>
                 <w:webHidden/>
               </w:rPr>
               <w:fldChar w:fldCharType="end"/>
@@ -3051,62 +2808,53 @@
             </w:tabs>
             <w:rPr>
               <w:rFonts w:eastAsiaTheme="minorEastAsia"/>
-              <w:noProof/>
-              <w:lang w:val="en-CH" w:eastAsia="en-CH"/>
+              <w:lang w:eastAsia="en-CH"/>
             </w:rPr>
           </w:pPr>
-          <w:hyperlink w:anchor="_Toc221865044" w:history="1">
+          <w:hyperlink w:anchor="_Toc221875396" w:history="1">
             <w:r>
               <w:rPr>
                 <w:rStyle w:val="Hyperlink"/>
-                <w:noProof/>
               </w:rPr>
               <w:t>Fazit</w:t>
             </w:r>
             <w:r>
               <w:rPr>
-                <w:noProof/>
                 <w:webHidden/>
               </w:rPr>
               <w:tab/>
             </w:r>
             <w:r>
               <w:rPr>
-                <w:noProof/>
                 <w:webHidden/>
               </w:rPr>
               <w:fldChar w:fldCharType="begin"/>
             </w:r>
             <w:r>
               <w:rPr>
-                <w:noProof/>
-                <w:webHidden/>
-              </w:rPr>
-              <w:instrText xml:space="preserve"> PAGEREF _Toc221865044 \h </w:instrText>
-            </w:r>
-            <w:r>
-              <w:rPr>
-                <w:noProof/>
-                <w:webHidden/>
-              </w:rPr>
-            </w:r>
-            <w:r>
-              <w:rPr>
-                <w:noProof/>
+                <w:webHidden/>
+              </w:rPr>
+              <w:instrText xml:space="preserve"> PAGEREF _Toc221875396 \h </w:instrText>
+            </w:r>
+            <w:r>
+              <w:rPr>
+                <w:webHidden/>
+              </w:rPr>
+            </w:r>
+            <w:r>
+              <w:rPr>
                 <w:webHidden/>
               </w:rPr>
               <w:fldChar w:fldCharType="separate"/>
             </w:r>
             <w:r>
               <w:rPr>
-                <w:noProof/>
-                <w:webHidden/>
-              </w:rPr>
-              <w:t>7</w:t>
-            </w:r>
-            <w:r>
-              <w:rPr>
-                <w:noProof/>
+                <w:webHidden/>
+              </w:rPr>
+              <w:t>8</w:t>
+            </w:r>
+            <w:r>
+              <w:rPr>
                 <w:webHidden/>
               </w:rPr>
               <w:fldChar w:fldCharType="end"/>
@@ -3121,62 +2869,53 @@
             </w:tabs>
             <w:rPr>
               <w:rFonts w:eastAsiaTheme="minorEastAsia"/>
-              <w:noProof/>
-              <w:lang w:val="en-CH" w:eastAsia="en-CH"/>
+              <w:lang w:eastAsia="en-CH"/>
             </w:rPr>
           </w:pPr>
-          <w:hyperlink w:anchor="_Toc221865045" w:history="1">
+          <w:hyperlink w:anchor="_Toc221875397" w:history="1">
             <w:r>
               <w:rPr>
                 <w:rStyle w:val="Hyperlink"/>
-                <w:noProof/>
               </w:rPr>
               <w:t>Vollständiges Quellenverzeichnis</w:t>
             </w:r>
             <w:r>
               <w:rPr>
-                <w:noProof/>
                 <w:webHidden/>
               </w:rPr>
               <w:tab/>
             </w:r>
             <w:r>
               <w:rPr>
-                <w:noProof/>
                 <w:webHidden/>
               </w:rPr>
               <w:fldChar w:fldCharType="begin"/>
             </w:r>
             <w:r>
               <w:rPr>
-                <w:noProof/>
-                <w:webHidden/>
-              </w:rPr>
-              <w:instrText xml:space="preserve"> PAGEREF _Toc221865045 \h </w:instrText>
-            </w:r>
-            <w:r>
-              <w:rPr>
-                <w:noProof/>
-                <w:webHidden/>
-              </w:rPr>
-            </w:r>
-            <w:r>
-              <w:rPr>
-                <w:noProof/>
+                <w:webHidden/>
+              </w:rPr>
+              <w:instrText xml:space="preserve"> PAGEREF _Toc221875397 \h </w:instrText>
+            </w:r>
+            <w:r>
+              <w:rPr>
+                <w:webHidden/>
+              </w:rPr>
+            </w:r>
+            <w:r>
+              <w:rPr>
                 <w:webHidden/>
               </w:rPr>
               <w:fldChar w:fldCharType="separate"/>
             </w:r>
             <w:r>
               <w:rPr>
-                <w:noProof/>
-                <w:webHidden/>
-              </w:rPr>
-              <w:t>7</w:t>
-            </w:r>
-            <w:r>
-              <w:rPr>
-                <w:noProof/>
+                <w:webHidden/>
+              </w:rPr>
+              <w:t>8</w:t>
+            </w:r>
+            <w:r>
+              <w:rPr>
                 <w:webHidden/>
               </w:rPr>
               <w:fldChar w:fldCharType="end"/>
@@ -3191,62 +2930,53 @@
             </w:tabs>
             <w:rPr>
               <w:rFonts w:eastAsiaTheme="minorEastAsia"/>
-              <w:noProof/>
-              <w:lang w:val="en-CH" w:eastAsia="en-CH"/>
+              <w:lang w:eastAsia="en-CH"/>
             </w:rPr>
           </w:pPr>
-          <w:hyperlink w:anchor="_Toc221865046" w:history="1">
+          <w:hyperlink w:anchor="_Toc221875398" w:history="1">
             <w:r>
               <w:rPr>
                 <w:rStyle w:val="Hyperlink"/>
-                <w:noProof/>
               </w:rPr>
               <w:t>Anhang</w:t>
             </w:r>
             <w:r>
               <w:rPr>
-                <w:noProof/>
                 <w:webHidden/>
               </w:rPr>
               <w:tab/>
             </w:r>
             <w:r>
               <w:rPr>
-                <w:noProof/>
                 <w:webHidden/>
               </w:rPr>
               <w:fldChar w:fldCharType="begin"/>
             </w:r>
             <w:r>
               <w:rPr>
-                <w:noProof/>
-                <w:webHidden/>
-              </w:rPr>
-              <w:instrText xml:space="preserve"> PAGEREF _Toc221865046 \h </w:instrText>
-            </w:r>
-            <w:r>
-              <w:rPr>
-                <w:noProof/>
-                <w:webHidden/>
-              </w:rPr>
-            </w:r>
-            <w:r>
-              <w:rPr>
-                <w:noProof/>
+                <w:webHidden/>
+              </w:rPr>
+              <w:instrText xml:space="preserve"> PAGEREF _Toc221875398 \h </w:instrText>
+            </w:r>
+            <w:r>
+              <w:rPr>
+                <w:webHidden/>
+              </w:rPr>
+            </w:r>
+            <w:r>
+              <w:rPr>
                 <w:webHidden/>
               </w:rPr>
               <w:fldChar w:fldCharType="separate"/>
             </w:r>
             <w:r>
               <w:rPr>
-                <w:noProof/>
-                <w:webHidden/>
-              </w:rPr>
-              <w:t>7</w:t>
-            </w:r>
-            <w:r>
-              <w:rPr>
-                <w:noProof/>
+                <w:webHidden/>
+              </w:rPr>
+              <w:t>8</w:t>
+            </w:r>
+            <w:r>
+              <w:rPr>
                 <w:webHidden/>
               </w:rPr>
               <w:fldChar w:fldCharType="end"/>
@@ -3265,16 +2995,10 @@
       </w:sdtContent>
     </w:sdt>
     <w:p>
-      <w:r>
-        <w:lastRenderedPageBreak/>
-        <w:br w:type="page"/>
-      </w:r>
-    </w:p>
-    <w:p>
       <w:pPr>
         <w:pStyle w:val="Heading1"/>
       </w:pPr>
-      <w:bookmarkStart w:id="0" w:name="_Toc221865017"/>
+      <w:bookmarkStart w:id="0" w:name="_Toc221875369"/>
       <w:r>
         <w:lastRenderedPageBreak/>
         <w:t>Änderungstabelle</w:t>
@@ -3648,10 +3372,7 @@
               </w:numPr>
             </w:pPr>
             <w:r>
-              <w:t>Planung/Entscheidung</w:t>
-            </w:r>
-            <w:r>
-              <w:t xml:space="preserve"> geschrieben</w:t>
+              <w:t>Planung/Entscheidung geschrieben</w:t>
             </w:r>
           </w:p>
           <w:p>
@@ -3663,10 +3384,7 @@
               </w:numPr>
             </w:pPr>
             <w:r>
-              <w:t>Projektdokumentation</w:t>
-            </w:r>
-            <w:r>
-              <w:t xml:space="preserve"> gemacht</w:t>
+              <w:t>Projektdokumentation gemacht</w:t>
             </w:r>
           </w:p>
           <w:p>
@@ -3730,7 +3448,13 @@
               </w:numPr>
             </w:pPr>
             <w:r>
-              <w:t>Tag 6 geschrieben.</w:t>
+              <w:t xml:space="preserve">Tag 6 </w:t>
+            </w:r>
+            <w:r>
+              <w:t>und 7</w:t>
+            </w:r>
+            <w:r>
+              <w:t>geschrieben</w:t>
             </w:r>
           </w:p>
           <w:p>
@@ -3771,6 +3495,73 @@
           </w:p>
         </w:tc>
       </w:tr>
+      <w:tr>
+        <w:trPr>
+          <w:trHeight w:val="694"/>
+        </w:trPr>
+        <w:tc>
+          <w:tcPr>
+            <w:tcW w:w="1314" w:type="dxa"/>
+          </w:tcPr>
+          <w:p>
+            <w:r>
+              <w:t>5.</w:t>
+            </w:r>
+            <w:r>
+              <w:t>0</w:t>
+            </w:r>
+          </w:p>
+        </w:tc>
+        <w:tc>
+          <w:tcPr>
+            <w:tcW w:w="2351" w:type="dxa"/>
+          </w:tcPr>
+          <w:p>
+            <w:r>
+              <w:t>16.02.2026</w:t>
+            </w:r>
+          </w:p>
+        </w:tc>
+        <w:tc>
+          <w:tcPr>
+            <w:tcW w:w="975" w:type="dxa"/>
+          </w:tcPr>
+          <w:p>
+            <w:r>
+              <w:t>Rico</w:t>
+            </w:r>
+          </w:p>
+        </w:tc>
+        <w:tc>
+          <w:tcPr>
+            <w:tcW w:w="4879" w:type="dxa"/>
+          </w:tcPr>
+          <w:p>
+            <w:pPr>
+              <w:pStyle w:val="ListParagraph"/>
+              <w:numPr>
+                <w:ilvl w:val="0"/>
+                <w:numId w:val="14"/>
+              </w:numPr>
+            </w:pPr>
+            <w:r>
+              <w:t>Fazit geschrieben</w:t>
+            </w:r>
+          </w:p>
+          <w:p>
+            <w:pPr>
+              <w:pStyle w:val="ListParagraph"/>
+              <w:numPr>
+                <w:ilvl w:val="0"/>
+                <w:numId w:val="14"/>
+              </w:numPr>
+            </w:pPr>
+            <w:r>
+              <w:t>Tag 8 geschrieben</w:t>
+            </w:r>
+          </w:p>
+        </w:tc>
+      </w:tr>
     </w:tbl>
     <w:p/>
     <w:p>
@@ -3790,7 +3581,7 @@
       <w:pPr>
         <w:pStyle w:val="Heading1"/>
       </w:pPr>
-      <w:bookmarkStart w:id="1" w:name="_Toc221865018"/>
+      <w:bookmarkStart w:id="1" w:name="_Toc221875370"/>
       <w:r>
         <w:lastRenderedPageBreak/>
         <w:t>Notenübersicht</w:t>
@@ -3801,7 +3592,7 @@
       <w:pPr>
         <w:pStyle w:val="Heading2"/>
       </w:pPr>
-      <w:bookmarkStart w:id="2" w:name="_Toc221865019"/>
+      <w:bookmarkStart w:id="2" w:name="_Toc221875371"/>
       <w:r>
         <w:t>Motivation</w:t>
       </w:r>
@@ -3819,7 +3610,7 @@
       <w:pPr>
         <w:pStyle w:val="Heading2"/>
       </w:pPr>
-      <w:bookmarkStart w:id="3" w:name="_Toc221865020"/>
+      <w:bookmarkStart w:id="3" w:name="_Toc221875372"/>
       <w:r>
         <w:t>Information</w:t>
       </w:r>
@@ -3829,7 +3620,7 @@
       <w:pPr>
         <w:pStyle w:val="Heading3"/>
       </w:pPr>
-      <w:bookmarkStart w:id="4" w:name="_Toc221865021"/>
+      <w:bookmarkStart w:id="4" w:name="_Toc221875373"/>
       <w:r>
         <w:t>Thema des Projekts:</w:t>
       </w:r>
@@ -3844,7 +3635,7 @@
       <w:pPr>
         <w:pStyle w:val="Heading3"/>
       </w:pPr>
-      <w:bookmarkStart w:id="5" w:name="_Toc221865022"/>
+      <w:bookmarkStart w:id="5" w:name="_Toc221875374"/>
       <w:r>
         <w:t>Ziel des Projekts:</w:t>
       </w:r>
@@ -3877,7 +3668,7 @@
       <w:pPr>
         <w:pStyle w:val="Heading3"/>
       </w:pPr>
-      <w:bookmarkStart w:id="6" w:name="_Toc221865023"/>
+      <w:bookmarkStart w:id="6" w:name="_Toc221875375"/>
       <w:r>
         <w:t>Geplante Funktionen</w:t>
       </w:r>
@@ -3959,7 +3750,7 @@
       <w:pPr>
         <w:pStyle w:val="Heading3"/>
       </w:pPr>
-      <w:bookmarkStart w:id="7" w:name="_Toc221865024"/>
+      <w:bookmarkStart w:id="7" w:name="_Toc221875376"/>
       <w:r>
         <w:t>Umsetzungsmöglichkeiten</w:t>
       </w:r>
@@ -3974,7 +3765,7 @@
       <w:pPr>
         <w:pStyle w:val="Heading2"/>
       </w:pPr>
-      <w:bookmarkStart w:id="8" w:name="_Toc221865025"/>
+      <w:bookmarkStart w:id="8" w:name="_Toc221875377"/>
       <w:r>
         <w:t>Planung/Entscheidung</w:t>
       </w:r>
@@ -3982,7 +3773,13 @@
     </w:p>
     <w:p>
       <w:r>
-        <w:t xml:space="preserve">Zum beginn des Projektes habe ich verschiedene Möglichkeiten in Betracht gezogen. Zum Beispiel ein GUI oder eine Datenbank. Da ich jedoch noch nie etwas mit Java machte und alles neu war, habe ich mich für ein einfaches Konsolenprojekt </w:t>
+        <w:t xml:space="preserve">Zum </w:t>
+      </w:r>
+      <w:r>
+        <w:t>Beginn</w:t>
+      </w:r>
+      <w:r>
+        <w:t xml:space="preserve"> des Projektes habe ich verschiedene Möglichkeiten in Betracht gezogen. Zum Beispiel ein GUI oder eine Datenbank. Da ich jedoch noch nie etwas mit Java machte und alles neu war, habe ich mich für ein einfaches Konsolenprojekt </w:t>
       </w:r>
       <w:r>
         <w:lastRenderedPageBreak/>
@@ -4003,7 +3800,7 @@
       <w:pPr>
         <w:pStyle w:val="Heading2"/>
       </w:pPr>
-      <w:bookmarkStart w:id="9" w:name="_Toc221865026"/>
+      <w:bookmarkStart w:id="9" w:name="_Toc221875378"/>
       <w:r>
         <w:t>Projektdokumentation</w:t>
       </w:r>
@@ -4021,30 +3818,12 @@
           <w:rStyle w:val="Heading3Char"/>
         </w:rPr>
       </w:pPr>
-      <w:bookmarkStart w:id="10" w:name="_Toc221865027"/>
+      <w:bookmarkStart w:id="10" w:name="_Toc221875379"/>
       <w:r>
         <w:rPr>
           <w:rStyle w:val="Heading3Char"/>
         </w:rPr>
-        <w:t>M</w:t>
-      </w:r>
-      <w:r>
-        <w:rPr>
-          <w:rStyle w:val="Heading3Char"/>
-        </w:rPr>
-        <w:t xml:space="preserve">eilenstein 1: </w:t>
-      </w:r>
-      <w:r>
-        <w:rPr>
-          <w:rStyle w:val="Heading3Char"/>
-        </w:rPr>
-        <w:t>Projektsetu</w:t>
-      </w:r>
-      <w:r>
-        <w:rPr>
-          <w:rStyle w:val="Heading3Char"/>
-        </w:rPr>
-        <w:t>p</w:t>
+        <w:t>Meilenstein 1: Projektsetup</w:t>
       </w:r>
       <w:bookmarkEnd w:id="10"/>
     </w:p>
@@ -4069,12 +3848,9 @@
       <w:pPr>
         <w:pStyle w:val="Heading3"/>
       </w:pPr>
-      <w:bookmarkStart w:id="11" w:name="_Toc221865028"/>
-      <w:r>
-        <w:t xml:space="preserve">Meilenstein 2: </w:t>
-      </w:r>
-      <w:r>
-        <w:t>Grundlagen aneignen</w:t>
+      <w:bookmarkStart w:id="11" w:name="_Toc221875380"/>
+      <w:r>
+        <w:t>Meilenstein 2: Grundlagen aneignen</w:t>
       </w:r>
       <w:bookmarkEnd w:id="11"/>
     </w:p>
@@ -4087,18 +3863,12 @@
       <w:pPr>
         <w:pStyle w:val="Heading3"/>
       </w:pPr>
-      <w:bookmarkStart w:id="12" w:name="_Toc221865029"/>
+      <w:bookmarkStart w:id="12" w:name="_Toc221875381"/>
       <w:r>
         <w:t xml:space="preserve">Meilenstein 3: </w:t>
       </w:r>
       <w:r>
-        <w:t xml:space="preserve">Java </w:t>
-      </w:r>
-      <w:r>
-        <w:t>backend</w:t>
-      </w:r>
-      <w:r>
-        <w:t xml:space="preserve"> erstellen</w:t>
+        <w:t>Java backend erstellen</w:t>
       </w:r>
       <w:bookmarkEnd w:id="12"/>
     </w:p>
@@ -4111,21 +3881,9 @@
       <w:pPr>
         <w:pStyle w:val="Heading3"/>
       </w:pPr>
-      <w:bookmarkStart w:id="13" w:name="_Toc221865030"/>
-      <w:r>
-        <w:t>Meilenstein 4:</w:t>
-      </w:r>
-      <w:r>
-        <w:t xml:space="preserve"> </w:t>
-      </w:r>
-      <w:r>
-        <w:t xml:space="preserve">Konsole und </w:t>
-      </w:r>
-      <w:r>
-        <w:t>backend</w:t>
-      </w:r>
-      <w:r>
-        <w:t xml:space="preserve"> verbinden</w:t>
+      <w:bookmarkStart w:id="13" w:name="_Toc221875382"/>
+      <w:r>
+        <w:t>Meilenstein 4: Konsole und backend verbinden</w:t>
       </w:r>
       <w:bookmarkEnd w:id="13"/>
     </w:p>
@@ -4138,12 +3896,9 @@
       <w:pPr>
         <w:pStyle w:val="Heading3"/>
       </w:pPr>
-      <w:bookmarkStart w:id="14" w:name="_Toc221865031"/>
-      <w:r>
-        <w:t xml:space="preserve">Meilenstein 5: </w:t>
-      </w:r>
-      <w:r>
-        <w:t>Tests, Dokumentation und Präsentation</w:t>
+      <w:bookmarkStart w:id="14" w:name="_Toc221875383"/>
+      <w:r>
+        <w:t>Meilenstein 5: Tests, Dokumentation und Präsentation</w:t>
       </w:r>
       <w:bookmarkEnd w:id="14"/>
     </w:p>
@@ -4156,7 +3911,7 @@
       <w:pPr>
         <w:pStyle w:val="Heading2"/>
       </w:pPr>
-      <w:bookmarkStart w:id="15" w:name="_Toc221865032"/>
+      <w:bookmarkStart w:id="15" w:name="_Toc221875384"/>
       <w:r>
         <w:t>Umsetzung</w:t>
       </w:r>
@@ -4179,7 +3934,13 @@
         <w:t xml:space="preserve">Danach habe ich mit dem Backend begonnen. Dazu habe ich die Klasse </w:t>
       </w:r>
       <w:r>
-        <w:t xml:space="preserve">Main, Grade, Subject und School erstellt. Am ende habe ich die Klasse Grade aus Überfluss weggelassen. </w:t>
+        <w:t xml:space="preserve">Main, Grade, Subject und School erstellt. Am </w:t>
+      </w:r>
+      <w:r>
+        <w:t>Ende</w:t>
+      </w:r>
+      <w:r>
+        <w:t xml:space="preserve"> habe ich die Klasse Grade aus Überfluss weggelassen. </w:t>
       </w:r>
       <w:r>
         <w:t xml:space="preserve">Hier habe ich wirklich verstanden, wie die Klassen und Objekte, die man erstellet, fungieren und miteinander arbeiten. Dies hat mich beeindruckt, da ich zuvor noch nie auf so eine Art programmiert hatte. Mittlerweile konnte ich eine Schule erstellen, dann Fächer hinzufügen und zu den Fächern Noten eintragen. Nun </w:t>
@@ -4200,7 +3961,7 @@
       <w:pPr>
         <w:pStyle w:val="Heading2"/>
       </w:pPr>
-      <w:bookmarkStart w:id="16" w:name="_Toc221865033"/>
+      <w:bookmarkStart w:id="16" w:name="_Toc221875385"/>
       <w:r>
         <w:t>Testplan</w:t>
       </w:r>
@@ -4266,7 +4027,7 @@
       <w:pPr>
         <w:pStyle w:val="Heading2"/>
       </w:pPr>
-      <w:bookmarkStart w:id="17" w:name="_Toc221865034"/>
+      <w:bookmarkStart w:id="17" w:name="_Toc221875386"/>
       <w:r>
         <w:t>Probleme</w:t>
       </w:r>
@@ -4274,14 +4035,20 @@
     </w:p>
     <w:p>
       <w:r>
-        <w:t>Zu beginn hatte ich Schwierigkeiten, die objektorientierte Struktur zu verstehen. Insbesondere den Unterschied zwischen Objekten und einfachen Datentypen, wie Strings. Ausserdem traten Fehler auf, wenn ich falsche Datentypen verwendete, wie Strings statt Subject. Wenn ich auf Probleme gestossen bin, habe ich zuerst bei W3schools und danach im Internet nachgesehen, bevor ich mich an KI oder an den Coach richtete, was selten, bis gar nicht vorkam.</w:t>
+        <w:t xml:space="preserve">Zu </w:t>
+      </w:r>
+      <w:r>
+        <w:t>Beginn</w:t>
+      </w:r>
+      <w:r>
+        <w:t xml:space="preserve"> hatte ich Schwierigkeiten, die objektorientierte Struktur zu verstehen. Insbesondere den Unterschied zwischen Objekten und einfachen Datentypen, wie Strings. Ausserdem traten Fehler auf, wenn ich falsche Datentypen verwendete, wie Strings statt Subject. Wenn ich auf Probleme gestossen bin, habe ich zuerst bei W3schools und danach im Internet nachgesehen, bevor ich mich an KI oder an den Coach richtete, was selten, bis gar nicht vorkam.</w:t>
       </w:r>
     </w:p>
     <w:p>
       <w:pPr>
         <w:pStyle w:val="Heading2"/>
       </w:pPr>
-      <w:bookmarkStart w:id="18" w:name="_Toc221865035"/>
+      <w:bookmarkStart w:id="18" w:name="_Toc221875387"/>
       <w:r>
         <w:t>Tagesreflexionen</w:t>
       </w:r>
@@ -4291,7 +4058,7 @@
       <w:pPr>
         <w:pStyle w:val="Heading3"/>
       </w:pPr>
-      <w:bookmarkStart w:id="19" w:name="_Toc221865036"/>
+      <w:bookmarkStart w:id="19" w:name="_Toc221875388"/>
       <w:r>
         <w:t>1. Tag (02.02.2026)</w:t>
       </w:r>
@@ -4306,7 +4073,7 @@
       <w:pPr>
         <w:pStyle w:val="Heading3"/>
       </w:pPr>
-      <w:bookmarkStart w:id="20" w:name="_Toc221865037"/>
+      <w:bookmarkStart w:id="20" w:name="_Toc221875389"/>
       <w:r>
         <w:lastRenderedPageBreak/>
         <w:t>2. Tag (03.0</w:t>
@@ -4328,7 +4095,7 @@
       <w:pPr>
         <w:pStyle w:val="Heading3"/>
       </w:pPr>
-      <w:bookmarkStart w:id="21" w:name="_Toc221865038"/>
+      <w:bookmarkStart w:id="21" w:name="_Toc221875390"/>
       <w:r>
         <w:t>3. Tag (04.02.2026)</w:t>
       </w:r>
@@ -4358,7 +4125,7 @@
       <w:pPr>
         <w:pStyle w:val="Heading3"/>
       </w:pPr>
-      <w:bookmarkStart w:id="22" w:name="_Toc221865039"/>
+      <w:bookmarkStart w:id="22" w:name="_Toc221875391"/>
       <w:r>
         <w:t>4. Tag (05.02.2026)</w:t>
       </w:r>
@@ -4373,7 +4140,7 @@
       <w:pPr>
         <w:pStyle w:val="Heading3"/>
       </w:pPr>
-      <w:bookmarkStart w:id="23" w:name="_Toc221865040"/>
+      <w:bookmarkStart w:id="23" w:name="_Toc221875392"/>
       <w:r>
         <w:t>5. Tag (05.02.2026)</w:t>
       </w:r>
@@ -4391,7 +4158,7 @@
           <w:rFonts w:eastAsiaTheme="minorHAnsi"/>
         </w:rPr>
       </w:pPr>
-      <w:bookmarkStart w:id="24" w:name="_Toc221865041"/>
+      <w:bookmarkStart w:id="24" w:name="_Toc221875393"/>
       <w:r>
         <w:rPr>
           <w:rFonts w:eastAsiaTheme="minorHAnsi"/>
@@ -4412,25 +4179,39 @@
       <w:pPr>
         <w:pStyle w:val="Heading3"/>
       </w:pPr>
-      <w:bookmarkStart w:id="25" w:name="_Toc221865042"/>
+      <w:bookmarkStart w:id="25" w:name="_Toc221875394"/>
       <w:r>
         <w:lastRenderedPageBreak/>
         <w:t>7.Tag (13.02.2026)</w:t>
       </w:r>
       <w:bookmarkEnd w:id="25"/>
     </w:p>
-    <w:p/>
+    <w:p>
+      <w:r>
+        <w:t>Heute habe ich grösstenteils Tests, Fehlerbehebungen und kleine Verbesserungen gemacht. Dies hat mich die Art des Programmierens und die Möglichkeiten, die Java bietet, noch tiefer verstehen lassen. Danach machte ich mich an die Dokumentation. Es war ein guter Tag des Fortschritts und es war spassig, das Projekt weiterzuentwickeln.</w:t>
+      </w:r>
+    </w:p>
     <w:p>
       <w:pPr>
         <w:pStyle w:val="Heading3"/>
       </w:pPr>
-      <w:bookmarkStart w:id="26" w:name="_Toc221865043"/>
+      <w:bookmarkStart w:id="26" w:name="_Toc221875395"/>
       <w:r>
         <w:t>8. Tag (16.02.2026)</w:t>
       </w:r>
       <w:bookmarkEnd w:id="26"/>
     </w:p>
-    <w:p/>
+    <w:p>
+      <w:r>
+        <w:t xml:space="preserve">Am letzten Tag habe ich nichts mehr programmiert, sondern nur noch die Dokumentation und die Präsentation abgeschlossen. </w:t>
+      </w:r>
+      <w:r>
+        <w:t xml:space="preserve">Die Dokumentation war schnell fertig, da ich in den letzten Tagen immer wieder daran gearbeitet habe. Bei der Präsentation hingegen, habe ich </w:t>
+      </w:r>
+      <w:r>
+        <w:t>länger gebraucht, da ich zuvor noch nicht daran gearbeitet hatte. Ich bin zufrieden, wie der Tag zu ende ging und konnte sogar noch für die Präsentation lernen.</w:t>
+      </w:r>
+    </w:p>
     <w:p>
       <w:pPr>
         <w:pStyle w:val="Heading2"/>
@@ -4438,18 +4219,31 @@
           <w:tab w:val="left" w:pos="6728"/>
         </w:tabs>
       </w:pPr>
-      <w:bookmarkStart w:id="27" w:name="_Toc221865044"/>
+      <w:bookmarkStart w:id="27" w:name="_Toc221875396"/>
       <w:r>
         <w:t>Fazit</w:t>
       </w:r>
       <w:bookmarkEnd w:id="27"/>
     </w:p>
-    <w:p/>
+    <w:p>
+      <w:r>
+        <w:t>Das Projekt hat mir geholfen, die Grundlagen der objektorientierten Programmierung besser zu verstehen.</w:t>
+      </w:r>
+      <w:r>
+        <w:t xml:space="preserve"> Ich habe gelernt, wie Klassen zusammenarbeiten und wie man ein Programm logisch aufbaut und strukturiert. Trotz anfänglicher Schwierigkeiten konnte ich ein funktionierendes Programm umsetzen. Insgesamt bildete das Projekt </w:t>
+      </w:r>
+      <w:r>
+        <w:t>ein gutes Fundament</w:t>
+      </w:r>
+      <w:r>
+        <w:t xml:space="preserve"> für zukünftige Erweiterungen, wie zum Beispiel eine Benutzeroberfläche oder eine dauerhafte Speicherung der Daten.</w:t>
+      </w:r>
+    </w:p>
     <w:p>
       <w:pPr>
         <w:pStyle w:val="Heading2"/>
       </w:pPr>
-      <w:bookmarkStart w:id="28" w:name="_Toc221865045"/>
+      <w:bookmarkStart w:id="28" w:name="_Toc221875397"/>
       <w:r>
         <w:t>Vollständiges Quellenverzeichnis</w:t>
       </w:r>
@@ -4519,7 +4313,7 @@
       <w:pPr>
         <w:pStyle w:val="Heading2"/>
       </w:pPr>
-      <w:bookmarkStart w:id="29" w:name="_Toc221865046"/>
+      <w:bookmarkStart w:id="29" w:name="_Toc221875398"/>
       <w:r>
         <w:t>Anhang</w:t>
       </w:r>
@@ -5301,6 +5095,92 @@
     </w:lvl>
   </w:abstractNum>
   <w:abstractNum w:abstractNumId="6" w15:restartNumberingAfterBreak="0">
+    <w:nsid w:val="48B80927"/>
+    <w:multiLevelType w:val="hybridMultilevel"/>
+    <w:tmpl w:val="A5064A38"/>
+    <w:lvl w:ilvl="0" w:tplc="2000000F">
+      <w:start w:val="1"/>
+      <w:numFmt w:val="decimal"/>
+      <w:lvlText w:val="%1."/>
+      <w:lvlJc w:val="left"/>
+      <w:pPr>
+        <w:ind w:left="720" w:hanging="360"/>
+      </w:pPr>
+    </w:lvl>
+    <w:lvl w:ilvl="1" w:tplc="20000019" w:tentative="1">
+      <w:start w:val="1"/>
+      <w:numFmt w:val="lowerLetter"/>
+      <w:lvlText w:val="%2."/>
+      <w:lvlJc w:val="left"/>
+      <w:pPr>
+        <w:ind w:left="1440" w:hanging="360"/>
+      </w:pPr>
+    </w:lvl>
+    <w:lvl w:ilvl="2" w:tplc="2000001B" w:tentative="1">
+      <w:start w:val="1"/>
+      <w:numFmt w:val="lowerRoman"/>
+      <w:lvlText w:val="%3."/>
+      <w:lvlJc w:val="right"/>
+      <w:pPr>
+        <w:ind w:left="2160" w:hanging="180"/>
+      </w:pPr>
+    </w:lvl>
+    <w:lvl w:ilvl="3" w:tplc="2000000F" w:tentative="1">
+      <w:start w:val="1"/>
+      <w:numFmt w:val="decimal"/>
+      <w:lvlText w:val="%4."/>
+      <w:lvlJc w:val="left"/>
+      <w:pPr>
+        <w:ind w:left="2880" w:hanging="360"/>
+      </w:pPr>
+    </w:lvl>
+    <w:lvl w:ilvl="4" w:tplc="20000019" w:tentative="1">
+      <w:start w:val="1"/>
+      <w:numFmt w:val="lowerLetter"/>
+      <w:lvlText w:val="%5."/>
+      <w:lvlJc w:val="left"/>
+      <w:pPr>
+        <w:ind w:left="3600" w:hanging="360"/>
+      </w:pPr>
+    </w:lvl>
+    <w:lvl w:ilvl="5" w:tplc="2000001B" w:tentative="1">
+      <w:start w:val="1"/>
+      <w:numFmt w:val="lowerRoman"/>
+      <w:lvlText w:val="%6."/>
+      <w:lvlJc w:val="right"/>
+      <w:pPr>
+        <w:ind w:left="4320" w:hanging="180"/>
+      </w:pPr>
+    </w:lvl>
+    <w:lvl w:ilvl="6" w:tplc="2000000F" w:tentative="1">
+      <w:start w:val="1"/>
+      <w:numFmt w:val="decimal"/>
+      <w:lvlText w:val="%7."/>
+      <w:lvlJc w:val="left"/>
+      <w:pPr>
+        <w:ind w:left="5040" w:hanging="360"/>
+      </w:pPr>
+    </w:lvl>
+    <w:lvl w:ilvl="7" w:tplc="20000019" w:tentative="1">
+      <w:start w:val="1"/>
+      <w:numFmt w:val="lowerLetter"/>
+      <w:lvlText w:val="%8."/>
+      <w:lvlJc w:val="left"/>
+      <w:pPr>
+        <w:ind w:left="5760" w:hanging="360"/>
+      </w:pPr>
+    </w:lvl>
+    <w:lvl w:ilvl="8" w:tplc="2000001B" w:tentative="1">
+      <w:start w:val="1"/>
+      <w:numFmt w:val="lowerRoman"/>
+      <w:lvlText w:val="%9."/>
+      <w:lvlJc w:val="right"/>
+      <w:pPr>
+        <w:ind w:left="6480" w:hanging="180"/>
+      </w:pPr>
+    </w:lvl>
+  </w:abstractNum>
+  <w:abstractNum w:abstractNumId="7" w15:restartNumberingAfterBreak="0">
     <w:nsid w:val="4F775F8C"/>
     <w:multiLevelType w:val="hybridMultilevel"/>
     <w:tmpl w:val="66148DB8"/>
@@ -5389,7 +5269,7 @@
       </w:pPr>
     </w:lvl>
   </w:abstractNum>
-  <w:abstractNum w:abstractNumId="7" w15:restartNumberingAfterBreak="0">
+  <w:abstractNum w:abstractNumId="8" w15:restartNumberingAfterBreak="0">
     <w:nsid w:val="55D16F5F"/>
     <w:multiLevelType w:val="hybridMultilevel"/>
     <w:tmpl w:val="C9FC8110"/>
@@ -5475,7 +5355,7 @@
       </w:pPr>
     </w:lvl>
   </w:abstractNum>
-  <w:abstractNum w:abstractNumId="8" w15:restartNumberingAfterBreak="0">
+  <w:abstractNum w:abstractNumId="9" w15:restartNumberingAfterBreak="0">
     <w:nsid w:val="58450C90"/>
     <w:multiLevelType w:val="hybridMultilevel"/>
     <w:tmpl w:val="B7A48994"/>
@@ -5564,7 +5444,7 @@
       </w:pPr>
     </w:lvl>
   </w:abstractNum>
-  <w:abstractNum w:abstractNumId="9" w15:restartNumberingAfterBreak="0">
+  <w:abstractNum w:abstractNumId="10" w15:restartNumberingAfterBreak="0">
     <w:nsid w:val="5A5A0198"/>
     <w:multiLevelType w:val="hybridMultilevel"/>
     <w:tmpl w:val="8E6C3112"/>
@@ -5650,7 +5530,7 @@
       </w:pPr>
     </w:lvl>
   </w:abstractNum>
-  <w:abstractNum w:abstractNumId="10" w15:restartNumberingAfterBreak="0">
+  <w:abstractNum w:abstractNumId="11" w15:restartNumberingAfterBreak="0">
     <w:nsid w:val="64641FB7"/>
     <w:multiLevelType w:val="hybridMultilevel"/>
     <w:tmpl w:val="89924A08"/>
@@ -5736,7 +5616,7 @@
       </w:pPr>
     </w:lvl>
   </w:abstractNum>
-  <w:abstractNum w:abstractNumId="11" w15:restartNumberingAfterBreak="0">
+  <w:abstractNum w:abstractNumId="12" w15:restartNumberingAfterBreak="0">
     <w:nsid w:val="6CB640D0"/>
     <w:multiLevelType w:val="multilevel"/>
     <w:tmpl w:val="80A84790"/>
@@ -5885,7 +5765,7 @@
       </w:rPr>
     </w:lvl>
   </w:abstractNum>
-  <w:abstractNum w:abstractNumId="12" w15:restartNumberingAfterBreak="0">
+  <w:abstractNum w:abstractNumId="13" w15:restartNumberingAfterBreak="0">
     <w:nsid w:val="6D5E7C91"/>
     <w:multiLevelType w:val="hybridMultilevel"/>
     <w:tmpl w:val="89924A08"/>
@@ -5972,10 +5852,10 @@
     </w:lvl>
   </w:abstractNum>
   <w:num w:numId="1" w16cid:durableId="1060330372">
-    <w:abstractNumId w:val="6"/>
+    <w:abstractNumId w:val="7"/>
   </w:num>
   <w:num w:numId="2" w16cid:durableId="640312849">
-    <w:abstractNumId w:val="8"/>
+    <w:abstractNumId w:val="9"/>
   </w:num>
   <w:num w:numId="3" w16cid:durableId="2032609894">
     <w:abstractNumId w:val="0"/>
@@ -5987,10 +5867,10 @@
     <w:abstractNumId w:val="5"/>
   </w:num>
   <w:num w:numId="6" w16cid:durableId="209266155">
-    <w:abstractNumId w:val="7"/>
+    <w:abstractNumId w:val="8"/>
   </w:num>
   <w:num w:numId="7" w16cid:durableId="2072389254">
-    <w:abstractNumId w:val="11"/>
+    <w:abstractNumId w:val="12"/>
   </w:num>
   <w:num w:numId="8" w16cid:durableId="710306405">
     <w:abstractNumId w:val="4"/>
@@ -5999,16 +5879,19 @@
     <w:abstractNumId w:val="2"/>
   </w:num>
   <w:num w:numId="10" w16cid:durableId="760292699">
-    <w:abstractNumId w:val="9"/>
+    <w:abstractNumId w:val="10"/>
   </w:num>
   <w:num w:numId="11" w16cid:durableId="1799910108">
     <w:abstractNumId w:val="3"/>
   </w:num>
   <w:num w:numId="12" w16cid:durableId="1012881636">
-    <w:abstractNumId w:val="12"/>
+    <w:abstractNumId w:val="13"/>
   </w:num>
   <w:num w:numId="13" w16cid:durableId="1718384845">
-    <w:abstractNumId w:val="10"/>
+    <w:abstractNumId w:val="11"/>
+  </w:num>
+  <w:num w:numId="14" w16cid:durableId="1915819831">
+    <w:abstractNumId w:val="6"/>
   </w:num>
 </w:numbering>
 </file>

</xml_diff>

<commit_message>
add documentation and pdfs
</commit_message>
<xml_diff>
--- a/doc/Projektdokumentation_Sportferien.docx
+++ b/doc/Projektdokumentation_Sportferien.docx
@@ -1152,8 +1152,7 @@
             </w:tabs>
             <w:rPr>
               <w:rFonts w:eastAsiaTheme="minorEastAsia"/>
-              <w:noProof/>
-              <w:lang w:val="en-CH" w:eastAsia="en-CH"/>
+              <w:lang w:eastAsia="en-CH"/>
             </w:rPr>
           </w:pPr>
           <w:r>
@@ -1165,58 +1164,50 @@
           <w:r>
             <w:fldChar w:fldCharType="separate"/>
           </w:r>
-          <w:hyperlink w:anchor="_Toc221865017" w:history="1">
+          <w:hyperlink w:anchor="_Toc221875369" w:history="1">
             <w:r>
               <w:rPr>
                 <w:rStyle w:val="Hyperlink"/>
-                <w:noProof/>
               </w:rPr>
               <w:t>Änderungstabelle</w:t>
             </w:r>
             <w:r>
               <w:rPr>
-                <w:noProof/>
                 <w:webHidden/>
               </w:rPr>
               <w:tab/>
             </w:r>
             <w:r>
               <w:rPr>
-                <w:noProof/>
                 <w:webHidden/>
               </w:rPr>
               <w:fldChar w:fldCharType="begin"/>
             </w:r>
             <w:r>
               <w:rPr>
-                <w:noProof/>
-                <w:webHidden/>
-              </w:rPr>
-              <w:instrText xml:space="preserve"> PAGEREF _Toc221865017 \h </w:instrText>
-            </w:r>
-            <w:r>
-              <w:rPr>
-                <w:noProof/>
-                <w:webHidden/>
-              </w:rPr>
-            </w:r>
-            <w:r>
-              <w:rPr>
-                <w:noProof/>
+                <w:webHidden/>
+              </w:rPr>
+              <w:instrText xml:space="preserve"> PAGEREF _Toc221875369 \h </w:instrText>
+            </w:r>
+            <w:r>
+              <w:rPr>
+                <w:webHidden/>
+              </w:rPr>
+            </w:r>
+            <w:r>
+              <w:rPr>
                 <w:webHidden/>
               </w:rPr>
               <w:fldChar w:fldCharType="separate"/>
             </w:r>
             <w:r>
               <w:rPr>
-                <w:noProof/>
                 <w:webHidden/>
               </w:rPr>
               <w:t>3</w:t>
             </w:r>
             <w:r>
               <w:rPr>
-                <w:noProof/>
                 <w:webHidden/>
               </w:rPr>
               <w:fldChar w:fldCharType="end"/>
@@ -1231,62 +1222,53 @@
             </w:tabs>
             <w:rPr>
               <w:rFonts w:eastAsiaTheme="minorEastAsia"/>
-              <w:noProof/>
-              <w:lang w:val="en-CH" w:eastAsia="en-CH"/>
+              <w:lang w:eastAsia="en-CH"/>
             </w:rPr>
           </w:pPr>
-          <w:hyperlink w:anchor="_Toc221865018" w:history="1">
+          <w:hyperlink w:anchor="_Toc221875370" w:history="1">
             <w:r>
               <w:rPr>
                 <w:rStyle w:val="Hyperlink"/>
-                <w:noProof/>
               </w:rPr>
               <w:t>Notenübersicht</w:t>
             </w:r>
             <w:r>
               <w:rPr>
-                <w:noProof/>
                 <w:webHidden/>
               </w:rPr>
               <w:tab/>
             </w:r>
             <w:r>
               <w:rPr>
-                <w:noProof/>
                 <w:webHidden/>
               </w:rPr>
               <w:fldChar w:fldCharType="begin"/>
             </w:r>
             <w:r>
               <w:rPr>
-                <w:noProof/>
-                <w:webHidden/>
-              </w:rPr>
-              <w:instrText xml:space="preserve"> PAGEREF _Toc221865018 \h </w:instrText>
-            </w:r>
-            <w:r>
-              <w:rPr>
-                <w:noProof/>
-                <w:webHidden/>
-              </w:rPr>
-            </w:r>
-            <w:r>
-              <w:rPr>
-                <w:noProof/>
+                <w:webHidden/>
+              </w:rPr>
+              <w:instrText xml:space="preserve"> PAGEREF _Toc221875370 \h </w:instrText>
+            </w:r>
+            <w:r>
+              <w:rPr>
+                <w:webHidden/>
+              </w:rPr>
+            </w:r>
+            <w:r>
+              <w:rPr>
                 <w:webHidden/>
               </w:rPr>
               <w:fldChar w:fldCharType="separate"/>
             </w:r>
             <w:r>
               <w:rPr>
-                <w:noProof/>
                 <w:webHidden/>
               </w:rPr>
               <w:t>4</w:t>
             </w:r>
             <w:r>
               <w:rPr>
-                <w:noProof/>
                 <w:webHidden/>
               </w:rPr>
               <w:fldChar w:fldCharType="end"/>
@@ -1301,62 +1283,53 @@
             </w:tabs>
             <w:rPr>
               <w:rFonts w:eastAsiaTheme="minorEastAsia"/>
-              <w:noProof/>
-              <w:lang w:val="en-CH" w:eastAsia="en-CH"/>
+              <w:lang w:eastAsia="en-CH"/>
             </w:rPr>
           </w:pPr>
-          <w:hyperlink w:anchor="_Toc221865019" w:history="1">
+          <w:hyperlink w:anchor="_Toc221875371" w:history="1">
             <w:r>
               <w:rPr>
                 <w:rStyle w:val="Hyperlink"/>
-                <w:noProof/>
               </w:rPr>
               <w:t>Motivation</w:t>
             </w:r>
             <w:r>
               <w:rPr>
-                <w:noProof/>
                 <w:webHidden/>
               </w:rPr>
               <w:tab/>
             </w:r>
             <w:r>
               <w:rPr>
-                <w:noProof/>
                 <w:webHidden/>
               </w:rPr>
               <w:fldChar w:fldCharType="begin"/>
             </w:r>
             <w:r>
               <w:rPr>
-                <w:noProof/>
-                <w:webHidden/>
-              </w:rPr>
-              <w:instrText xml:space="preserve"> PAGEREF _Toc221865019 \h </w:instrText>
-            </w:r>
-            <w:r>
-              <w:rPr>
-                <w:noProof/>
-                <w:webHidden/>
-              </w:rPr>
-            </w:r>
-            <w:r>
-              <w:rPr>
-                <w:noProof/>
+                <w:webHidden/>
+              </w:rPr>
+              <w:instrText xml:space="preserve"> PAGEREF _Toc221875371 \h </w:instrText>
+            </w:r>
+            <w:r>
+              <w:rPr>
+                <w:webHidden/>
+              </w:rPr>
+            </w:r>
+            <w:r>
+              <w:rPr>
                 <w:webHidden/>
               </w:rPr>
               <w:fldChar w:fldCharType="separate"/>
             </w:r>
             <w:r>
               <w:rPr>
-                <w:noProof/>
                 <w:webHidden/>
               </w:rPr>
               <w:t>4</w:t>
             </w:r>
             <w:r>
               <w:rPr>
-                <w:noProof/>
                 <w:webHidden/>
               </w:rPr>
               <w:fldChar w:fldCharType="end"/>
@@ -1371,62 +1344,53 @@
             </w:tabs>
             <w:rPr>
               <w:rFonts w:eastAsiaTheme="minorEastAsia"/>
-              <w:noProof/>
-              <w:lang w:val="en-CH" w:eastAsia="en-CH"/>
+              <w:lang w:eastAsia="en-CH"/>
             </w:rPr>
           </w:pPr>
-          <w:hyperlink w:anchor="_Toc221865020" w:history="1">
+          <w:hyperlink w:anchor="_Toc221875372" w:history="1">
             <w:r>
               <w:rPr>
                 <w:rStyle w:val="Hyperlink"/>
-                <w:noProof/>
               </w:rPr>
               <w:t>Information</w:t>
             </w:r>
             <w:r>
               <w:rPr>
-                <w:noProof/>
                 <w:webHidden/>
               </w:rPr>
               <w:tab/>
             </w:r>
             <w:r>
               <w:rPr>
-                <w:noProof/>
                 <w:webHidden/>
               </w:rPr>
               <w:fldChar w:fldCharType="begin"/>
             </w:r>
             <w:r>
               <w:rPr>
-                <w:noProof/>
-                <w:webHidden/>
-              </w:rPr>
-              <w:instrText xml:space="preserve"> PAGEREF _Toc221865020 \h </w:instrText>
-            </w:r>
-            <w:r>
-              <w:rPr>
-                <w:noProof/>
-                <w:webHidden/>
-              </w:rPr>
-            </w:r>
-            <w:r>
-              <w:rPr>
-                <w:noProof/>
+                <w:webHidden/>
+              </w:rPr>
+              <w:instrText xml:space="preserve"> PAGEREF _Toc221875372 \h </w:instrText>
+            </w:r>
+            <w:r>
+              <w:rPr>
+                <w:webHidden/>
+              </w:rPr>
+            </w:r>
+            <w:r>
+              <w:rPr>
                 <w:webHidden/>
               </w:rPr>
               <w:fldChar w:fldCharType="separate"/>
             </w:r>
             <w:r>
               <w:rPr>
-                <w:noProof/>
                 <w:webHidden/>
               </w:rPr>
               <w:t>4</w:t>
             </w:r>
             <w:r>
               <w:rPr>
-                <w:noProof/>
                 <w:webHidden/>
               </w:rPr>
               <w:fldChar w:fldCharType="end"/>
@@ -1441,62 +1405,53 @@
             </w:tabs>
             <w:rPr>
               <w:rFonts w:eastAsiaTheme="minorEastAsia"/>
-              <w:noProof/>
-              <w:lang w:val="en-CH" w:eastAsia="en-CH"/>
+              <w:lang w:eastAsia="en-CH"/>
             </w:rPr>
           </w:pPr>
-          <w:hyperlink w:anchor="_Toc221865021" w:history="1">
+          <w:hyperlink w:anchor="_Toc221875373" w:history="1">
             <w:r>
               <w:rPr>
                 <w:rStyle w:val="Hyperlink"/>
-                <w:noProof/>
               </w:rPr>
               <w:t>Thema des Projekts:</w:t>
             </w:r>
             <w:r>
               <w:rPr>
-                <w:noProof/>
                 <w:webHidden/>
               </w:rPr>
               <w:tab/>
             </w:r>
             <w:r>
               <w:rPr>
-                <w:noProof/>
                 <w:webHidden/>
               </w:rPr>
               <w:fldChar w:fldCharType="begin"/>
             </w:r>
             <w:r>
               <w:rPr>
-                <w:noProof/>
-                <w:webHidden/>
-              </w:rPr>
-              <w:instrText xml:space="preserve"> PAGEREF _Toc221865021 \h </w:instrText>
-            </w:r>
-            <w:r>
-              <w:rPr>
-                <w:noProof/>
-                <w:webHidden/>
-              </w:rPr>
-            </w:r>
-            <w:r>
-              <w:rPr>
-                <w:noProof/>
+                <w:webHidden/>
+              </w:rPr>
+              <w:instrText xml:space="preserve"> PAGEREF _Toc221875373 \h </w:instrText>
+            </w:r>
+            <w:r>
+              <w:rPr>
+                <w:webHidden/>
+              </w:rPr>
+            </w:r>
+            <w:r>
+              <w:rPr>
                 <w:webHidden/>
               </w:rPr>
               <w:fldChar w:fldCharType="separate"/>
             </w:r>
             <w:r>
               <w:rPr>
-                <w:noProof/>
                 <w:webHidden/>
               </w:rPr>
               <w:t>4</w:t>
             </w:r>
             <w:r>
               <w:rPr>
-                <w:noProof/>
                 <w:webHidden/>
               </w:rPr>
               <w:fldChar w:fldCharType="end"/>
@@ -1511,62 +1466,53 @@
             </w:tabs>
             <w:rPr>
               <w:rFonts w:eastAsiaTheme="minorEastAsia"/>
-              <w:noProof/>
-              <w:lang w:val="en-CH" w:eastAsia="en-CH"/>
+              <w:lang w:eastAsia="en-CH"/>
             </w:rPr>
           </w:pPr>
-          <w:hyperlink w:anchor="_Toc221865022" w:history="1">
+          <w:hyperlink w:anchor="_Toc221875374" w:history="1">
             <w:r>
               <w:rPr>
                 <w:rStyle w:val="Hyperlink"/>
-                <w:noProof/>
               </w:rPr>
               <w:t>Ziel des Projekts:</w:t>
             </w:r>
             <w:r>
               <w:rPr>
-                <w:noProof/>
                 <w:webHidden/>
               </w:rPr>
               <w:tab/>
             </w:r>
             <w:r>
               <w:rPr>
-                <w:noProof/>
                 <w:webHidden/>
               </w:rPr>
               <w:fldChar w:fldCharType="begin"/>
             </w:r>
             <w:r>
               <w:rPr>
-                <w:noProof/>
-                <w:webHidden/>
-              </w:rPr>
-              <w:instrText xml:space="preserve"> PAGEREF _Toc221865022 \h </w:instrText>
-            </w:r>
-            <w:r>
-              <w:rPr>
-                <w:noProof/>
-                <w:webHidden/>
-              </w:rPr>
-            </w:r>
-            <w:r>
-              <w:rPr>
-                <w:noProof/>
+                <w:webHidden/>
+              </w:rPr>
+              <w:instrText xml:space="preserve"> PAGEREF _Toc221875374 \h </w:instrText>
+            </w:r>
+            <w:r>
+              <w:rPr>
+                <w:webHidden/>
+              </w:rPr>
+            </w:r>
+            <w:r>
+              <w:rPr>
                 <w:webHidden/>
               </w:rPr>
               <w:fldChar w:fldCharType="separate"/>
             </w:r>
             <w:r>
               <w:rPr>
-                <w:noProof/>
                 <w:webHidden/>
               </w:rPr>
               <w:t>4</w:t>
             </w:r>
             <w:r>
               <w:rPr>
-                <w:noProof/>
                 <w:webHidden/>
               </w:rPr>
               <w:fldChar w:fldCharType="end"/>
@@ -1581,62 +1527,53 @@
             </w:tabs>
             <w:rPr>
               <w:rFonts w:eastAsiaTheme="minorEastAsia"/>
-              <w:noProof/>
-              <w:lang w:val="en-CH" w:eastAsia="en-CH"/>
+              <w:lang w:eastAsia="en-CH"/>
             </w:rPr>
           </w:pPr>
-          <w:hyperlink w:anchor="_Toc221865023" w:history="1">
+          <w:hyperlink w:anchor="_Toc221875375" w:history="1">
             <w:r>
               <w:rPr>
                 <w:rStyle w:val="Hyperlink"/>
-                <w:noProof/>
               </w:rPr>
               <w:t>Geplante Funktionen</w:t>
             </w:r>
             <w:r>
               <w:rPr>
-                <w:noProof/>
                 <w:webHidden/>
               </w:rPr>
               <w:tab/>
             </w:r>
             <w:r>
               <w:rPr>
-                <w:noProof/>
                 <w:webHidden/>
               </w:rPr>
               <w:fldChar w:fldCharType="begin"/>
             </w:r>
             <w:r>
               <w:rPr>
-                <w:noProof/>
-                <w:webHidden/>
-              </w:rPr>
-              <w:instrText xml:space="preserve"> PAGEREF _Toc221865023 \h </w:instrText>
-            </w:r>
-            <w:r>
-              <w:rPr>
-                <w:noProof/>
-                <w:webHidden/>
-              </w:rPr>
-            </w:r>
-            <w:r>
-              <w:rPr>
-                <w:noProof/>
+                <w:webHidden/>
+              </w:rPr>
+              <w:instrText xml:space="preserve"> PAGEREF _Toc221875375 \h </w:instrText>
+            </w:r>
+            <w:r>
+              <w:rPr>
+                <w:webHidden/>
+              </w:rPr>
+            </w:r>
+            <w:r>
+              <w:rPr>
                 <w:webHidden/>
               </w:rPr>
               <w:fldChar w:fldCharType="separate"/>
             </w:r>
             <w:r>
               <w:rPr>
-                <w:noProof/>
                 <w:webHidden/>
               </w:rPr>
               <w:t>4</w:t>
             </w:r>
             <w:r>
               <w:rPr>
-                <w:noProof/>
                 <w:webHidden/>
               </w:rPr>
               <w:fldChar w:fldCharType="end"/>
@@ -1651,62 +1588,53 @@
             </w:tabs>
             <w:rPr>
               <w:rFonts w:eastAsiaTheme="minorEastAsia"/>
-              <w:noProof/>
-              <w:lang w:val="en-CH" w:eastAsia="en-CH"/>
+              <w:lang w:eastAsia="en-CH"/>
             </w:rPr>
           </w:pPr>
-          <w:hyperlink w:anchor="_Toc221865024" w:history="1">
+          <w:hyperlink w:anchor="_Toc221875376" w:history="1">
             <w:r>
               <w:rPr>
                 <w:rStyle w:val="Hyperlink"/>
-                <w:noProof/>
               </w:rPr>
               <w:t>Umsetzungsmöglichkeiten</w:t>
             </w:r>
             <w:r>
               <w:rPr>
-                <w:noProof/>
                 <w:webHidden/>
               </w:rPr>
               <w:tab/>
             </w:r>
             <w:r>
               <w:rPr>
-                <w:noProof/>
                 <w:webHidden/>
               </w:rPr>
               <w:fldChar w:fldCharType="begin"/>
             </w:r>
             <w:r>
               <w:rPr>
-                <w:noProof/>
-                <w:webHidden/>
-              </w:rPr>
-              <w:instrText xml:space="preserve"> PAGEREF _Toc221865024 \h </w:instrText>
-            </w:r>
-            <w:r>
-              <w:rPr>
-                <w:noProof/>
-                <w:webHidden/>
-              </w:rPr>
-            </w:r>
-            <w:r>
-              <w:rPr>
-                <w:noProof/>
+                <w:webHidden/>
+              </w:rPr>
+              <w:instrText xml:space="preserve"> PAGEREF _Toc221875376 \h </w:instrText>
+            </w:r>
+            <w:r>
+              <w:rPr>
+                <w:webHidden/>
+              </w:rPr>
+            </w:r>
+            <w:r>
+              <w:rPr>
                 <w:webHidden/>
               </w:rPr>
               <w:fldChar w:fldCharType="separate"/>
             </w:r>
             <w:r>
               <w:rPr>
-                <w:noProof/>
                 <w:webHidden/>
               </w:rPr>
               <w:t>4</w:t>
             </w:r>
             <w:r>
               <w:rPr>
-                <w:noProof/>
                 <w:webHidden/>
               </w:rPr>
               <w:fldChar w:fldCharType="end"/>
@@ -1721,62 +1649,53 @@
             </w:tabs>
             <w:rPr>
               <w:rFonts w:eastAsiaTheme="minorEastAsia"/>
-              <w:noProof/>
-              <w:lang w:val="en-CH" w:eastAsia="en-CH"/>
+              <w:lang w:eastAsia="en-CH"/>
             </w:rPr>
           </w:pPr>
-          <w:hyperlink w:anchor="_Toc221865025" w:history="1">
+          <w:hyperlink w:anchor="_Toc221875377" w:history="1">
             <w:r>
               <w:rPr>
                 <w:rStyle w:val="Hyperlink"/>
-                <w:noProof/>
               </w:rPr>
               <w:t>Planung/Entscheidung</w:t>
             </w:r>
             <w:r>
               <w:rPr>
-                <w:noProof/>
                 <w:webHidden/>
               </w:rPr>
               <w:tab/>
             </w:r>
             <w:r>
               <w:rPr>
-                <w:noProof/>
                 <w:webHidden/>
               </w:rPr>
               <w:fldChar w:fldCharType="begin"/>
             </w:r>
             <w:r>
               <w:rPr>
-                <w:noProof/>
-                <w:webHidden/>
-              </w:rPr>
-              <w:instrText xml:space="preserve"> PAGEREF _Toc221865025 \h </w:instrText>
-            </w:r>
-            <w:r>
-              <w:rPr>
-                <w:noProof/>
-                <w:webHidden/>
-              </w:rPr>
-            </w:r>
-            <w:r>
-              <w:rPr>
-                <w:noProof/>
+                <w:webHidden/>
+              </w:rPr>
+              <w:instrText xml:space="preserve"> PAGEREF _Toc221875377 \h </w:instrText>
+            </w:r>
+            <w:r>
+              <w:rPr>
+                <w:webHidden/>
+              </w:rPr>
+            </w:r>
+            <w:r>
+              <w:rPr>
                 <w:webHidden/>
               </w:rPr>
               <w:fldChar w:fldCharType="separate"/>
             </w:r>
             <w:r>
               <w:rPr>
-                <w:noProof/>
                 <w:webHidden/>
               </w:rPr>
               <w:t>4</w:t>
             </w:r>
             <w:r>
               <w:rPr>
-                <w:noProof/>
                 <w:webHidden/>
               </w:rPr>
               <w:fldChar w:fldCharType="end"/>
@@ -1791,62 +1710,53 @@
             </w:tabs>
             <w:rPr>
               <w:rFonts w:eastAsiaTheme="minorEastAsia"/>
-              <w:noProof/>
-              <w:lang w:val="en-CH" w:eastAsia="en-CH"/>
+              <w:lang w:eastAsia="en-CH"/>
             </w:rPr>
           </w:pPr>
-          <w:hyperlink w:anchor="_Toc221865026" w:history="1">
+          <w:hyperlink w:anchor="_Toc221875378" w:history="1">
             <w:r>
               <w:rPr>
                 <w:rStyle w:val="Hyperlink"/>
-                <w:noProof/>
               </w:rPr>
               <w:t>Projektdokumentation</w:t>
             </w:r>
             <w:r>
               <w:rPr>
-                <w:noProof/>
                 <w:webHidden/>
               </w:rPr>
               <w:tab/>
             </w:r>
             <w:r>
               <w:rPr>
-                <w:noProof/>
                 <w:webHidden/>
               </w:rPr>
               <w:fldChar w:fldCharType="begin"/>
             </w:r>
             <w:r>
               <w:rPr>
-                <w:noProof/>
-                <w:webHidden/>
-              </w:rPr>
-              <w:instrText xml:space="preserve"> PAGEREF _Toc221865026 \h </w:instrText>
-            </w:r>
-            <w:r>
-              <w:rPr>
-                <w:noProof/>
-                <w:webHidden/>
-              </w:rPr>
-            </w:r>
-            <w:r>
-              <w:rPr>
-                <w:noProof/>
+                <w:webHidden/>
+              </w:rPr>
+              <w:instrText xml:space="preserve"> PAGEREF _Toc221875378 \h </w:instrText>
+            </w:r>
+            <w:r>
+              <w:rPr>
+                <w:webHidden/>
+              </w:rPr>
+            </w:r>
+            <w:r>
+              <w:rPr>
                 <w:webHidden/>
               </w:rPr>
               <w:fldChar w:fldCharType="separate"/>
             </w:r>
             <w:r>
               <w:rPr>
-                <w:noProof/>
                 <w:webHidden/>
               </w:rPr>
               <w:t>5</w:t>
             </w:r>
             <w:r>
               <w:rPr>
-                <w:noProof/>
                 <w:webHidden/>
               </w:rPr>
               <w:fldChar w:fldCharType="end"/>
@@ -1861,62 +1771,53 @@
             </w:tabs>
             <w:rPr>
               <w:rFonts w:eastAsiaTheme="minorEastAsia"/>
-              <w:noProof/>
-              <w:lang w:val="en-CH" w:eastAsia="en-CH"/>
+              <w:lang w:eastAsia="en-CH"/>
             </w:rPr>
           </w:pPr>
-          <w:hyperlink w:anchor="_Toc221865027" w:history="1">
+          <w:hyperlink w:anchor="_Toc221875379" w:history="1">
             <w:r>
               <w:rPr>
                 <w:rStyle w:val="Hyperlink"/>
-                <w:noProof/>
               </w:rPr>
               <w:t>Meilenstein 1: Projektsetup</w:t>
             </w:r>
             <w:r>
               <w:rPr>
-                <w:noProof/>
                 <w:webHidden/>
               </w:rPr>
               <w:tab/>
             </w:r>
             <w:r>
               <w:rPr>
-                <w:noProof/>
                 <w:webHidden/>
               </w:rPr>
               <w:fldChar w:fldCharType="begin"/>
             </w:r>
             <w:r>
               <w:rPr>
-                <w:noProof/>
-                <w:webHidden/>
-              </w:rPr>
-              <w:instrText xml:space="preserve"> PAGEREF _Toc221865027 \h </w:instrText>
-            </w:r>
-            <w:r>
-              <w:rPr>
-                <w:noProof/>
-                <w:webHidden/>
-              </w:rPr>
-            </w:r>
-            <w:r>
-              <w:rPr>
-                <w:noProof/>
+                <w:webHidden/>
+              </w:rPr>
+              <w:instrText xml:space="preserve"> PAGEREF _Toc221875379 \h </w:instrText>
+            </w:r>
+            <w:r>
+              <w:rPr>
+                <w:webHidden/>
+              </w:rPr>
+            </w:r>
+            <w:r>
+              <w:rPr>
                 <w:webHidden/>
               </w:rPr>
               <w:fldChar w:fldCharType="separate"/>
             </w:r>
             <w:r>
               <w:rPr>
-                <w:noProof/>
                 <w:webHidden/>
               </w:rPr>
               <w:t>5</w:t>
             </w:r>
             <w:r>
               <w:rPr>
-                <w:noProof/>
                 <w:webHidden/>
               </w:rPr>
               <w:fldChar w:fldCharType="end"/>
@@ -1931,62 +1832,53 @@
             </w:tabs>
             <w:rPr>
               <w:rFonts w:eastAsiaTheme="minorEastAsia"/>
-              <w:noProof/>
-              <w:lang w:val="en-CH" w:eastAsia="en-CH"/>
+              <w:lang w:eastAsia="en-CH"/>
             </w:rPr>
           </w:pPr>
-          <w:hyperlink w:anchor="_Toc221865028" w:history="1">
+          <w:hyperlink w:anchor="_Toc221875380" w:history="1">
             <w:r>
               <w:rPr>
                 <w:rStyle w:val="Hyperlink"/>
-                <w:noProof/>
               </w:rPr>
               <w:t>Meilenstein 2: Grundlagen aneignen</w:t>
             </w:r>
             <w:r>
               <w:rPr>
-                <w:noProof/>
                 <w:webHidden/>
               </w:rPr>
               <w:tab/>
             </w:r>
             <w:r>
               <w:rPr>
-                <w:noProof/>
                 <w:webHidden/>
               </w:rPr>
               <w:fldChar w:fldCharType="begin"/>
             </w:r>
             <w:r>
               <w:rPr>
-                <w:noProof/>
-                <w:webHidden/>
-              </w:rPr>
-              <w:instrText xml:space="preserve"> PAGEREF _Toc221865028 \h </w:instrText>
-            </w:r>
-            <w:r>
-              <w:rPr>
-                <w:noProof/>
-                <w:webHidden/>
-              </w:rPr>
-            </w:r>
-            <w:r>
-              <w:rPr>
-                <w:noProof/>
+                <w:webHidden/>
+              </w:rPr>
+              <w:instrText xml:space="preserve"> PAGEREF _Toc221875380 \h </w:instrText>
+            </w:r>
+            <w:r>
+              <w:rPr>
+                <w:webHidden/>
+              </w:rPr>
+            </w:r>
+            <w:r>
+              <w:rPr>
                 <w:webHidden/>
               </w:rPr>
               <w:fldChar w:fldCharType="separate"/>
             </w:r>
             <w:r>
               <w:rPr>
-                <w:noProof/>
                 <w:webHidden/>
               </w:rPr>
               <w:t>5</w:t>
             </w:r>
             <w:r>
               <w:rPr>
-                <w:noProof/>
                 <w:webHidden/>
               </w:rPr>
               <w:fldChar w:fldCharType="end"/>
@@ -2001,62 +1893,53 @@
             </w:tabs>
             <w:rPr>
               <w:rFonts w:eastAsiaTheme="minorEastAsia"/>
-              <w:noProof/>
-              <w:lang w:val="en-CH" w:eastAsia="en-CH"/>
+              <w:lang w:eastAsia="en-CH"/>
             </w:rPr>
           </w:pPr>
-          <w:hyperlink w:anchor="_Toc221865029" w:history="1">
+          <w:hyperlink w:anchor="_Toc221875381" w:history="1">
             <w:r>
               <w:rPr>
                 <w:rStyle w:val="Hyperlink"/>
-                <w:noProof/>
               </w:rPr>
               <w:t>Meilenstein 3: Java backend erstellen</w:t>
             </w:r>
             <w:r>
               <w:rPr>
-                <w:noProof/>
                 <w:webHidden/>
               </w:rPr>
               <w:tab/>
             </w:r>
             <w:r>
               <w:rPr>
-                <w:noProof/>
                 <w:webHidden/>
               </w:rPr>
               <w:fldChar w:fldCharType="begin"/>
             </w:r>
             <w:r>
               <w:rPr>
-                <w:noProof/>
-                <w:webHidden/>
-              </w:rPr>
-              <w:instrText xml:space="preserve"> PAGEREF _Toc221865029 \h </w:instrText>
-            </w:r>
-            <w:r>
-              <w:rPr>
-                <w:noProof/>
-                <w:webHidden/>
-              </w:rPr>
-            </w:r>
-            <w:r>
-              <w:rPr>
-                <w:noProof/>
+                <w:webHidden/>
+              </w:rPr>
+              <w:instrText xml:space="preserve"> PAGEREF _Toc221875381 \h </w:instrText>
+            </w:r>
+            <w:r>
+              <w:rPr>
+                <w:webHidden/>
+              </w:rPr>
+            </w:r>
+            <w:r>
+              <w:rPr>
                 <w:webHidden/>
               </w:rPr>
               <w:fldChar w:fldCharType="separate"/>
             </w:r>
             <w:r>
               <w:rPr>
-                <w:noProof/>
                 <w:webHidden/>
               </w:rPr>
               <w:t>5</w:t>
             </w:r>
             <w:r>
               <w:rPr>
-                <w:noProof/>
                 <w:webHidden/>
               </w:rPr>
               <w:fldChar w:fldCharType="end"/>
@@ -2071,62 +1954,53 @@
             </w:tabs>
             <w:rPr>
               <w:rFonts w:eastAsiaTheme="minorEastAsia"/>
-              <w:noProof/>
-              <w:lang w:val="en-CH" w:eastAsia="en-CH"/>
+              <w:lang w:eastAsia="en-CH"/>
             </w:rPr>
           </w:pPr>
-          <w:hyperlink w:anchor="_Toc221865030" w:history="1">
+          <w:hyperlink w:anchor="_Toc221875382" w:history="1">
             <w:r>
               <w:rPr>
                 <w:rStyle w:val="Hyperlink"/>
-                <w:noProof/>
               </w:rPr>
               <w:t>Meilenstein 4: Konsole und backend verbinden</w:t>
             </w:r>
             <w:r>
               <w:rPr>
-                <w:noProof/>
                 <w:webHidden/>
               </w:rPr>
               <w:tab/>
             </w:r>
             <w:r>
               <w:rPr>
-                <w:noProof/>
                 <w:webHidden/>
               </w:rPr>
               <w:fldChar w:fldCharType="begin"/>
             </w:r>
             <w:r>
               <w:rPr>
-                <w:noProof/>
-                <w:webHidden/>
-              </w:rPr>
-              <w:instrText xml:space="preserve"> PAGEREF _Toc221865030 \h </w:instrText>
-            </w:r>
-            <w:r>
-              <w:rPr>
-                <w:noProof/>
-                <w:webHidden/>
-              </w:rPr>
-            </w:r>
-            <w:r>
-              <w:rPr>
-                <w:noProof/>
+                <w:webHidden/>
+              </w:rPr>
+              <w:instrText xml:space="preserve"> PAGEREF _Toc221875382 \h </w:instrText>
+            </w:r>
+            <w:r>
+              <w:rPr>
+                <w:webHidden/>
+              </w:rPr>
+            </w:r>
+            <w:r>
+              <w:rPr>
                 <w:webHidden/>
               </w:rPr>
               <w:fldChar w:fldCharType="separate"/>
             </w:r>
             <w:r>
               <w:rPr>
-                <w:noProof/>
                 <w:webHidden/>
               </w:rPr>
               <w:t>5</w:t>
             </w:r>
             <w:r>
               <w:rPr>
-                <w:noProof/>
                 <w:webHidden/>
               </w:rPr>
               <w:fldChar w:fldCharType="end"/>
@@ -2141,62 +2015,53 @@
             </w:tabs>
             <w:rPr>
               <w:rFonts w:eastAsiaTheme="minorEastAsia"/>
-              <w:noProof/>
-              <w:lang w:val="en-CH" w:eastAsia="en-CH"/>
+              <w:lang w:eastAsia="en-CH"/>
             </w:rPr>
           </w:pPr>
-          <w:hyperlink w:anchor="_Toc221865031" w:history="1">
+          <w:hyperlink w:anchor="_Toc221875383" w:history="1">
             <w:r>
               <w:rPr>
                 <w:rStyle w:val="Hyperlink"/>
-                <w:noProof/>
               </w:rPr>
               <w:t>Meilenstein 5: Tests, Dokumentation und Präsentation</w:t>
             </w:r>
             <w:r>
               <w:rPr>
-                <w:noProof/>
                 <w:webHidden/>
               </w:rPr>
               <w:tab/>
             </w:r>
             <w:r>
               <w:rPr>
-                <w:noProof/>
                 <w:webHidden/>
               </w:rPr>
               <w:fldChar w:fldCharType="begin"/>
             </w:r>
             <w:r>
               <w:rPr>
-                <w:noProof/>
-                <w:webHidden/>
-              </w:rPr>
-              <w:instrText xml:space="preserve"> PAGEREF _Toc221865031 \h </w:instrText>
-            </w:r>
-            <w:r>
-              <w:rPr>
-                <w:noProof/>
-                <w:webHidden/>
-              </w:rPr>
-            </w:r>
-            <w:r>
-              <w:rPr>
-                <w:noProof/>
+                <w:webHidden/>
+              </w:rPr>
+              <w:instrText xml:space="preserve"> PAGEREF _Toc221875383 \h </w:instrText>
+            </w:r>
+            <w:r>
+              <w:rPr>
+                <w:webHidden/>
+              </w:rPr>
+            </w:r>
+            <w:r>
+              <w:rPr>
                 <w:webHidden/>
               </w:rPr>
               <w:fldChar w:fldCharType="separate"/>
             </w:r>
             <w:r>
               <w:rPr>
-                <w:noProof/>
                 <w:webHidden/>
               </w:rPr>
               <w:t>5</w:t>
             </w:r>
             <w:r>
               <w:rPr>
-                <w:noProof/>
                 <w:webHidden/>
               </w:rPr>
               <w:fldChar w:fldCharType="end"/>
@@ -2211,62 +2076,53 @@
             </w:tabs>
             <w:rPr>
               <w:rFonts w:eastAsiaTheme="minorEastAsia"/>
-              <w:noProof/>
-              <w:lang w:val="en-CH" w:eastAsia="en-CH"/>
+              <w:lang w:eastAsia="en-CH"/>
             </w:rPr>
           </w:pPr>
-          <w:hyperlink w:anchor="_Toc221865032" w:history="1">
+          <w:hyperlink w:anchor="_Toc221875384" w:history="1">
             <w:r>
               <w:rPr>
                 <w:rStyle w:val="Hyperlink"/>
-                <w:noProof/>
               </w:rPr>
               <w:t>Umsetzung</w:t>
             </w:r>
             <w:r>
               <w:rPr>
-                <w:noProof/>
                 <w:webHidden/>
               </w:rPr>
               <w:tab/>
             </w:r>
             <w:r>
               <w:rPr>
-                <w:noProof/>
                 <w:webHidden/>
               </w:rPr>
               <w:fldChar w:fldCharType="begin"/>
             </w:r>
             <w:r>
               <w:rPr>
-                <w:noProof/>
-                <w:webHidden/>
-              </w:rPr>
-              <w:instrText xml:space="preserve"> PAGEREF _Toc221865032 \h </w:instrText>
-            </w:r>
-            <w:r>
-              <w:rPr>
-                <w:noProof/>
-                <w:webHidden/>
-              </w:rPr>
-            </w:r>
-            <w:r>
-              <w:rPr>
-                <w:noProof/>
+                <w:webHidden/>
+              </w:rPr>
+              <w:instrText xml:space="preserve"> PAGEREF _Toc221875384 \h </w:instrText>
+            </w:r>
+            <w:r>
+              <w:rPr>
+                <w:webHidden/>
+              </w:rPr>
+            </w:r>
+            <w:r>
+              <w:rPr>
                 <w:webHidden/>
               </w:rPr>
               <w:fldChar w:fldCharType="separate"/>
             </w:r>
             <w:r>
               <w:rPr>
-                <w:noProof/>
                 <w:webHidden/>
               </w:rPr>
               <w:t>5</w:t>
             </w:r>
             <w:r>
               <w:rPr>
-                <w:noProof/>
                 <w:webHidden/>
               </w:rPr>
               <w:fldChar w:fldCharType="end"/>
@@ -2281,62 +2137,53 @@
             </w:tabs>
             <w:rPr>
               <w:rFonts w:eastAsiaTheme="minorEastAsia"/>
-              <w:noProof/>
-              <w:lang w:val="en-CH" w:eastAsia="en-CH"/>
+              <w:lang w:eastAsia="en-CH"/>
             </w:rPr>
           </w:pPr>
-          <w:hyperlink w:anchor="_Toc221865033" w:history="1">
+          <w:hyperlink w:anchor="_Toc221875385" w:history="1">
             <w:r>
               <w:rPr>
                 <w:rStyle w:val="Hyperlink"/>
-                <w:noProof/>
               </w:rPr>
               <w:t>Testplan</w:t>
             </w:r>
             <w:r>
               <w:rPr>
-                <w:noProof/>
                 <w:webHidden/>
               </w:rPr>
               <w:tab/>
             </w:r>
             <w:r>
               <w:rPr>
-                <w:noProof/>
                 <w:webHidden/>
               </w:rPr>
               <w:fldChar w:fldCharType="begin"/>
             </w:r>
             <w:r>
               <w:rPr>
-                <w:noProof/>
-                <w:webHidden/>
-              </w:rPr>
-              <w:instrText xml:space="preserve"> PAGEREF _Toc221865033 \h </w:instrText>
-            </w:r>
-            <w:r>
-              <w:rPr>
-                <w:noProof/>
-                <w:webHidden/>
-              </w:rPr>
-            </w:r>
-            <w:r>
-              <w:rPr>
-                <w:noProof/>
+                <w:webHidden/>
+              </w:rPr>
+              <w:instrText xml:space="preserve"> PAGEREF _Toc221875385 \h </w:instrText>
+            </w:r>
+            <w:r>
+              <w:rPr>
+                <w:webHidden/>
+              </w:rPr>
+            </w:r>
+            <w:r>
+              <w:rPr>
                 <w:webHidden/>
               </w:rPr>
               <w:fldChar w:fldCharType="separate"/>
             </w:r>
             <w:r>
               <w:rPr>
-                <w:noProof/>
                 <w:webHidden/>
               </w:rPr>
               <w:t>6</w:t>
             </w:r>
             <w:r>
               <w:rPr>
-                <w:noProof/>
                 <w:webHidden/>
               </w:rPr>
               <w:fldChar w:fldCharType="end"/>
@@ -2351,62 +2198,53 @@
             </w:tabs>
             <w:rPr>
               <w:rFonts w:eastAsiaTheme="minorEastAsia"/>
-              <w:noProof/>
-              <w:lang w:val="en-CH" w:eastAsia="en-CH"/>
+              <w:lang w:eastAsia="en-CH"/>
             </w:rPr>
           </w:pPr>
-          <w:hyperlink w:anchor="_Toc221865034" w:history="1">
+          <w:hyperlink w:anchor="_Toc221875386" w:history="1">
             <w:r>
               <w:rPr>
                 <w:rStyle w:val="Hyperlink"/>
-                <w:noProof/>
               </w:rPr>
               <w:t>Probleme</w:t>
             </w:r>
             <w:r>
               <w:rPr>
-                <w:noProof/>
                 <w:webHidden/>
               </w:rPr>
               <w:tab/>
             </w:r>
             <w:r>
               <w:rPr>
-                <w:noProof/>
                 <w:webHidden/>
               </w:rPr>
               <w:fldChar w:fldCharType="begin"/>
             </w:r>
             <w:r>
               <w:rPr>
-                <w:noProof/>
-                <w:webHidden/>
-              </w:rPr>
-              <w:instrText xml:space="preserve"> PAGEREF _Toc221865034 \h </w:instrText>
-            </w:r>
-            <w:r>
-              <w:rPr>
-                <w:noProof/>
-                <w:webHidden/>
-              </w:rPr>
-            </w:r>
-            <w:r>
-              <w:rPr>
-                <w:noProof/>
+                <w:webHidden/>
+              </w:rPr>
+              <w:instrText xml:space="preserve"> PAGEREF _Toc221875386 \h </w:instrText>
+            </w:r>
+            <w:r>
+              <w:rPr>
+                <w:webHidden/>
+              </w:rPr>
+            </w:r>
+            <w:r>
+              <w:rPr>
                 <w:webHidden/>
               </w:rPr>
               <w:fldChar w:fldCharType="separate"/>
             </w:r>
             <w:r>
               <w:rPr>
-                <w:noProof/>
                 <w:webHidden/>
               </w:rPr>
               <w:t>6</w:t>
             </w:r>
             <w:r>
               <w:rPr>
-                <w:noProof/>
                 <w:webHidden/>
               </w:rPr>
               <w:fldChar w:fldCharType="end"/>
@@ -2421,62 +2259,53 @@
             </w:tabs>
             <w:rPr>
               <w:rFonts w:eastAsiaTheme="minorEastAsia"/>
-              <w:noProof/>
-              <w:lang w:val="en-CH" w:eastAsia="en-CH"/>
+              <w:lang w:eastAsia="en-CH"/>
             </w:rPr>
           </w:pPr>
-          <w:hyperlink w:anchor="_Toc221865035" w:history="1">
+          <w:hyperlink w:anchor="_Toc221875387" w:history="1">
             <w:r>
               <w:rPr>
                 <w:rStyle w:val="Hyperlink"/>
-                <w:noProof/>
               </w:rPr>
               <w:t>Tagesreflexionen</w:t>
             </w:r>
             <w:r>
               <w:rPr>
-                <w:noProof/>
                 <w:webHidden/>
               </w:rPr>
               <w:tab/>
             </w:r>
             <w:r>
               <w:rPr>
-                <w:noProof/>
                 <w:webHidden/>
               </w:rPr>
               <w:fldChar w:fldCharType="begin"/>
             </w:r>
             <w:r>
               <w:rPr>
-                <w:noProof/>
-                <w:webHidden/>
-              </w:rPr>
-              <w:instrText xml:space="preserve"> PAGEREF _Toc221865035 \h </w:instrText>
-            </w:r>
-            <w:r>
-              <w:rPr>
-                <w:noProof/>
-                <w:webHidden/>
-              </w:rPr>
-            </w:r>
-            <w:r>
-              <w:rPr>
-                <w:noProof/>
+                <w:webHidden/>
+              </w:rPr>
+              <w:instrText xml:space="preserve"> PAGEREF _Toc221875387 \h </w:instrText>
+            </w:r>
+            <w:r>
+              <w:rPr>
+                <w:webHidden/>
+              </w:rPr>
+            </w:r>
+            <w:r>
+              <w:rPr>
                 <w:webHidden/>
               </w:rPr>
               <w:fldChar w:fldCharType="separate"/>
             </w:r>
             <w:r>
               <w:rPr>
-                <w:noProof/>
                 <w:webHidden/>
               </w:rPr>
               <w:t>6</w:t>
             </w:r>
             <w:r>
               <w:rPr>
-                <w:noProof/>
                 <w:webHidden/>
               </w:rPr>
               <w:fldChar w:fldCharType="end"/>
@@ -2491,62 +2320,53 @@
             </w:tabs>
             <w:rPr>
               <w:rFonts w:eastAsiaTheme="minorEastAsia"/>
-              <w:noProof/>
-              <w:lang w:val="en-CH" w:eastAsia="en-CH"/>
+              <w:lang w:eastAsia="en-CH"/>
             </w:rPr>
           </w:pPr>
-          <w:hyperlink w:anchor="_Toc221865036" w:history="1">
+          <w:hyperlink w:anchor="_Toc221875388" w:history="1">
             <w:r>
               <w:rPr>
                 <w:rStyle w:val="Hyperlink"/>
-                <w:noProof/>
               </w:rPr>
               <w:t>1. Tag (02.02.2026)</w:t>
             </w:r>
             <w:r>
               <w:rPr>
-                <w:noProof/>
                 <w:webHidden/>
               </w:rPr>
               <w:tab/>
             </w:r>
             <w:r>
               <w:rPr>
-                <w:noProof/>
                 <w:webHidden/>
               </w:rPr>
               <w:fldChar w:fldCharType="begin"/>
             </w:r>
             <w:r>
               <w:rPr>
-                <w:noProof/>
-                <w:webHidden/>
-              </w:rPr>
-              <w:instrText xml:space="preserve"> PAGEREF _Toc221865036 \h </w:instrText>
-            </w:r>
-            <w:r>
-              <w:rPr>
-                <w:noProof/>
-                <w:webHidden/>
-              </w:rPr>
-            </w:r>
-            <w:r>
-              <w:rPr>
-                <w:noProof/>
+                <w:webHidden/>
+              </w:rPr>
+              <w:instrText xml:space="preserve"> PAGEREF _Toc221875388 \h </w:instrText>
+            </w:r>
+            <w:r>
+              <w:rPr>
+                <w:webHidden/>
+              </w:rPr>
+            </w:r>
+            <w:r>
+              <w:rPr>
                 <w:webHidden/>
               </w:rPr>
               <w:fldChar w:fldCharType="separate"/>
             </w:r>
             <w:r>
               <w:rPr>
-                <w:noProof/>
                 <w:webHidden/>
               </w:rPr>
               <w:t>6</w:t>
             </w:r>
             <w:r>
               <w:rPr>
-                <w:noProof/>
                 <w:webHidden/>
               </w:rPr>
               <w:fldChar w:fldCharType="end"/>
@@ -2561,62 +2381,53 @@
             </w:tabs>
             <w:rPr>
               <w:rFonts w:eastAsiaTheme="minorEastAsia"/>
-              <w:noProof/>
-              <w:lang w:val="en-CH" w:eastAsia="en-CH"/>
+              <w:lang w:eastAsia="en-CH"/>
             </w:rPr>
           </w:pPr>
-          <w:hyperlink w:anchor="_Toc221865037" w:history="1">
+          <w:hyperlink w:anchor="_Toc221875389" w:history="1">
             <w:r>
               <w:rPr>
                 <w:rStyle w:val="Hyperlink"/>
-                <w:noProof/>
               </w:rPr>
               <w:t>2. Tag (03.02.2026)</w:t>
             </w:r>
             <w:r>
               <w:rPr>
-                <w:noProof/>
                 <w:webHidden/>
               </w:rPr>
               <w:tab/>
             </w:r>
             <w:r>
               <w:rPr>
-                <w:noProof/>
                 <w:webHidden/>
               </w:rPr>
               <w:fldChar w:fldCharType="begin"/>
             </w:r>
             <w:r>
               <w:rPr>
-                <w:noProof/>
-                <w:webHidden/>
-              </w:rPr>
-              <w:instrText xml:space="preserve"> PAGEREF _Toc221865037 \h </w:instrText>
-            </w:r>
-            <w:r>
-              <w:rPr>
-                <w:noProof/>
-                <w:webHidden/>
-              </w:rPr>
-            </w:r>
-            <w:r>
-              <w:rPr>
-                <w:noProof/>
+                <w:webHidden/>
+              </w:rPr>
+              <w:instrText xml:space="preserve"> PAGEREF _Toc221875389 \h </w:instrText>
+            </w:r>
+            <w:r>
+              <w:rPr>
+                <w:webHidden/>
+              </w:rPr>
+            </w:r>
+            <w:r>
+              <w:rPr>
                 <w:webHidden/>
               </w:rPr>
               <w:fldChar w:fldCharType="separate"/>
             </w:r>
             <w:r>
               <w:rPr>
-                <w:noProof/>
-                <w:webHidden/>
-              </w:rPr>
-              <w:t>6</w:t>
-            </w:r>
-            <w:r>
-              <w:rPr>
-                <w:noProof/>
+                <w:webHidden/>
+              </w:rPr>
+              <w:t>7</w:t>
+            </w:r>
+            <w:r>
+              <w:rPr>
                 <w:webHidden/>
               </w:rPr>
               <w:fldChar w:fldCharType="end"/>
@@ -2631,62 +2442,53 @@
             </w:tabs>
             <w:rPr>
               <w:rFonts w:eastAsiaTheme="minorEastAsia"/>
-              <w:noProof/>
-              <w:lang w:val="en-CH" w:eastAsia="en-CH"/>
+              <w:lang w:eastAsia="en-CH"/>
             </w:rPr>
           </w:pPr>
-          <w:hyperlink w:anchor="_Toc221865038" w:history="1">
+          <w:hyperlink w:anchor="_Toc221875390" w:history="1">
             <w:r>
               <w:rPr>
                 <w:rStyle w:val="Hyperlink"/>
-                <w:noProof/>
               </w:rPr>
               <w:t>3. Tag (04.02.2026)</w:t>
             </w:r>
             <w:r>
               <w:rPr>
-                <w:noProof/>
                 <w:webHidden/>
               </w:rPr>
               <w:tab/>
             </w:r>
             <w:r>
               <w:rPr>
-                <w:noProof/>
                 <w:webHidden/>
               </w:rPr>
               <w:fldChar w:fldCharType="begin"/>
             </w:r>
             <w:r>
               <w:rPr>
-                <w:noProof/>
-                <w:webHidden/>
-              </w:rPr>
-              <w:instrText xml:space="preserve"> PAGEREF _Toc221865038 \h </w:instrText>
-            </w:r>
-            <w:r>
-              <w:rPr>
-                <w:noProof/>
-                <w:webHidden/>
-              </w:rPr>
-            </w:r>
-            <w:r>
-              <w:rPr>
-                <w:noProof/>
+                <w:webHidden/>
+              </w:rPr>
+              <w:instrText xml:space="preserve"> PAGEREF _Toc221875390 \h </w:instrText>
+            </w:r>
+            <w:r>
+              <w:rPr>
+                <w:webHidden/>
+              </w:rPr>
+            </w:r>
+            <w:r>
+              <w:rPr>
                 <w:webHidden/>
               </w:rPr>
               <w:fldChar w:fldCharType="separate"/>
             </w:r>
             <w:r>
               <w:rPr>
-                <w:noProof/>
-                <w:webHidden/>
-              </w:rPr>
-              <w:t>6</w:t>
-            </w:r>
-            <w:r>
-              <w:rPr>
-                <w:noProof/>
+                <w:webHidden/>
+              </w:rPr>
+              <w:t>7</w:t>
+            </w:r>
+            <w:r>
+              <w:rPr>
                 <w:webHidden/>
               </w:rPr>
               <w:fldChar w:fldCharType="end"/>
@@ -2701,62 +2503,53 @@
             </w:tabs>
             <w:rPr>
               <w:rFonts w:eastAsiaTheme="minorEastAsia"/>
-              <w:noProof/>
-              <w:lang w:val="en-CH" w:eastAsia="en-CH"/>
+              <w:lang w:eastAsia="en-CH"/>
             </w:rPr>
           </w:pPr>
-          <w:hyperlink w:anchor="_Toc221865039" w:history="1">
+          <w:hyperlink w:anchor="_Toc221875391" w:history="1">
             <w:r>
               <w:rPr>
                 <w:rStyle w:val="Hyperlink"/>
-                <w:noProof/>
               </w:rPr>
               <w:t>4. Tag (05.02.2026)</w:t>
             </w:r>
             <w:r>
               <w:rPr>
-                <w:noProof/>
                 <w:webHidden/>
               </w:rPr>
               <w:tab/>
             </w:r>
             <w:r>
               <w:rPr>
-                <w:noProof/>
                 <w:webHidden/>
               </w:rPr>
               <w:fldChar w:fldCharType="begin"/>
             </w:r>
             <w:r>
               <w:rPr>
-                <w:noProof/>
-                <w:webHidden/>
-              </w:rPr>
-              <w:instrText xml:space="preserve"> PAGEREF _Toc221865039 \h </w:instrText>
-            </w:r>
-            <w:r>
-              <w:rPr>
-                <w:noProof/>
-                <w:webHidden/>
-              </w:rPr>
-            </w:r>
-            <w:r>
-              <w:rPr>
-                <w:noProof/>
+                <w:webHidden/>
+              </w:rPr>
+              <w:instrText xml:space="preserve"> PAGEREF _Toc221875391 \h </w:instrText>
+            </w:r>
+            <w:r>
+              <w:rPr>
+                <w:webHidden/>
+              </w:rPr>
+            </w:r>
+            <w:r>
+              <w:rPr>
                 <w:webHidden/>
               </w:rPr>
               <w:fldChar w:fldCharType="separate"/>
             </w:r>
             <w:r>
               <w:rPr>
-                <w:noProof/>
-                <w:webHidden/>
-              </w:rPr>
-              <w:t>6</w:t>
-            </w:r>
-            <w:r>
-              <w:rPr>
-                <w:noProof/>
+                <w:webHidden/>
+              </w:rPr>
+              <w:t>7</w:t>
+            </w:r>
+            <w:r>
+              <w:rPr>
                 <w:webHidden/>
               </w:rPr>
               <w:fldChar w:fldCharType="end"/>
@@ -2771,62 +2564,53 @@
             </w:tabs>
             <w:rPr>
               <w:rFonts w:eastAsiaTheme="minorEastAsia"/>
-              <w:noProof/>
-              <w:lang w:val="en-CH" w:eastAsia="en-CH"/>
+              <w:lang w:eastAsia="en-CH"/>
             </w:rPr>
           </w:pPr>
-          <w:hyperlink w:anchor="_Toc221865040" w:history="1">
+          <w:hyperlink w:anchor="_Toc221875392" w:history="1">
             <w:r>
               <w:rPr>
                 <w:rStyle w:val="Hyperlink"/>
-                <w:noProof/>
               </w:rPr>
               <w:t>5. Tag (05.02.2026)</w:t>
             </w:r>
             <w:r>
               <w:rPr>
-                <w:noProof/>
                 <w:webHidden/>
               </w:rPr>
               <w:tab/>
             </w:r>
             <w:r>
               <w:rPr>
-                <w:noProof/>
                 <w:webHidden/>
               </w:rPr>
               <w:fldChar w:fldCharType="begin"/>
             </w:r>
             <w:r>
               <w:rPr>
-                <w:noProof/>
-                <w:webHidden/>
-              </w:rPr>
-              <w:instrText xml:space="preserve"> PAGEREF _Toc221865040 \h </w:instrText>
-            </w:r>
-            <w:r>
-              <w:rPr>
-                <w:noProof/>
-                <w:webHidden/>
-              </w:rPr>
-            </w:r>
-            <w:r>
-              <w:rPr>
-                <w:noProof/>
+                <w:webHidden/>
+              </w:rPr>
+              <w:instrText xml:space="preserve"> PAGEREF _Toc221875392 \h </w:instrText>
+            </w:r>
+            <w:r>
+              <w:rPr>
+                <w:webHidden/>
+              </w:rPr>
+            </w:r>
+            <w:r>
+              <w:rPr>
                 <w:webHidden/>
               </w:rPr>
               <w:fldChar w:fldCharType="separate"/>
             </w:r>
             <w:r>
               <w:rPr>
-                <w:noProof/>
                 <w:webHidden/>
               </w:rPr>
               <w:t>7</w:t>
             </w:r>
             <w:r>
               <w:rPr>
-                <w:noProof/>
                 <w:webHidden/>
               </w:rPr>
               <w:fldChar w:fldCharType="end"/>
@@ -2841,62 +2625,53 @@
             </w:tabs>
             <w:rPr>
               <w:rFonts w:eastAsiaTheme="minorEastAsia"/>
-              <w:noProof/>
-              <w:lang w:val="en-CH" w:eastAsia="en-CH"/>
+              <w:lang w:eastAsia="en-CH"/>
             </w:rPr>
           </w:pPr>
-          <w:hyperlink w:anchor="_Toc221865041" w:history="1">
+          <w:hyperlink w:anchor="_Toc221875393" w:history="1">
             <w:r>
               <w:rPr>
                 <w:rStyle w:val="Hyperlink"/>
-                <w:noProof/>
               </w:rPr>
               <w:t>6. Tag (12.02.2026)</w:t>
             </w:r>
             <w:r>
               <w:rPr>
-                <w:noProof/>
                 <w:webHidden/>
               </w:rPr>
               <w:tab/>
             </w:r>
             <w:r>
               <w:rPr>
-                <w:noProof/>
                 <w:webHidden/>
               </w:rPr>
               <w:fldChar w:fldCharType="begin"/>
             </w:r>
             <w:r>
               <w:rPr>
-                <w:noProof/>
-                <w:webHidden/>
-              </w:rPr>
-              <w:instrText xml:space="preserve"> PAGEREF _Toc221865041 \h </w:instrText>
-            </w:r>
-            <w:r>
-              <w:rPr>
-                <w:noProof/>
-                <w:webHidden/>
-              </w:rPr>
-            </w:r>
-            <w:r>
-              <w:rPr>
-                <w:noProof/>
+                <w:webHidden/>
+              </w:rPr>
+              <w:instrText xml:space="preserve"> PAGEREF _Toc221875393 \h </w:instrText>
+            </w:r>
+            <w:r>
+              <w:rPr>
+                <w:webHidden/>
+              </w:rPr>
+            </w:r>
+            <w:r>
+              <w:rPr>
                 <w:webHidden/>
               </w:rPr>
               <w:fldChar w:fldCharType="separate"/>
             </w:r>
             <w:r>
               <w:rPr>
-                <w:noProof/>
                 <w:webHidden/>
               </w:rPr>
               <w:t>7</w:t>
             </w:r>
             <w:r>
               <w:rPr>
-                <w:noProof/>
                 <w:webHidden/>
               </w:rPr>
               <w:fldChar w:fldCharType="end"/>
@@ -2911,62 +2686,53 @@
             </w:tabs>
             <w:rPr>
               <w:rFonts w:eastAsiaTheme="minorEastAsia"/>
-              <w:noProof/>
-              <w:lang w:val="en-CH" w:eastAsia="en-CH"/>
+              <w:lang w:eastAsia="en-CH"/>
             </w:rPr>
           </w:pPr>
-          <w:hyperlink w:anchor="_Toc221865042" w:history="1">
+          <w:hyperlink w:anchor="_Toc221875394" w:history="1">
             <w:r>
               <w:rPr>
                 <w:rStyle w:val="Hyperlink"/>
-                <w:noProof/>
               </w:rPr>
               <w:t>7.Tag (13.02.2026)</w:t>
             </w:r>
             <w:r>
               <w:rPr>
-                <w:noProof/>
                 <w:webHidden/>
               </w:rPr>
               <w:tab/>
             </w:r>
             <w:r>
               <w:rPr>
-                <w:noProof/>
                 <w:webHidden/>
               </w:rPr>
               <w:fldChar w:fldCharType="begin"/>
             </w:r>
             <w:r>
               <w:rPr>
-                <w:noProof/>
-                <w:webHidden/>
-              </w:rPr>
-              <w:instrText xml:space="preserve"> PAGEREF _Toc221865042 \h </w:instrText>
-            </w:r>
-            <w:r>
-              <w:rPr>
-                <w:noProof/>
-                <w:webHidden/>
-              </w:rPr>
-            </w:r>
-            <w:r>
-              <w:rPr>
-                <w:noProof/>
+                <w:webHidden/>
+              </w:rPr>
+              <w:instrText xml:space="preserve"> PAGEREF _Toc221875394 \h </w:instrText>
+            </w:r>
+            <w:r>
+              <w:rPr>
+                <w:webHidden/>
+              </w:rPr>
+            </w:r>
+            <w:r>
+              <w:rPr>
                 <w:webHidden/>
               </w:rPr>
               <w:fldChar w:fldCharType="separate"/>
             </w:r>
             <w:r>
               <w:rPr>
-                <w:noProof/>
-                <w:webHidden/>
-              </w:rPr>
-              <w:t>7</w:t>
-            </w:r>
-            <w:r>
-              <w:rPr>
-                <w:noProof/>
+                <w:webHidden/>
+              </w:rPr>
+              <w:t>8</w:t>
+            </w:r>
+            <w:r>
+              <w:rPr>
                 <w:webHidden/>
               </w:rPr>
               <w:fldChar w:fldCharType="end"/>
@@ -2981,62 +2747,53 @@
             </w:tabs>
             <w:rPr>
               <w:rFonts w:eastAsiaTheme="minorEastAsia"/>
-              <w:noProof/>
-              <w:lang w:val="en-CH" w:eastAsia="en-CH"/>
+              <w:lang w:eastAsia="en-CH"/>
             </w:rPr>
           </w:pPr>
-          <w:hyperlink w:anchor="_Toc221865043" w:history="1">
+          <w:hyperlink w:anchor="_Toc221875395" w:history="1">
             <w:r>
               <w:rPr>
                 <w:rStyle w:val="Hyperlink"/>
-                <w:noProof/>
               </w:rPr>
               <w:t>8. Tag (16.02.2026)</w:t>
             </w:r>
             <w:r>
               <w:rPr>
-                <w:noProof/>
                 <w:webHidden/>
               </w:rPr>
               <w:tab/>
             </w:r>
             <w:r>
               <w:rPr>
-                <w:noProof/>
                 <w:webHidden/>
               </w:rPr>
               <w:fldChar w:fldCharType="begin"/>
             </w:r>
             <w:r>
               <w:rPr>
-                <w:noProof/>
-                <w:webHidden/>
-              </w:rPr>
-              <w:instrText xml:space="preserve"> PAGEREF _Toc221865043 \h </w:instrText>
-            </w:r>
-            <w:r>
-              <w:rPr>
-                <w:noProof/>
-                <w:webHidden/>
-              </w:rPr>
-            </w:r>
-            <w:r>
-              <w:rPr>
-                <w:noProof/>
+                <w:webHidden/>
+              </w:rPr>
+              <w:instrText xml:space="preserve"> PAGEREF _Toc221875395 \h </w:instrText>
+            </w:r>
+            <w:r>
+              <w:rPr>
+                <w:webHidden/>
+              </w:rPr>
+            </w:r>
+            <w:r>
+              <w:rPr>
                 <w:webHidden/>
               </w:rPr>
               <w:fldChar w:fldCharType="separate"/>
             </w:r>
             <w:r>
               <w:rPr>
-                <w:noProof/>
-                <w:webHidden/>
-              </w:rPr>
-              <w:t>7</w:t>
-            </w:r>
-            <w:r>
-              <w:rPr>
-                <w:noProof/>
+                <w:webHidden/>
+              </w:rPr>
+              <w:t>8</w:t>
+            </w:r>
+            <w:r>
+              <w:rPr>
                 <w:webHidden/>
               </w:rPr>
               <w:fldChar w:fldCharType="end"/>
@@ -3051,62 +2808,53 @@
             </w:tabs>
             <w:rPr>
               <w:rFonts w:eastAsiaTheme="minorEastAsia"/>
-              <w:noProof/>
-              <w:lang w:val="en-CH" w:eastAsia="en-CH"/>
+              <w:lang w:eastAsia="en-CH"/>
             </w:rPr>
           </w:pPr>
-          <w:hyperlink w:anchor="_Toc221865044" w:history="1">
+          <w:hyperlink w:anchor="_Toc221875396" w:history="1">
             <w:r>
               <w:rPr>
                 <w:rStyle w:val="Hyperlink"/>
-                <w:noProof/>
               </w:rPr>
               <w:t>Fazit</w:t>
             </w:r>
             <w:r>
               <w:rPr>
-                <w:noProof/>
                 <w:webHidden/>
               </w:rPr>
               <w:tab/>
             </w:r>
             <w:r>
               <w:rPr>
-                <w:noProof/>
                 <w:webHidden/>
               </w:rPr>
               <w:fldChar w:fldCharType="begin"/>
             </w:r>
             <w:r>
               <w:rPr>
-                <w:noProof/>
-                <w:webHidden/>
-              </w:rPr>
-              <w:instrText xml:space="preserve"> PAGEREF _Toc221865044 \h </w:instrText>
-            </w:r>
-            <w:r>
-              <w:rPr>
-                <w:noProof/>
-                <w:webHidden/>
-              </w:rPr>
-            </w:r>
-            <w:r>
-              <w:rPr>
-                <w:noProof/>
+                <w:webHidden/>
+              </w:rPr>
+              <w:instrText xml:space="preserve"> PAGEREF _Toc221875396 \h </w:instrText>
+            </w:r>
+            <w:r>
+              <w:rPr>
+                <w:webHidden/>
+              </w:rPr>
+            </w:r>
+            <w:r>
+              <w:rPr>
                 <w:webHidden/>
               </w:rPr>
               <w:fldChar w:fldCharType="separate"/>
             </w:r>
             <w:r>
               <w:rPr>
-                <w:noProof/>
-                <w:webHidden/>
-              </w:rPr>
-              <w:t>7</w:t>
-            </w:r>
-            <w:r>
-              <w:rPr>
-                <w:noProof/>
+                <w:webHidden/>
+              </w:rPr>
+              <w:t>8</w:t>
+            </w:r>
+            <w:r>
+              <w:rPr>
                 <w:webHidden/>
               </w:rPr>
               <w:fldChar w:fldCharType="end"/>
@@ -3121,62 +2869,53 @@
             </w:tabs>
             <w:rPr>
               <w:rFonts w:eastAsiaTheme="minorEastAsia"/>
-              <w:noProof/>
-              <w:lang w:val="en-CH" w:eastAsia="en-CH"/>
+              <w:lang w:eastAsia="en-CH"/>
             </w:rPr>
           </w:pPr>
-          <w:hyperlink w:anchor="_Toc221865045" w:history="1">
+          <w:hyperlink w:anchor="_Toc221875397" w:history="1">
             <w:r>
               <w:rPr>
                 <w:rStyle w:val="Hyperlink"/>
-                <w:noProof/>
               </w:rPr>
               <w:t>Vollständiges Quellenverzeichnis</w:t>
             </w:r>
             <w:r>
               <w:rPr>
-                <w:noProof/>
                 <w:webHidden/>
               </w:rPr>
               <w:tab/>
             </w:r>
             <w:r>
               <w:rPr>
-                <w:noProof/>
                 <w:webHidden/>
               </w:rPr>
               <w:fldChar w:fldCharType="begin"/>
             </w:r>
             <w:r>
               <w:rPr>
-                <w:noProof/>
-                <w:webHidden/>
-              </w:rPr>
-              <w:instrText xml:space="preserve"> PAGEREF _Toc221865045 \h </w:instrText>
-            </w:r>
-            <w:r>
-              <w:rPr>
-                <w:noProof/>
-                <w:webHidden/>
-              </w:rPr>
-            </w:r>
-            <w:r>
-              <w:rPr>
-                <w:noProof/>
+                <w:webHidden/>
+              </w:rPr>
+              <w:instrText xml:space="preserve"> PAGEREF _Toc221875397 \h </w:instrText>
+            </w:r>
+            <w:r>
+              <w:rPr>
+                <w:webHidden/>
+              </w:rPr>
+            </w:r>
+            <w:r>
+              <w:rPr>
                 <w:webHidden/>
               </w:rPr>
               <w:fldChar w:fldCharType="separate"/>
             </w:r>
             <w:r>
               <w:rPr>
-                <w:noProof/>
-                <w:webHidden/>
-              </w:rPr>
-              <w:t>7</w:t>
-            </w:r>
-            <w:r>
-              <w:rPr>
-                <w:noProof/>
+                <w:webHidden/>
+              </w:rPr>
+              <w:t>8</w:t>
+            </w:r>
+            <w:r>
+              <w:rPr>
                 <w:webHidden/>
               </w:rPr>
               <w:fldChar w:fldCharType="end"/>
@@ -3191,62 +2930,53 @@
             </w:tabs>
             <w:rPr>
               <w:rFonts w:eastAsiaTheme="minorEastAsia"/>
-              <w:noProof/>
-              <w:lang w:val="en-CH" w:eastAsia="en-CH"/>
+              <w:lang w:eastAsia="en-CH"/>
             </w:rPr>
           </w:pPr>
-          <w:hyperlink w:anchor="_Toc221865046" w:history="1">
+          <w:hyperlink w:anchor="_Toc221875398" w:history="1">
             <w:r>
               <w:rPr>
                 <w:rStyle w:val="Hyperlink"/>
-                <w:noProof/>
               </w:rPr>
               <w:t>Anhang</w:t>
             </w:r>
             <w:r>
               <w:rPr>
-                <w:noProof/>
                 <w:webHidden/>
               </w:rPr>
               <w:tab/>
             </w:r>
             <w:r>
               <w:rPr>
-                <w:noProof/>
                 <w:webHidden/>
               </w:rPr>
               <w:fldChar w:fldCharType="begin"/>
             </w:r>
             <w:r>
               <w:rPr>
-                <w:noProof/>
-                <w:webHidden/>
-              </w:rPr>
-              <w:instrText xml:space="preserve"> PAGEREF _Toc221865046 \h </w:instrText>
-            </w:r>
-            <w:r>
-              <w:rPr>
-                <w:noProof/>
-                <w:webHidden/>
-              </w:rPr>
-            </w:r>
-            <w:r>
-              <w:rPr>
-                <w:noProof/>
+                <w:webHidden/>
+              </w:rPr>
+              <w:instrText xml:space="preserve"> PAGEREF _Toc221875398 \h </w:instrText>
+            </w:r>
+            <w:r>
+              <w:rPr>
+                <w:webHidden/>
+              </w:rPr>
+            </w:r>
+            <w:r>
+              <w:rPr>
                 <w:webHidden/>
               </w:rPr>
               <w:fldChar w:fldCharType="separate"/>
             </w:r>
             <w:r>
               <w:rPr>
-                <w:noProof/>
-                <w:webHidden/>
-              </w:rPr>
-              <w:t>7</w:t>
-            </w:r>
-            <w:r>
-              <w:rPr>
-                <w:noProof/>
+                <w:webHidden/>
+              </w:rPr>
+              <w:t>8</w:t>
+            </w:r>
+            <w:r>
+              <w:rPr>
                 <w:webHidden/>
               </w:rPr>
               <w:fldChar w:fldCharType="end"/>
@@ -3265,16 +2995,10 @@
       </w:sdtContent>
     </w:sdt>
     <w:p>
-      <w:r>
-        <w:lastRenderedPageBreak/>
-        <w:br w:type="page"/>
-      </w:r>
-    </w:p>
-    <w:p>
       <w:pPr>
         <w:pStyle w:val="Heading1"/>
       </w:pPr>
-      <w:bookmarkStart w:id="0" w:name="_Toc221865017"/>
+      <w:bookmarkStart w:id="0" w:name="_Toc221875369"/>
       <w:r>
         <w:lastRenderedPageBreak/>
         <w:t>Änderungstabelle</w:t>
@@ -3648,10 +3372,7 @@
               </w:numPr>
             </w:pPr>
             <w:r>
-              <w:t>Planung/Entscheidung</w:t>
-            </w:r>
-            <w:r>
-              <w:t xml:space="preserve"> geschrieben</w:t>
+              <w:t>Planung/Entscheidung geschrieben</w:t>
             </w:r>
           </w:p>
           <w:p>
@@ -3663,10 +3384,7 @@
               </w:numPr>
             </w:pPr>
             <w:r>
-              <w:t>Projektdokumentation</w:t>
-            </w:r>
-            <w:r>
-              <w:t xml:space="preserve"> gemacht</w:t>
+              <w:t>Projektdokumentation gemacht</w:t>
             </w:r>
           </w:p>
           <w:p>
@@ -3730,7 +3448,13 @@
               </w:numPr>
             </w:pPr>
             <w:r>
-              <w:t>Tag 6 geschrieben.</w:t>
+              <w:t xml:space="preserve">Tag 6 </w:t>
+            </w:r>
+            <w:r>
+              <w:t>und 7</w:t>
+            </w:r>
+            <w:r>
+              <w:t>geschrieben</w:t>
             </w:r>
           </w:p>
           <w:p>
@@ -3771,6 +3495,73 @@
           </w:p>
         </w:tc>
       </w:tr>
+      <w:tr>
+        <w:trPr>
+          <w:trHeight w:val="694"/>
+        </w:trPr>
+        <w:tc>
+          <w:tcPr>
+            <w:tcW w:w="1314" w:type="dxa"/>
+          </w:tcPr>
+          <w:p>
+            <w:r>
+              <w:t>5.</w:t>
+            </w:r>
+            <w:r>
+              <w:t>0</w:t>
+            </w:r>
+          </w:p>
+        </w:tc>
+        <w:tc>
+          <w:tcPr>
+            <w:tcW w:w="2351" w:type="dxa"/>
+          </w:tcPr>
+          <w:p>
+            <w:r>
+              <w:t>16.02.2026</w:t>
+            </w:r>
+          </w:p>
+        </w:tc>
+        <w:tc>
+          <w:tcPr>
+            <w:tcW w:w="975" w:type="dxa"/>
+          </w:tcPr>
+          <w:p>
+            <w:r>
+              <w:t>Rico</w:t>
+            </w:r>
+          </w:p>
+        </w:tc>
+        <w:tc>
+          <w:tcPr>
+            <w:tcW w:w="4879" w:type="dxa"/>
+          </w:tcPr>
+          <w:p>
+            <w:pPr>
+              <w:pStyle w:val="ListParagraph"/>
+              <w:numPr>
+                <w:ilvl w:val="0"/>
+                <w:numId w:val="14"/>
+              </w:numPr>
+            </w:pPr>
+            <w:r>
+              <w:t>Fazit geschrieben</w:t>
+            </w:r>
+          </w:p>
+          <w:p>
+            <w:pPr>
+              <w:pStyle w:val="ListParagraph"/>
+              <w:numPr>
+                <w:ilvl w:val="0"/>
+                <w:numId w:val="14"/>
+              </w:numPr>
+            </w:pPr>
+            <w:r>
+              <w:t>Tag 8 geschrieben</w:t>
+            </w:r>
+          </w:p>
+        </w:tc>
+      </w:tr>
     </w:tbl>
     <w:p/>
     <w:p>
@@ -3790,7 +3581,7 @@
       <w:pPr>
         <w:pStyle w:val="Heading1"/>
       </w:pPr>
-      <w:bookmarkStart w:id="1" w:name="_Toc221865018"/>
+      <w:bookmarkStart w:id="1" w:name="_Toc221875370"/>
       <w:r>
         <w:lastRenderedPageBreak/>
         <w:t>Notenübersicht</w:t>
@@ -3801,7 +3592,7 @@
       <w:pPr>
         <w:pStyle w:val="Heading2"/>
       </w:pPr>
-      <w:bookmarkStart w:id="2" w:name="_Toc221865019"/>
+      <w:bookmarkStart w:id="2" w:name="_Toc221875371"/>
       <w:r>
         <w:t>Motivation</w:t>
       </w:r>
@@ -3819,7 +3610,7 @@
       <w:pPr>
         <w:pStyle w:val="Heading2"/>
       </w:pPr>
-      <w:bookmarkStart w:id="3" w:name="_Toc221865020"/>
+      <w:bookmarkStart w:id="3" w:name="_Toc221875372"/>
       <w:r>
         <w:t>Information</w:t>
       </w:r>
@@ -3829,7 +3620,7 @@
       <w:pPr>
         <w:pStyle w:val="Heading3"/>
       </w:pPr>
-      <w:bookmarkStart w:id="4" w:name="_Toc221865021"/>
+      <w:bookmarkStart w:id="4" w:name="_Toc221875373"/>
       <w:r>
         <w:t>Thema des Projekts:</w:t>
       </w:r>
@@ -3844,7 +3635,7 @@
       <w:pPr>
         <w:pStyle w:val="Heading3"/>
       </w:pPr>
-      <w:bookmarkStart w:id="5" w:name="_Toc221865022"/>
+      <w:bookmarkStart w:id="5" w:name="_Toc221875374"/>
       <w:r>
         <w:t>Ziel des Projekts:</w:t>
       </w:r>
@@ -3877,7 +3668,7 @@
       <w:pPr>
         <w:pStyle w:val="Heading3"/>
       </w:pPr>
-      <w:bookmarkStart w:id="6" w:name="_Toc221865023"/>
+      <w:bookmarkStart w:id="6" w:name="_Toc221875375"/>
       <w:r>
         <w:t>Geplante Funktionen</w:t>
       </w:r>
@@ -3959,7 +3750,7 @@
       <w:pPr>
         <w:pStyle w:val="Heading3"/>
       </w:pPr>
-      <w:bookmarkStart w:id="7" w:name="_Toc221865024"/>
+      <w:bookmarkStart w:id="7" w:name="_Toc221875376"/>
       <w:r>
         <w:t>Umsetzungsmöglichkeiten</w:t>
       </w:r>
@@ -3974,7 +3765,7 @@
       <w:pPr>
         <w:pStyle w:val="Heading2"/>
       </w:pPr>
-      <w:bookmarkStart w:id="8" w:name="_Toc221865025"/>
+      <w:bookmarkStart w:id="8" w:name="_Toc221875377"/>
       <w:r>
         <w:t>Planung/Entscheidung</w:t>
       </w:r>
@@ -3982,7 +3773,13 @@
     </w:p>
     <w:p>
       <w:r>
-        <w:t xml:space="preserve">Zum beginn des Projektes habe ich verschiedene Möglichkeiten in Betracht gezogen. Zum Beispiel ein GUI oder eine Datenbank. Da ich jedoch noch nie etwas mit Java machte und alles neu war, habe ich mich für ein einfaches Konsolenprojekt </w:t>
+        <w:t xml:space="preserve">Zum </w:t>
+      </w:r>
+      <w:r>
+        <w:t>Beginn</w:t>
+      </w:r>
+      <w:r>
+        <w:t xml:space="preserve"> des Projektes habe ich verschiedene Möglichkeiten in Betracht gezogen. Zum Beispiel ein GUI oder eine Datenbank. Da ich jedoch noch nie etwas mit Java machte und alles neu war, habe ich mich für ein einfaches Konsolenprojekt </w:t>
       </w:r>
       <w:r>
         <w:lastRenderedPageBreak/>
@@ -4003,7 +3800,7 @@
       <w:pPr>
         <w:pStyle w:val="Heading2"/>
       </w:pPr>
-      <w:bookmarkStart w:id="9" w:name="_Toc221865026"/>
+      <w:bookmarkStart w:id="9" w:name="_Toc221875378"/>
       <w:r>
         <w:t>Projektdokumentation</w:t>
       </w:r>
@@ -4021,30 +3818,12 @@
           <w:rStyle w:val="Heading3Char"/>
         </w:rPr>
       </w:pPr>
-      <w:bookmarkStart w:id="10" w:name="_Toc221865027"/>
+      <w:bookmarkStart w:id="10" w:name="_Toc221875379"/>
       <w:r>
         <w:rPr>
           <w:rStyle w:val="Heading3Char"/>
         </w:rPr>
-        <w:t>M</w:t>
-      </w:r>
-      <w:r>
-        <w:rPr>
-          <w:rStyle w:val="Heading3Char"/>
-        </w:rPr>
-        <w:t xml:space="preserve">eilenstein 1: </w:t>
-      </w:r>
-      <w:r>
-        <w:rPr>
-          <w:rStyle w:val="Heading3Char"/>
-        </w:rPr>
-        <w:t>Projektsetu</w:t>
-      </w:r>
-      <w:r>
-        <w:rPr>
-          <w:rStyle w:val="Heading3Char"/>
-        </w:rPr>
-        <w:t>p</w:t>
+        <w:t>Meilenstein 1: Projektsetup</w:t>
       </w:r>
       <w:bookmarkEnd w:id="10"/>
     </w:p>
@@ -4069,12 +3848,9 @@
       <w:pPr>
         <w:pStyle w:val="Heading3"/>
       </w:pPr>
-      <w:bookmarkStart w:id="11" w:name="_Toc221865028"/>
-      <w:r>
-        <w:t xml:space="preserve">Meilenstein 2: </w:t>
-      </w:r>
-      <w:r>
-        <w:t>Grundlagen aneignen</w:t>
+      <w:bookmarkStart w:id="11" w:name="_Toc221875380"/>
+      <w:r>
+        <w:t>Meilenstein 2: Grundlagen aneignen</w:t>
       </w:r>
       <w:bookmarkEnd w:id="11"/>
     </w:p>
@@ -4087,18 +3863,12 @@
       <w:pPr>
         <w:pStyle w:val="Heading3"/>
       </w:pPr>
-      <w:bookmarkStart w:id="12" w:name="_Toc221865029"/>
+      <w:bookmarkStart w:id="12" w:name="_Toc221875381"/>
       <w:r>
         <w:t xml:space="preserve">Meilenstein 3: </w:t>
       </w:r>
       <w:r>
-        <w:t xml:space="preserve">Java </w:t>
-      </w:r>
-      <w:r>
-        <w:t>backend</w:t>
-      </w:r>
-      <w:r>
-        <w:t xml:space="preserve"> erstellen</w:t>
+        <w:t>Java backend erstellen</w:t>
       </w:r>
       <w:bookmarkEnd w:id="12"/>
     </w:p>
@@ -4111,21 +3881,9 @@
       <w:pPr>
         <w:pStyle w:val="Heading3"/>
       </w:pPr>
-      <w:bookmarkStart w:id="13" w:name="_Toc221865030"/>
-      <w:r>
-        <w:t>Meilenstein 4:</w:t>
-      </w:r>
-      <w:r>
-        <w:t xml:space="preserve"> </w:t>
-      </w:r>
-      <w:r>
-        <w:t xml:space="preserve">Konsole und </w:t>
-      </w:r>
-      <w:r>
-        <w:t>backend</w:t>
-      </w:r>
-      <w:r>
-        <w:t xml:space="preserve"> verbinden</w:t>
+      <w:bookmarkStart w:id="13" w:name="_Toc221875382"/>
+      <w:r>
+        <w:t>Meilenstein 4: Konsole und backend verbinden</w:t>
       </w:r>
       <w:bookmarkEnd w:id="13"/>
     </w:p>
@@ -4138,12 +3896,9 @@
       <w:pPr>
         <w:pStyle w:val="Heading3"/>
       </w:pPr>
-      <w:bookmarkStart w:id="14" w:name="_Toc221865031"/>
-      <w:r>
-        <w:t xml:space="preserve">Meilenstein 5: </w:t>
-      </w:r>
-      <w:r>
-        <w:t>Tests, Dokumentation und Präsentation</w:t>
+      <w:bookmarkStart w:id="14" w:name="_Toc221875383"/>
+      <w:r>
+        <w:t>Meilenstein 5: Tests, Dokumentation und Präsentation</w:t>
       </w:r>
       <w:bookmarkEnd w:id="14"/>
     </w:p>
@@ -4156,7 +3911,7 @@
       <w:pPr>
         <w:pStyle w:val="Heading2"/>
       </w:pPr>
-      <w:bookmarkStart w:id="15" w:name="_Toc221865032"/>
+      <w:bookmarkStart w:id="15" w:name="_Toc221875384"/>
       <w:r>
         <w:t>Umsetzung</w:t>
       </w:r>
@@ -4179,7 +3934,13 @@
         <w:t xml:space="preserve">Danach habe ich mit dem Backend begonnen. Dazu habe ich die Klasse </w:t>
       </w:r>
       <w:r>
-        <w:t xml:space="preserve">Main, Grade, Subject und School erstellt. Am ende habe ich die Klasse Grade aus Überfluss weggelassen. </w:t>
+        <w:t xml:space="preserve">Main, Grade, Subject und School erstellt. Am </w:t>
+      </w:r>
+      <w:r>
+        <w:t>Ende</w:t>
+      </w:r>
+      <w:r>
+        <w:t xml:space="preserve"> habe ich die Klasse Grade aus Überfluss weggelassen. </w:t>
       </w:r>
       <w:r>
         <w:t xml:space="preserve">Hier habe ich wirklich verstanden, wie die Klassen und Objekte, die man erstellet, fungieren und miteinander arbeiten. Dies hat mich beeindruckt, da ich zuvor noch nie auf so eine Art programmiert hatte. Mittlerweile konnte ich eine Schule erstellen, dann Fächer hinzufügen und zu den Fächern Noten eintragen. Nun </w:t>
@@ -4200,7 +3961,7 @@
       <w:pPr>
         <w:pStyle w:val="Heading2"/>
       </w:pPr>
-      <w:bookmarkStart w:id="16" w:name="_Toc221865033"/>
+      <w:bookmarkStart w:id="16" w:name="_Toc221875385"/>
       <w:r>
         <w:t>Testplan</w:t>
       </w:r>
@@ -4266,7 +4027,7 @@
       <w:pPr>
         <w:pStyle w:val="Heading2"/>
       </w:pPr>
-      <w:bookmarkStart w:id="17" w:name="_Toc221865034"/>
+      <w:bookmarkStart w:id="17" w:name="_Toc221875386"/>
       <w:r>
         <w:t>Probleme</w:t>
       </w:r>
@@ -4274,14 +4035,20 @@
     </w:p>
     <w:p>
       <w:r>
-        <w:t>Zu beginn hatte ich Schwierigkeiten, die objektorientierte Struktur zu verstehen. Insbesondere den Unterschied zwischen Objekten und einfachen Datentypen, wie Strings. Ausserdem traten Fehler auf, wenn ich falsche Datentypen verwendete, wie Strings statt Subject. Wenn ich auf Probleme gestossen bin, habe ich zuerst bei W3schools und danach im Internet nachgesehen, bevor ich mich an KI oder an den Coach richtete, was selten, bis gar nicht vorkam.</w:t>
+        <w:t xml:space="preserve">Zu </w:t>
+      </w:r>
+      <w:r>
+        <w:t>Beginn</w:t>
+      </w:r>
+      <w:r>
+        <w:t xml:space="preserve"> hatte ich Schwierigkeiten, die objektorientierte Struktur zu verstehen. Insbesondere den Unterschied zwischen Objekten und einfachen Datentypen, wie Strings. Ausserdem traten Fehler auf, wenn ich falsche Datentypen verwendete, wie Strings statt Subject. Wenn ich auf Probleme gestossen bin, habe ich zuerst bei W3schools und danach im Internet nachgesehen, bevor ich mich an KI oder an den Coach richtete, was selten, bis gar nicht vorkam.</w:t>
       </w:r>
     </w:p>
     <w:p>
       <w:pPr>
         <w:pStyle w:val="Heading2"/>
       </w:pPr>
-      <w:bookmarkStart w:id="18" w:name="_Toc221865035"/>
+      <w:bookmarkStart w:id="18" w:name="_Toc221875387"/>
       <w:r>
         <w:t>Tagesreflexionen</w:t>
       </w:r>
@@ -4291,7 +4058,7 @@
       <w:pPr>
         <w:pStyle w:val="Heading3"/>
       </w:pPr>
-      <w:bookmarkStart w:id="19" w:name="_Toc221865036"/>
+      <w:bookmarkStart w:id="19" w:name="_Toc221875388"/>
       <w:r>
         <w:t>1. Tag (02.02.2026)</w:t>
       </w:r>
@@ -4306,7 +4073,7 @@
       <w:pPr>
         <w:pStyle w:val="Heading3"/>
       </w:pPr>
-      <w:bookmarkStart w:id="20" w:name="_Toc221865037"/>
+      <w:bookmarkStart w:id="20" w:name="_Toc221875389"/>
       <w:r>
         <w:lastRenderedPageBreak/>
         <w:t>2. Tag (03.0</w:t>
@@ -4328,7 +4095,7 @@
       <w:pPr>
         <w:pStyle w:val="Heading3"/>
       </w:pPr>
-      <w:bookmarkStart w:id="21" w:name="_Toc221865038"/>
+      <w:bookmarkStart w:id="21" w:name="_Toc221875390"/>
       <w:r>
         <w:t>3. Tag (04.02.2026)</w:t>
       </w:r>
@@ -4358,7 +4125,7 @@
       <w:pPr>
         <w:pStyle w:val="Heading3"/>
       </w:pPr>
-      <w:bookmarkStart w:id="22" w:name="_Toc221865039"/>
+      <w:bookmarkStart w:id="22" w:name="_Toc221875391"/>
       <w:r>
         <w:t>4. Tag (05.02.2026)</w:t>
       </w:r>
@@ -4373,7 +4140,7 @@
       <w:pPr>
         <w:pStyle w:val="Heading3"/>
       </w:pPr>
-      <w:bookmarkStart w:id="23" w:name="_Toc221865040"/>
+      <w:bookmarkStart w:id="23" w:name="_Toc221875392"/>
       <w:r>
         <w:t>5. Tag (05.02.2026)</w:t>
       </w:r>
@@ -4391,7 +4158,7 @@
           <w:rFonts w:eastAsiaTheme="minorHAnsi"/>
         </w:rPr>
       </w:pPr>
-      <w:bookmarkStart w:id="24" w:name="_Toc221865041"/>
+      <w:bookmarkStart w:id="24" w:name="_Toc221875393"/>
       <w:r>
         <w:rPr>
           <w:rFonts w:eastAsiaTheme="minorHAnsi"/>
@@ -4412,25 +4179,39 @@
       <w:pPr>
         <w:pStyle w:val="Heading3"/>
       </w:pPr>
-      <w:bookmarkStart w:id="25" w:name="_Toc221865042"/>
+      <w:bookmarkStart w:id="25" w:name="_Toc221875394"/>
       <w:r>
         <w:lastRenderedPageBreak/>
         <w:t>7.Tag (13.02.2026)</w:t>
       </w:r>
       <w:bookmarkEnd w:id="25"/>
     </w:p>
-    <w:p/>
+    <w:p>
+      <w:r>
+        <w:t>Heute habe ich grösstenteils Tests, Fehlerbehebungen und kleine Verbesserungen gemacht. Dies hat mich die Art des Programmierens und die Möglichkeiten, die Java bietet, noch tiefer verstehen lassen. Danach machte ich mich an die Dokumentation. Es war ein guter Tag des Fortschritts und es war spassig, das Projekt weiterzuentwickeln.</w:t>
+      </w:r>
+    </w:p>
     <w:p>
       <w:pPr>
         <w:pStyle w:val="Heading3"/>
       </w:pPr>
-      <w:bookmarkStart w:id="26" w:name="_Toc221865043"/>
+      <w:bookmarkStart w:id="26" w:name="_Toc221875395"/>
       <w:r>
         <w:t>8. Tag (16.02.2026)</w:t>
       </w:r>
       <w:bookmarkEnd w:id="26"/>
     </w:p>
-    <w:p/>
+    <w:p>
+      <w:r>
+        <w:t xml:space="preserve">Am letzten Tag habe ich nichts mehr programmiert, sondern nur noch die Dokumentation und die Präsentation abgeschlossen. </w:t>
+      </w:r>
+      <w:r>
+        <w:t xml:space="preserve">Die Dokumentation war schnell fertig, da ich in den letzten Tagen immer wieder daran gearbeitet habe. Bei der Präsentation hingegen, habe ich </w:t>
+      </w:r>
+      <w:r>
+        <w:t>länger gebraucht, da ich zuvor noch nicht daran gearbeitet hatte. Ich bin zufrieden, wie der Tag zu ende ging und konnte sogar noch für die Präsentation lernen.</w:t>
+      </w:r>
+    </w:p>
     <w:p>
       <w:pPr>
         <w:pStyle w:val="Heading2"/>
@@ -4438,18 +4219,31 @@
           <w:tab w:val="left" w:pos="6728"/>
         </w:tabs>
       </w:pPr>
-      <w:bookmarkStart w:id="27" w:name="_Toc221865044"/>
+      <w:bookmarkStart w:id="27" w:name="_Toc221875396"/>
       <w:r>
         <w:t>Fazit</w:t>
       </w:r>
       <w:bookmarkEnd w:id="27"/>
     </w:p>
-    <w:p/>
+    <w:p>
+      <w:r>
+        <w:t>Das Projekt hat mir geholfen, die Grundlagen der objektorientierten Programmierung besser zu verstehen.</w:t>
+      </w:r>
+      <w:r>
+        <w:t xml:space="preserve"> Ich habe gelernt, wie Klassen zusammenarbeiten und wie man ein Programm logisch aufbaut und strukturiert. Trotz anfänglicher Schwierigkeiten konnte ich ein funktionierendes Programm umsetzen. Insgesamt bildete das Projekt </w:t>
+      </w:r>
+      <w:r>
+        <w:t>ein gutes Fundament</w:t>
+      </w:r>
+      <w:r>
+        <w:t xml:space="preserve"> für zukünftige Erweiterungen, wie zum Beispiel eine Benutzeroberfläche oder eine dauerhafte Speicherung der Daten.</w:t>
+      </w:r>
+    </w:p>
     <w:p>
       <w:pPr>
         <w:pStyle w:val="Heading2"/>
       </w:pPr>
-      <w:bookmarkStart w:id="28" w:name="_Toc221865045"/>
+      <w:bookmarkStart w:id="28" w:name="_Toc221875397"/>
       <w:r>
         <w:t>Vollständiges Quellenverzeichnis</w:t>
       </w:r>
@@ -4519,7 +4313,7 @@
       <w:pPr>
         <w:pStyle w:val="Heading2"/>
       </w:pPr>
-      <w:bookmarkStart w:id="29" w:name="_Toc221865046"/>
+      <w:bookmarkStart w:id="29" w:name="_Toc221875398"/>
       <w:r>
         <w:t>Anhang</w:t>
       </w:r>
@@ -5301,6 +5095,92 @@
     </w:lvl>
   </w:abstractNum>
   <w:abstractNum w:abstractNumId="6" w15:restartNumberingAfterBreak="0">
+    <w:nsid w:val="48B80927"/>
+    <w:multiLevelType w:val="hybridMultilevel"/>
+    <w:tmpl w:val="A5064A38"/>
+    <w:lvl w:ilvl="0" w:tplc="2000000F">
+      <w:start w:val="1"/>
+      <w:numFmt w:val="decimal"/>
+      <w:lvlText w:val="%1."/>
+      <w:lvlJc w:val="left"/>
+      <w:pPr>
+        <w:ind w:left="720" w:hanging="360"/>
+      </w:pPr>
+    </w:lvl>
+    <w:lvl w:ilvl="1" w:tplc="20000019" w:tentative="1">
+      <w:start w:val="1"/>
+      <w:numFmt w:val="lowerLetter"/>
+      <w:lvlText w:val="%2."/>
+      <w:lvlJc w:val="left"/>
+      <w:pPr>
+        <w:ind w:left="1440" w:hanging="360"/>
+      </w:pPr>
+    </w:lvl>
+    <w:lvl w:ilvl="2" w:tplc="2000001B" w:tentative="1">
+      <w:start w:val="1"/>
+      <w:numFmt w:val="lowerRoman"/>
+      <w:lvlText w:val="%3."/>
+      <w:lvlJc w:val="right"/>
+      <w:pPr>
+        <w:ind w:left="2160" w:hanging="180"/>
+      </w:pPr>
+    </w:lvl>
+    <w:lvl w:ilvl="3" w:tplc="2000000F" w:tentative="1">
+      <w:start w:val="1"/>
+      <w:numFmt w:val="decimal"/>
+      <w:lvlText w:val="%4."/>
+      <w:lvlJc w:val="left"/>
+      <w:pPr>
+        <w:ind w:left="2880" w:hanging="360"/>
+      </w:pPr>
+    </w:lvl>
+    <w:lvl w:ilvl="4" w:tplc="20000019" w:tentative="1">
+      <w:start w:val="1"/>
+      <w:numFmt w:val="lowerLetter"/>
+      <w:lvlText w:val="%5."/>
+      <w:lvlJc w:val="left"/>
+      <w:pPr>
+        <w:ind w:left="3600" w:hanging="360"/>
+      </w:pPr>
+    </w:lvl>
+    <w:lvl w:ilvl="5" w:tplc="2000001B" w:tentative="1">
+      <w:start w:val="1"/>
+      <w:numFmt w:val="lowerRoman"/>
+      <w:lvlText w:val="%6."/>
+      <w:lvlJc w:val="right"/>
+      <w:pPr>
+        <w:ind w:left="4320" w:hanging="180"/>
+      </w:pPr>
+    </w:lvl>
+    <w:lvl w:ilvl="6" w:tplc="2000000F" w:tentative="1">
+      <w:start w:val="1"/>
+      <w:numFmt w:val="decimal"/>
+      <w:lvlText w:val="%7."/>
+      <w:lvlJc w:val="left"/>
+      <w:pPr>
+        <w:ind w:left="5040" w:hanging="360"/>
+      </w:pPr>
+    </w:lvl>
+    <w:lvl w:ilvl="7" w:tplc="20000019" w:tentative="1">
+      <w:start w:val="1"/>
+      <w:numFmt w:val="lowerLetter"/>
+      <w:lvlText w:val="%8."/>
+      <w:lvlJc w:val="left"/>
+      <w:pPr>
+        <w:ind w:left="5760" w:hanging="360"/>
+      </w:pPr>
+    </w:lvl>
+    <w:lvl w:ilvl="8" w:tplc="2000001B" w:tentative="1">
+      <w:start w:val="1"/>
+      <w:numFmt w:val="lowerRoman"/>
+      <w:lvlText w:val="%9."/>
+      <w:lvlJc w:val="right"/>
+      <w:pPr>
+        <w:ind w:left="6480" w:hanging="180"/>
+      </w:pPr>
+    </w:lvl>
+  </w:abstractNum>
+  <w:abstractNum w:abstractNumId="7" w15:restartNumberingAfterBreak="0">
     <w:nsid w:val="4F775F8C"/>
     <w:multiLevelType w:val="hybridMultilevel"/>
     <w:tmpl w:val="66148DB8"/>
@@ -5389,7 +5269,7 @@
       </w:pPr>
     </w:lvl>
   </w:abstractNum>
-  <w:abstractNum w:abstractNumId="7" w15:restartNumberingAfterBreak="0">
+  <w:abstractNum w:abstractNumId="8" w15:restartNumberingAfterBreak="0">
     <w:nsid w:val="55D16F5F"/>
     <w:multiLevelType w:val="hybridMultilevel"/>
     <w:tmpl w:val="C9FC8110"/>
@@ -5475,7 +5355,7 @@
       </w:pPr>
     </w:lvl>
   </w:abstractNum>
-  <w:abstractNum w:abstractNumId="8" w15:restartNumberingAfterBreak="0">
+  <w:abstractNum w:abstractNumId="9" w15:restartNumberingAfterBreak="0">
     <w:nsid w:val="58450C90"/>
     <w:multiLevelType w:val="hybridMultilevel"/>
     <w:tmpl w:val="B7A48994"/>
@@ -5564,7 +5444,7 @@
       </w:pPr>
     </w:lvl>
   </w:abstractNum>
-  <w:abstractNum w:abstractNumId="9" w15:restartNumberingAfterBreak="0">
+  <w:abstractNum w:abstractNumId="10" w15:restartNumberingAfterBreak="0">
     <w:nsid w:val="5A5A0198"/>
     <w:multiLevelType w:val="hybridMultilevel"/>
     <w:tmpl w:val="8E6C3112"/>
@@ -5650,7 +5530,7 @@
       </w:pPr>
     </w:lvl>
   </w:abstractNum>
-  <w:abstractNum w:abstractNumId="10" w15:restartNumberingAfterBreak="0">
+  <w:abstractNum w:abstractNumId="11" w15:restartNumberingAfterBreak="0">
     <w:nsid w:val="64641FB7"/>
     <w:multiLevelType w:val="hybridMultilevel"/>
     <w:tmpl w:val="89924A08"/>
@@ -5736,7 +5616,7 @@
       </w:pPr>
     </w:lvl>
   </w:abstractNum>
-  <w:abstractNum w:abstractNumId="11" w15:restartNumberingAfterBreak="0">
+  <w:abstractNum w:abstractNumId="12" w15:restartNumberingAfterBreak="0">
     <w:nsid w:val="6CB640D0"/>
     <w:multiLevelType w:val="multilevel"/>
     <w:tmpl w:val="80A84790"/>
@@ -5885,7 +5765,7 @@
       </w:rPr>
     </w:lvl>
   </w:abstractNum>
-  <w:abstractNum w:abstractNumId="12" w15:restartNumberingAfterBreak="0">
+  <w:abstractNum w:abstractNumId="13" w15:restartNumberingAfterBreak="0">
     <w:nsid w:val="6D5E7C91"/>
     <w:multiLevelType w:val="hybridMultilevel"/>
     <w:tmpl w:val="89924A08"/>
@@ -5972,10 +5852,10 @@
     </w:lvl>
   </w:abstractNum>
   <w:num w:numId="1" w16cid:durableId="1060330372">
-    <w:abstractNumId w:val="6"/>
+    <w:abstractNumId w:val="7"/>
   </w:num>
   <w:num w:numId="2" w16cid:durableId="640312849">
-    <w:abstractNumId w:val="8"/>
+    <w:abstractNumId w:val="9"/>
   </w:num>
   <w:num w:numId="3" w16cid:durableId="2032609894">
     <w:abstractNumId w:val="0"/>
@@ -5987,10 +5867,10 @@
     <w:abstractNumId w:val="5"/>
   </w:num>
   <w:num w:numId="6" w16cid:durableId="209266155">
-    <w:abstractNumId w:val="7"/>
+    <w:abstractNumId w:val="8"/>
   </w:num>
   <w:num w:numId="7" w16cid:durableId="2072389254">
-    <w:abstractNumId w:val="11"/>
+    <w:abstractNumId w:val="12"/>
   </w:num>
   <w:num w:numId="8" w16cid:durableId="710306405">
     <w:abstractNumId w:val="4"/>
@@ -5999,16 +5879,19 @@
     <w:abstractNumId w:val="2"/>
   </w:num>
   <w:num w:numId="10" w16cid:durableId="760292699">
-    <w:abstractNumId w:val="9"/>
+    <w:abstractNumId w:val="10"/>
   </w:num>
   <w:num w:numId="11" w16cid:durableId="1799910108">
     <w:abstractNumId w:val="3"/>
   </w:num>
   <w:num w:numId="12" w16cid:durableId="1012881636">
-    <w:abstractNumId w:val="12"/>
+    <w:abstractNumId w:val="13"/>
   </w:num>
   <w:num w:numId="13" w16cid:durableId="1718384845">
-    <w:abstractNumId w:val="10"/>
+    <w:abstractNumId w:val="11"/>
+  </w:num>
+  <w:num w:numId="14" w16cid:durableId="1915819831">
+    <w:abstractNumId w:val="6"/>
   </w:num>
 </w:numbering>
 </file>

</xml_diff>